<commit_message>
Moved charge grids to own file.
</commit_message>
<xml_diff>
--- a/resources/Saved/21TRD09437_Traffic Judgment Entry.docx
+++ b/resources/Saved/21TRD09437_Traffic Judgment Entry.docx
@@ -1300,7 +1300,7 @@
                 <w:sz w:val="20"/>
                 <w:szCs w:val="20"/>
               </w:rPr>
-              <w:t xml:space="preserve">Guilty</w:t>
+              <w:t xml:space="preserve">No Contest</w:t>
             </w:r>
           </w:p>
         </w:tc>
@@ -1338,7 +1338,7 @@
                 <w:sz w:val="20"/>
                 <w:szCs w:val="20"/>
               </w:rPr>
-              <w:t xml:space="preserve">Guilty</w:t>
+              <w:t xml:space="preserve">No Contest</w:t>
             </w:r>
           </w:p>
         </w:tc>
@@ -1376,7 +1376,7 @@
                 <w:sz w:val="20"/>
                 <w:szCs w:val="20"/>
               </w:rPr>
-              <w:t xml:space="preserve">Dismissed</w:t>
+              <w:t xml:space="preserve">No Contest</w:t>
             </w:r>
           </w:p>
         </w:tc>
@@ -1534,7 +1534,7 @@
                 <w:sz w:val="20"/>
                 <w:szCs w:val="20"/>
               </w:rPr>
-              <w:t xml:space="preserve"/>
+              <w:t xml:space="preserve">Guilty</w:t>
             </w:r>
           </w:p>
         </w:tc>

</xml_diff>

<commit_message>
Added dismissed checkbox to NoJail - need to wire up.
</commit_message>
<xml_diff>
--- a/resources/Saved/21TRD09437_Traffic Judgment Entry.docx
+++ b/resources/Saved/21TRD09437_Traffic Judgment Entry.docx
@@ -1300,7 +1300,7 @@
                 <w:sz w:val="20"/>
                 <w:szCs w:val="20"/>
               </w:rPr>
-              <w:t xml:space="preserve">No Contest</w:t>
+              <w:t xml:space="preserve">Guilty</w:t>
             </w:r>
           </w:p>
         </w:tc>
@@ -1338,7 +1338,7 @@
                 <w:sz w:val="20"/>
                 <w:szCs w:val="20"/>
               </w:rPr>
-              <w:t xml:space="preserve">No Contest</w:t>
+              <w:t xml:space="preserve">Guilty</w:t>
             </w:r>
           </w:p>
         </w:tc>
@@ -1376,7 +1376,7 @@
                 <w:sz w:val="20"/>
                 <w:szCs w:val="20"/>
               </w:rPr>
-              <w:t xml:space="preserve">No Contest</w:t>
+              <w:t xml:space="preserve">Guilty</w:t>
             </w:r>
           </w:p>
         </w:tc>

</xml_diff>

<commit_message>
All dialogs have dismissed checkbox now. Need to block guilty btns.
</commit_message>
<xml_diff>
--- a/resources/Saved/21TRD09437_Traffic Judgment Entry.docx
+++ b/resources/Saved/21TRD09437_Traffic Judgment Entry.docx
@@ -867,7 +867,7 @@
                 <w:sz w:val="20"/>
                 <w:szCs w:val="20"/>
               </w:rPr>
-              <w:t xml:space="preserve">1ST SPEED 1 YR SCHOOL &gt;35MPHM4</w:t>
+              <w:t xml:space="preserve">RECKLESS OPERATION 1ST IN 1 YR</w:t>
             </w:r>
           </w:p>
         </w:tc>
@@ -905,7 +905,7 @@
                 <w:sz w:val="20"/>
                 <w:szCs w:val="20"/>
               </w:rPr>
-              <w:t xml:space="preserve">RECKLESS OPERATION 1ST IN 1 YR</w:t>
+              <w:t xml:space="preserve"/>
             </w:r>
           </w:p>
         </w:tc>
@@ -1024,7 +1024,7 @@
                 <w:sz w:val="20"/>
                 <w:szCs w:val="20"/>
               </w:rPr>
-              <w:t xml:space="preserve">4511.21B1A</w:t>
+              <w:t xml:space="preserve">4511.20</w:t>
             </w:r>
           </w:p>
         </w:tc>
@@ -1062,7 +1062,7 @@
                 <w:sz w:val="20"/>
                 <w:szCs w:val="20"/>
               </w:rPr>
-              <w:t xml:space="preserve">4511.20</w:t>
+              <w:t xml:space="preserve"/>
             </w:r>
           </w:p>
         </w:tc>
@@ -1181,7 +1181,7 @@
                 <w:sz w:val="20"/>
                 <w:szCs w:val="20"/>
               </w:rPr>
-              <w:t xml:space="preserve">M4</w:t>
+              <w:t xml:space="preserve">MM</w:t>
             </w:r>
           </w:p>
         </w:tc>
@@ -1219,7 +1219,7 @@
                 <w:sz w:val="20"/>
                 <w:szCs w:val="20"/>
               </w:rPr>
-              <w:t xml:space="preserve">MM</w:t>
+              <w:t xml:space="preserve">Minor Misdemeanor</w:t>
             </w:r>
           </w:p>
         </w:tc>
@@ -1300,7 +1300,7 @@
                 <w:sz w:val="20"/>
                 <w:szCs w:val="20"/>
               </w:rPr>
-              <w:t xml:space="preserve">Guilty</w:t>
+              <w:t xml:space="preserve">No Contest</w:t>
             </w:r>
           </w:p>
         </w:tc>
@@ -1338,7 +1338,7 @@
                 <w:sz w:val="20"/>
                 <w:szCs w:val="20"/>
               </w:rPr>
-              <w:t xml:space="preserve">Guilty</w:t>
+              <w:t xml:space="preserve">No Contest</w:t>
             </w:r>
           </w:p>
         </w:tc>
@@ -1376,7 +1376,7 @@
                 <w:sz w:val="20"/>
                 <w:szCs w:val="20"/>
               </w:rPr>
-              <w:t xml:space="preserve">Guilty</w:t>
+              <w:t xml:space="preserve">Dismissed</w:t>
             </w:r>
           </w:p>
         </w:tc>
@@ -1496,7 +1496,7 @@
                 <w:sz w:val="20"/>
                 <w:szCs w:val="20"/>
               </w:rPr>
-              <w:t xml:space="preserve">Guilty</w:t>
+              <w:t xml:space="preserve">Guilty - Allied Offense</w:t>
             </w:r>
           </w:p>
         </w:tc>

</xml_diff>

<commit_message>
Added dismissed functioning to JaillCC dialog.
</commit_message>
<xml_diff>
--- a/resources/Saved/21TRD09437_Traffic Judgment Entry.docx
+++ b/resources/Saved/21TRD09437_Traffic Judgment Entry.docx
@@ -1,6 +1,6 @@
 
 <file path=word/document.xml><?xml version="1.0" encoding="utf-8"?>
-<w:document xmlns:wpc="http://schemas.microsoft.com/office/word/2010/wordprocessingCanvas" xmlns:cx="http://schemas.microsoft.com/office/drawing/2014/chartex" xmlns:cx1="http://schemas.microsoft.com/office/drawing/2015/9/8/chartex" xmlns:cx2="http://schemas.microsoft.com/office/drawing/2015/10/21/chartex" xmlns:cx3="http://schemas.microsoft.com/office/drawing/2016/5/9/chartex" xmlns:cx4="http://schemas.microsoft.com/office/drawing/2016/5/10/chartex" xmlns:cx5="http://schemas.microsoft.com/office/drawing/2016/5/11/chartex" xmlns:cx6="http://schemas.microsoft.com/office/drawing/2016/5/12/chartex" xmlns:cx7="http://schemas.microsoft.com/office/drawing/2016/5/13/chartex" xmlns:cx8="http://schemas.microsoft.com/office/drawing/2016/5/14/chartex" xmlns:mc="http://schemas.openxmlformats.org/markup-compatibility/2006" xmlns:aink="http://schemas.microsoft.com/office/drawing/2016/ink" xmlns:am3d="http://schemas.microsoft.com/office/drawing/2017/model3d" xmlns:o="urn:schemas-microsoft-com:office:office" xmlns:r="http://schemas.openxmlformats.org/officeDocument/2006/relationships" xmlns:m="http://schemas.openxmlformats.org/officeDocument/2006/math" xmlns:v="urn:schemas-microsoft-com:vml" xmlns:wp14="http://schemas.microsoft.com/office/word/2010/wordprocessingDrawing" xmlns:wp="http://schemas.openxmlformats.org/drawingml/2006/wordprocessingDrawing" xmlns:w10="urn:schemas-microsoft-com:office:word" xmlns:w="http://schemas.openxmlformats.org/wordprocessingml/2006/main" xmlns:w14="http://schemas.microsoft.com/office/word/2010/wordml" xmlns:w15="http://schemas.microsoft.com/office/word/2012/wordml" xmlns:w16cex="http://schemas.microsoft.com/office/word/2018/wordml/cex" xmlns:w16cid="http://schemas.microsoft.com/office/word/2016/wordml/cid" xmlns:w16="http://schemas.microsoft.com/office/word/2018/wordml" xmlns:w16sdtdh="http://schemas.microsoft.com/office/word/2020/wordml/sdtdatahash" xmlns:w16se="http://schemas.microsoft.com/office/word/2015/wordml/symex" xmlns:wpg="http://schemas.microsoft.com/office/word/2010/wordprocessingGroup" xmlns:wpi="http://schemas.microsoft.com/office/word/2010/wordprocessingInk" xmlns:wne="http://schemas.microsoft.com/office/word/2006/wordml" xmlns:wps="http://schemas.microsoft.com/office/word/2010/wordprocessingShape" mc:Ignorable="w14 w15 w16se w16cid w16 w16cex w16sdtdh wp14">
+<w:document xmlns:wpc="http://schemas.microsoft.com/office/word/2010/wordprocessingCanvas" xmlns:mc="http://schemas.openxmlformats.org/markup-compatibility/2006" xmlns:o="urn:schemas-microsoft-com:office:office" xmlns:r="http://schemas.openxmlformats.org/officeDocument/2006/relationships" xmlns:m="http://schemas.openxmlformats.org/officeDocument/2006/math" xmlns:v="urn:schemas-microsoft-com:vml" xmlns:wp14="http://schemas.microsoft.com/office/word/2010/wordprocessingDrawing" xmlns:wp="http://schemas.openxmlformats.org/drawingml/2006/wordprocessingDrawing" xmlns:w10="urn:schemas-microsoft-com:office:word" xmlns:w="http://schemas.openxmlformats.org/wordprocessingml/2006/main" xmlns:w14="http://schemas.microsoft.com/office/word/2010/wordml" xmlns:wpg="http://schemas.microsoft.com/office/word/2010/wordprocessingGroup" xmlns:wpi="http://schemas.microsoft.com/office/word/2010/wordprocessingInk" xmlns:wne="http://schemas.microsoft.com/office/word/2006/wordml" xmlns:wps="http://schemas.microsoft.com/office/word/2010/wordprocessingShape" mc:Ignorable="w14 wp14">
   <w:body>
     <w:p>
       <w:pPr>
@@ -160,13 +160,23 @@
           <w:szCs w:val="20"/>
         </w:rPr>
       </w:pPr>
-      <w:r>
-        <w:rPr>
-          <w:rFonts w:ascii="Palatino Linotype" w:hAnsi="Palatino Linotype"/>
-          <w:sz w:val="20"/>
-          <w:szCs w:val="20"/>
-        </w:rPr>
-        <w:t>vs.</w:t>
+      <w:proofErr w:type="gramStart"/>
+      <w:r>
+        <w:rPr>
+          <w:rFonts w:ascii="Palatino Linotype" w:hAnsi="Palatino Linotype"/>
+          <w:sz w:val="20"/>
+          <w:szCs w:val="20"/>
+        </w:rPr>
+        <w:t>vs</w:t>
+      </w:r>
+      <w:proofErr w:type="gramEnd"/>
+      <w:r>
+        <w:rPr>
+          <w:rFonts w:ascii="Palatino Linotype" w:hAnsi="Palatino Linotype"/>
+          <w:sz w:val="20"/>
+          <w:szCs w:val="20"/>
+        </w:rPr>
+        <w:t>.</w:t>
       </w:r>
       <w:r>
         <w:rPr>
@@ -207,7 +217,7 @@
           <w:szCs w:val="20"/>
         </w:rPr>
         <w:tab/>
-        <w:t xml:space="preserve">CASE NO</w:t>
+        <w:t>CASE NO</w:t>
       </w:r>
       <w:r>
         <w:rPr>
@@ -382,6 +392,7 @@
           <w:szCs w:val="20"/>
         </w:rPr>
       </w:pPr>
+      <w:proofErr w:type="gramStart"/>
       <w:r>
         <w:rPr>
           <w:rFonts w:ascii="Palatino Linotype" w:hAnsi="Palatino Linotype"/>
@@ -390,6 +401,7 @@
         </w:rPr>
         <w:t>Defendant.</w:t>
       </w:r>
+      <w:proofErr w:type="gramEnd"/>
       <w:r>
         <w:rPr>
           <w:rFonts w:ascii="Palatino Linotype" w:hAnsi="Palatino Linotype"/>
@@ -452,7 +464,6 @@
         <w:jc w:val="center"/>
         <w:rPr>
           <w:rFonts w:ascii="Palatino Linotype" w:hAnsi="Palatino Linotype"/>
-          <w:bCs/>
           <w:sz w:val="20"/>
           <w:szCs w:val="20"/>
         </w:rPr>
@@ -466,40 +477,7 @@
           <w:szCs w:val="20"/>
           <w:u w:val="single"/>
         </w:rPr>
-        <w:t>MAGISTRATE</w:t>
-      </w:r>
-      <w:r>
-        <w:rPr>
-          <w:rFonts w:ascii="Palatino Linotype" w:hAnsi="Palatino Linotype"/>
-          <w:b/>
-          <w:bCs/>
-          <w:sz w:val="20"/>
-          <w:szCs w:val="20"/>
-          <w:u w:val="single"/>
-        </w:rPr>
-        <w:t>’S</w:t>
-      </w:r>
-      <w:r>
-        <w:rPr>
-          <w:rFonts w:ascii="Palatino Linotype" w:hAnsi="Palatino Linotype"/>
-          <w:b/>
-          <w:bCs/>
-          <w:sz w:val="20"/>
-          <w:szCs w:val="20"/>
-          <w:u w:val="single"/>
-        </w:rPr>
-        <w:t xml:space="preserve"> </w:t>
-      </w:r>
-      <w:r>
-        <w:rPr>
-          <w:rFonts w:ascii="Palatino Linotype" w:hAnsi="Palatino Linotype"/>
-          <w:b/>
-          <w:bCs/>
-          <w:sz w:val="20"/>
-          <w:szCs w:val="20"/>
-          <w:u w:val="single"/>
-        </w:rPr>
-        <w:t xml:space="preserve">DECISION</w:t>
+        <w:t>FINAL JUDGMENT ENTRY</w:t>
       </w:r>
     </w:p>
     <w:p>
@@ -585,7 +563,7 @@
           <w:sz w:val="20"/>
           <w:szCs w:val="20"/>
         </w:rPr>
-        <w:t xml:space="preserve"> for arraignment on January 29, 2022.</w:t>
+        <w:t xml:space="preserve"> for arraignment on January 30, 2022.</w:t>
       </w:r>
       <w:r>
         <w:rPr>
@@ -603,6 +581,24 @@
           <w:szCs w:val="20"/>
         </w:rPr>
         <w:t xml:space="preserve">Defendant waived right to counsel.</w:t>
+      </w:r>
+      <w:r>
+        <w:rPr>
+          <w:rFonts w:ascii="Palatino Linotype" w:hAnsi="Palatino Linotype"/>
+          <w:bCs/>
+          <w:sz w:val="20"/>
+          <w:szCs w:val="20"/>
+        </w:rPr>
+        <w:t xml:space="preserve"> </w:t>
+      </w:r>
+      <w:r>
+        <w:rPr>
+          <w:rFonts w:ascii="Palatino Linotype" w:hAnsi="Palatino Linotype"/>
+          <w:bCs/>
+          <w:sz w:val="20"/>
+          <w:szCs w:val="20"/>
+        </w:rPr>
+        <w:t xml:space="preserve"/>
       </w:r>
       <w:r>
         <w:rPr>
@@ -867,7 +863,7 @@
                 <w:sz w:val="20"/>
                 <w:szCs w:val="20"/>
               </w:rPr>
-              <w:t xml:space="preserve">RECKLESS OPERATION 1ST IN 1 YR</w:t>
+              <w:t xml:space="preserve">1ST SPEED 1 YR SCHOOL &gt;35MPHM4</w:t>
             </w:r>
           </w:p>
         </w:tc>
@@ -905,7 +901,7 @@
                 <w:sz w:val="20"/>
                 <w:szCs w:val="20"/>
               </w:rPr>
-              <w:t xml:space="preserve"/>
+              <w:t xml:space="preserve">RECKLESS OPERATION 1ST IN 1 YR</w:t>
             </w:r>
           </w:p>
         </w:tc>
@@ -1024,7 +1020,7 @@
                 <w:sz w:val="20"/>
                 <w:szCs w:val="20"/>
               </w:rPr>
-              <w:t xml:space="preserve">4511.20</w:t>
+              <w:t xml:space="preserve">4511.21B1A</w:t>
             </w:r>
           </w:p>
         </w:tc>
@@ -1062,7 +1058,7 @@
                 <w:sz w:val="20"/>
                 <w:szCs w:val="20"/>
               </w:rPr>
-              <w:t xml:space="preserve"/>
+              <w:t xml:space="preserve">4511.20</w:t>
             </w:r>
           </w:p>
         </w:tc>
@@ -1181,7 +1177,7 @@
                 <w:sz w:val="20"/>
                 <w:szCs w:val="20"/>
               </w:rPr>
-              <w:t xml:space="preserve">MM</w:t>
+              <w:t xml:space="preserve">M4</w:t>
             </w:r>
           </w:p>
         </w:tc>
@@ -1219,7 +1215,7 @@
                 <w:sz w:val="20"/>
                 <w:szCs w:val="20"/>
               </w:rPr>
-              <w:t xml:space="preserve">Minor Misdemeanor</w:t>
+              <w:t xml:space="preserve">MM</w:t>
             </w:r>
           </w:p>
         </w:tc>
@@ -1338,7 +1334,7 @@
                 <w:sz w:val="20"/>
                 <w:szCs w:val="20"/>
               </w:rPr>
-              <w:t xml:space="preserve">No Contest</w:t>
+              <w:t xml:space="preserve">Dismissed</w:t>
             </w:r>
           </w:p>
         </w:tc>
@@ -1376,7 +1372,7 @@
                 <w:sz w:val="20"/>
                 <w:szCs w:val="20"/>
               </w:rPr>
-              <w:t xml:space="preserve">Dismissed</w:t>
+              <w:t xml:space="preserve">No Contest</w:t>
             </w:r>
           </w:p>
         </w:tc>
@@ -1496,7 +1492,7 @@
                 <w:sz w:val="20"/>
                 <w:szCs w:val="20"/>
               </w:rPr>
-              <w:t xml:space="preserve">Guilty - Allied Offense</w:t>
+              <w:t xml:space="preserve"/>
             </w:r>
           </w:p>
         </w:tc>
@@ -1956,6 +1952,7 @@
           <w:szCs w:val="20"/>
         </w:rPr>
       </w:pPr>
+      <w:proofErr w:type="gramStart"/>
       <w:r>
         <w:rPr>
           <w:rFonts w:ascii="Palatino Linotype" w:hAnsi="Palatino Linotype"/>
@@ -1964,8 +1961,9 @@
           <w:sz w:val="20"/>
           <w:szCs w:val="20"/>
         </w:rPr>
-        <w:t xml:space="preserve">Fines and Costs.  </w:t>
-      </w:r>
+        <w:t xml:space="preserve">Fines and Costs.</w:t>
+      </w:r>
+      <w:proofErr w:type="gramEnd"/>
       <w:r>
         <w:rPr>
           <w:rFonts w:ascii="Palatino Linotype" w:hAnsi="Palatino Linotype"/>
@@ -1974,52 +1972,7 @@
           <w:sz w:val="20"/>
           <w:szCs w:val="20"/>
         </w:rPr>
-        <w:t xml:space="preserve"/>
-      </w:r>
-      <w:r>
-        <w:rPr>
-          <w:rFonts w:ascii="Palatino Linotype" w:hAnsi="Palatino Linotype"/>
-          <w:bCs/>
-          <w:sz w:val="20"/>
-          <w:szCs w:val="20"/>
-          <w:u w:val="single"/>
-        </w:rPr>
-        <w:t xml:space="preserve">Court costs are assessed for the highest degree charge in this</w:t>
-      </w:r>
-      <w:r>
-        <w:rPr>
-          <w:rFonts w:ascii="Palatino Linotype" w:hAnsi="Palatino Linotype"/>
-          <w:bCs/>
-          <w:sz w:val="20"/>
-          <w:szCs w:val="20"/>
-          <w:u w:val="single"/>
-        </w:rPr>
-        <w:t xml:space="preserve"> case</w:t>
-      </w:r>
-      <w:r>
-        <w:rPr>
-          <w:rFonts w:ascii="Palatino Linotype" w:hAnsi="Palatino Linotype"/>
-          <w:bCs/>
-          <w:sz w:val="20"/>
-          <w:szCs w:val="20"/>
-        </w:rPr>
-        <w:t xml:space="preserve">. </w:t>
-      </w:r>
-      <w:r>
-        <w:rPr>
-          <w:rFonts w:ascii="Palatino Linotype" w:hAnsi="Palatino Linotype"/>
-          <w:sz w:val="20"/>
-          <w:szCs w:val="20"/>
-        </w:rPr>
-        <w:t xml:space="preserve">Having</w:t>
-      </w:r>
-      <w:r>
-        <w:rPr>
-          <w:rFonts w:ascii="Palatino Linotype" w:hAnsi="Palatino Linotype"/>
-          <w:sz w:val="20"/>
-          <w:szCs w:val="20"/>
-        </w:rPr>
-        <w:t xml:space="preserve"> been informed of the fines and costs owed, Defendant expressed an ability to pay </w:t>
+        <w:t xml:space="preserve">  </w:t>
       </w:r>
       <w:r>
         <w:rPr>
@@ -2029,34 +1982,53 @@
           <w:sz w:val="20"/>
           <w:szCs w:val="20"/>
         </w:rPr>
-        <w:t xml:space="preserve">forthwith</w:t>
-      </w:r>
-      <w:r>
-        <w:rPr>
-          <w:rFonts w:ascii="Palatino Linotype" w:hAnsi="Palatino Linotype"/>
+        <w:t xml:space="preserve"/>
+      </w:r>
+      <w:r>
+        <w:rPr>
+          <w:rFonts w:ascii="Palatino Linotype" w:hAnsi="Palatino Linotype"/>
+          <w:bCs/>
+          <w:sz w:val="20"/>
+          <w:szCs w:val="20"/>
+          <w:u w:val="single"/>
+        </w:rPr>
+        <w:t xml:space="preserve">Court costs are assessed for the highest degree charge in this</w:t>
+      </w:r>
+      <w:r>
+        <w:rPr>
+          <w:rFonts w:ascii="Palatino Linotype" w:hAnsi="Palatino Linotype"/>
+          <w:bCs/>
+          <w:sz w:val="20"/>
+          <w:szCs w:val="20"/>
+          <w:u w:val="single"/>
+        </w:rPr>
+        <w:t xml:space="preserve"> case</w:t>
+      </w:r>
+      <w:r>
+        <w:rPr>
+          <w:rFonts w:ascii="Palatino Linotype" w:hAnsi="Palatino Linotype"/>
+          <w:bCs/>
           <w:sz w:val="20"/>
           <w:szCs w:val="20"/>
         </w:rPr>
         <w:t xml:space="preserve">. </w:t>
       </w:r>
-      <w:bookmarkStart w:id="0" w:name="_Hlk94196527"/>
-      <w:r>
-        <w:rPr>
-          <w:rFonts w:ascii="Palatino Linotype" w:hAnsi="Palatino Linotype"/>
-          <w:sz w:val="20"/>
-          <w:szCs w:val="20"/>
-        </w:rPr>
-        <w:t xml:space="preserve">Absent further order, the Court finds Defendant is able and shall pay</w:t>
-      </w:r>
-      <w:r>
-        <w:rPr>
-          <w:rFonts w:ascii="Palatino Linotype" w:hAnsi="Palatino Linotype"/>
-          <w:sz w:val="20"/>
-          <w:szCs w:val="20"/>
-        </w:rPr>
-        <w:t xml:space="preserve"> the fines and costs in full by </w:t>
-      </w:r>
-      <w:bookmarkEnd w:id="0"/>
+      <w:r>
+        <w:rPr>
+          <w:rFonts w:ascii="Palatino Linotype" w:hAnsi="Palatino Linotype"/>
+          <w:sz w:val="20"/>
+          <w:szCs w:val="20"/>
+        </w:rPr>
+        <w:t>Having</w:t>
+      </w:r>
+      <w:r>
+        <w:rPr>
+          <w:rFonts w:ascii="Palatino Linotype" w:hAnsi="Palatino Linotype"/>
+          <w:sz w:val="20"/>
+          <w:szCs w:val="20"/>
+        </w:rPr>
+        <w:t xml:space="preserve"> been informed of the fines and costs owed, Defendant expressed an ability to pay </w:t>
+      </w:r>
       <w:r>
         <w:rPr>
           <w:rFonts w:ascii="Palatino Linotype" w:hAnsi="Palatino Linotype"/>
@@ -2065,7 +2037,43 @@
           <w:sz w:val="20"/>
           <w:szCs w:val="20"/>
         </w:rPr>
-        <w:t xml:space="preserve">January 29, 2022</w:t>
+        <w:t xml:space="preserve">forthwith</w:t>
+      </w:r>
+      <w:r>
+        <w:rPr>
+          <w:rFonts w:ascii="Palatino Linotype" w:hAnsi="Palatino Linotype"/>
+          <w:sz w:val="20"/>
+          <w:szCs w:val="20"/>
+        </w:rPr>
+        <w:t xml:space="preserve">. </w:t>
+      </w:r>
+      <w:bookmarkStart w:id="1" w:name="_Hlk94196527"/>
+      <w:r>
+        <w:rPr>
+          <w:rFonts w:ascii="Palatino Linotype" w:hAnsi="Palatino Linotype"/>
+          <w:sz w:val="20"/>
+          <w:szCs w:val="20"/>
+        </w:rPr>
+        <w:t>Absent further order, the Court finds Defendant is able and shall pay</w:t>
+      </w:r>
+      <w:r>
+        <w:rPr>
+          <w:rFonts w:ascii="Palatino Linotype" w:hAnsi="Palatino Linotype"/>
+          <w:sz w:val="20"/>
+          <w:szCs w:val="20"/>
+        </w:rPr>
+        <w:t xml:space="preserve"> the fines and costs in full by </w:t>
+      </w:r>
+      <w:bookmarkEnd w:id="1"/>
+      <w:r>
+        <w:rPr>
+          <w:rFonts w:ascii="Palatino Linotype" w:hAnsi="Palatino Linotype"/>
+          <w:b/>
+          <w:bCs/>
+          <w:sz w:val="20"/>
+          <w:szCs w:val="20"/>
+        </w:rPr>
+        <w:t xml:space="preserve">January 30, 2022</w:t>
       </w:r>
       <w:r>
         <w:rPr>
@@ -2119,6 +2127,7 @@
           <w:szCs w:val="20"/>
         </w:rPr>
       </w:pPr>
+      <w:proofErr w:type="gramStart"/>
       <w:r>
         <w:rPr>
           <w:rFonts w:ascii="Palatino Linotype" w:hAnsi="Palatino Linotype"/>
@@ -2127,7 +2136,18 @@
           <w:sz w:val="20"/>
           <w:szCs w:val="20"/>
         </w:rPr>
-        <w:t xml:space="preserve">Proof of Financial Responsibility.  </w:t>
+        <w:t xml:space="preserve">Proof of Financial Responsibility.</w:t>
+      </w:r>
+      <w:proofErr w:type="gramEnd"/>
+      <w:r>
+        <w:rPr>
+          <w:rFonts w:ascii="Palatino Linotype" w:hAnsi="Palatino Linotype"/>
+          <w:b/>
+          <w:bCs/>
+          <w:sz w:val="20"/>
+          <w:szCs w:val="20"/>
+        </w:rPr>
+        <w:t xml:space="preserve">  </w:t>
       </w:r>
       <w:r>
         <w:rPr>
@@ -2285,7 +2305,7 @@
           <w:sz w:val="20"/>
           <w:szCs w:val="20"/>
         </w:rPr>
-        <w:t xml:space="preserve">____________________________________</w:t>
+        <w:t>____________________________________</w:t>
       </w:r>
     </w:p>
     <w:p>
@@ -2324,7 +2344,7 @@
           <w:sz w:val="20"/>
           <w:szCs w:val="20"/>
         </w:rPr>
-        <w:t xml:space="preserve">Magistrate</w:t>
+        <w:t xml:space="preserve">Judge</w:t>
       </w:r>
       <w:r>
         <w:rPr>
@@ -2340,7 +2360,7 @@
           <w:sz w:val="20"/>
           <w:szCs w:val="20"/>
         </w:rPr>
-        <w:t xml:space="preserve">Amanda</w:t>
+        <w:t xml:space="preserve">Marianne</w:t>
       </w:r>
       <w:r>
         <w:rPr>
@@ -2356,7 +2376,7 @@
           <w:sz w:val="20"/>
           <w:szCs w:val="20"/>
         </w:rPr>
-        <w:t xml:space="preserve">Bunner</w:t>
+        <w:t xml:space="preserve">Hemmeter</w:t>
       </w:r>
     </w:p>
     <w:p>
@@ -2392,84 +2412,54 @@
     <w:p>
       <w:pPr>
         <w:tabs>
-          <w:tab w:val="center" w:pos="4680"/>
+          <w:tab w:val="left" w:pos="-1080"/>
+          <w:tab w:val="left" w:pos="-720"/>
+          <w:tab w:val="left" w:pos="0"/>
+          <w:tab w:val="left" w:pos="720"/>
+          <w:tab w:val="left" w:pos="1440"/>
+          <w:tab w:val="left" w:pos="2160"/>
+          <w:tab w:val="left" w:pos="2880"/>
+          <w:tab w:val="left" w:pos="3600"/>
+          <w:tab w:val="left" w:pos="4320"/>
+          <w:tab w:val="left" w:pos="4680"/>
         </w:tabs>
-        <w:jc w:val="both"/>
-        <w:rPr>
-          <w:rFonts w:ascii="Palatino Linotype" w:hAnsi="Palatino Linotype"/>
-          <w:b/>
-          <w:bCs/>
-          <w:i/>
-          <w:sz w:val="19"/>
-          <w:szCs w:val="19"/>
+        <w:rPr>
+          <w:rFonts w:ascii="Palatino Linotype" w:hAnsi="Palatino Linotype"/>
+          <w:sz w:val="16"/>
+          <w:szCs w:val="16"/>
         </w:rPr>
       </w:pPr>
       <w:r>
         <w:rPr>
           <w:rFonts w:ascii="Palatino Linotype" w:hAnsi="Palatino Linotype"/>
-          <w:b/>
-          <w:bCs/>
-          <w:i/>
-          <w:sz w:val="19"/>
-          <w:szCs w:val="19"/>
-        </w:rPr>
-        <w:t xml:space="preserve">Pursuant to Criminal Rule 19(D) and Traffic Rule 14, written objections to this magistrate’s decision must be filed within </w:t>
-      </w:r>
-      <w:r>
-        <w:rPr>
-          <w:rFonts w:ascii="Palatino Linotype" w:hAnsi="Palatino Linotype"/>
-          <w:b/>
-          <w:bCs/>
-          <w:i/>
-          <w:sz w:val="19"/>
-          <w:szCs w:val="19"/>
-        </w:rPr>
-        <w:t>14</w:t>
-      </w:r>
-      <w:r>
-        <w:rPr>
-          <w:rFonts w:ascii="Palatino Linotype" w:hAnsi="Palatino Linotype"/>
-          <w:b/>
-          <w:bCs/>
-          <w:i/>
-          <w:sz w:val="19"/>
-          <w:szCs w:val="19"/>
-        </w:rPr>
-        <w:t xml:space="preserve"> days of the filing of this decision. Any objections must state with specificity the grounds of the objections. </w:t>
-      </w:r>
-      <w:r>
-        <w:rPr>
-          <w:rFonts w:ascii="Palatino Linotype" w:hAnsi="Palatino Linotype"/>
-          <w:b/>
-          <w:bCs/>
-          <w:i/>
-          <w:sz w:val="19"/>
-          <w:szCs w:val="19"/>
-        </w:rPr>
-        <w:t xml:space="preserve">A </w:t>
-      </w:r>
-      <w:r>
-        <w:rPr>
-          <w:rFonts w:ascii="Palatino Linotype" w:hAnsi="Palatino Linotype"/>
-          <w:b/>
-          <w:bCs/>
-          <w:i/>
-          <w:sz w:val="19"/>
-          <w:szCs w:val="19"/>
-        </w:rPr>
-        <w:lastRenderedPageBreak/>
-        <w:t xml:space="preserve">party shall not assign as error on appeal the court’s adoption of this decision unless the party timely </w:t>
-      </w:r>
-      <w:r>
-        <w:rPr>
-          <w:rFonts w:ascii="Palatino Linotype" w:hAnsi="Palatino Linotype"/>
-          <w:b/>
-          <w:bCs/>
-          <w:i/>
-          <w:sz w:val="19"/>
-          <w:szCs w:val="19"/>
-        </w:rPr>
-        <w:t>files objections.</w:t>
+          <w:sz w:val="16"/>
+          <w:szCs w:val="16"/>
+        </w:rPr>
+        <w:t>Copies served by Dep. Clerk ______</w:t>
+      </w:r>
+      <w:r>
+        <w:rPr>
+          <w:rFonts w:ascii="Palatino Linotype" w:hAnsi="Palatino Linotype"/>
+          <w:sz w:val="16"/>
+          <w:szCs w:val="16"/>
+        </w:rPr>
+        <w:t>___</w:t>
+      </w:r>
+      <w:r>
+        <w:rPr>
+          <w:rFonts w:ascii="Palatino Linotype" w:hAnsi="Palatino Linotype"/>
+          <w:sz w:val="16"/>
+          <w:szCs w:val="16"/>
+        </w:rPr>
+        <w:t xml:space="preserve"> on: </w:t>
+      </w:r>
+      <w:r>
+        <w:rPr>
+          <w:rFonts w:ascii="Palatino Linotype" w:hAnsi="Palatino Linotype"/>
+          <w:sz w:val="16"/>
+          <w:szCs w:val="16"/>
+        </w:rPr>
+        <w:t xml:space="preserve">___ Prosecutor’s Office, ___ Hala Salama</w:t>
       </w:r>
     </w:p>
     <w:p>
@@ -2488,100 +2478,18 @@
         </w:tabs>
         <w:rPr>
           <w:rFonts w:ascii="Palatino Linotype" w:hAnsi="Palatino Linotype"/>
-          <w:sz w:val="20"/>
-          <w:szCs w:val="20"/>
-        </w:rPr>
-      </w:pPr>
-      <w:r>
-        <w:rPr>
-          <w:rFonts w:ascii="Palatino Linotype" w:hAnsi="Palatino Linotype"/>
-          <w:sz w:val="20"/>
-          <w:szCs w:val="20"/>
-        </w:rPr>
-        <w:t xml:space="preserve"/>
-      </w:r>
-    </w:p>
-    <w:p>
-      <w:pPr>
-        <w:tabs>
-          <w:tab w:val="left" w:pos="-1080"/>
-          <w:tab w:val="left" w:pos="-720"/>
-          <w:tab w:val="left" w:pos="0"/>
-          <w:tab w:val="left" w:pos="720"/>
-          <w:tab w:val="left" w:pos="1440"/>
-          <w:tab w:val="left" w:pos="2160"/>
-          <w:tab w:val="left" w:pos="2880"/>
-          <w:tab w:val="left" w:pos="3600"/>
-          <w:tab w:val="left" w:pos="4320"/>
-          <w:tab w:val="left" w:pos="4680"/>
-        </w:tabs>
-        <w:rPr>
-          <w:rFonts w:ascii="Palatino Linotype" w:hAnsi="Palatino Linotype"/>
-          <w:sz w:val="16"/>
-          <w:szCs w:val="16"/>
-        </w:rPr>
-      </w:pPr>
-      <w:r>
-        <w:rPr>
-          <w:rFonts w:ascii="Palatino Linotype" w:hAnsi="Palatino Linotype"/>
-          <w:sz w:val="16"/>
-          <w:szCs w:val="16"/>
-        </w:rPr>
-        <w:t>Copies served by Dep. Clerk ______</w:t>
-      </w:r>
-      <w:r>
-        <w:rPr>
-          <w:rFonts w:ascii="Palatino Linotype" w:hAnsi="Palatino Linotype"/>
-          <w:sz w:val="16"/>
-          <w:szCs w:val="16"/>
-        </w:rPr>
-        <w:t xml:space="preserve">___</w:t>
-      </w:r>
-      <w:r>
-        <w:rPr>
-          <w:rFonts w:ascii="Palatino Linotype" w:hAnsi="Palatino Linotype"/>
-          <w:sz w:val="16"/>
-          <w:szCs w:val="16"/>
-        </w:rPr>
-        <w:t xml:space="preserve"> on: </w:t>
-      </w:r>
-      <w:r>
-        <w:rPr>
-          <w:rFonts w:ascii="Palatino Linotype" w:hAnsi="Palatino Linotype"/>
-          <w:sz w:val="16"/>
-          <w:szCs w:val="16"/>
-        </w:rPr>
-        <w:t xml:space="preserve">___ Prosecutor’s Office, ___ Hala Salama</w:t>
-      </w:r>
-    </w:p>
-    <w:p>
-      <w:pPr>
-        <w:tabs>
-          <w:tab w:val="left" w:pos="-1080"/>
-          <w:tab w:val="left" w:pos="-720"/>
-          <w:tab w:val="left" w:pos="0"/>
-          <w:tab w:val="left" w:pos="720"/>
-          <w:tab w:val="left" w:pos="1440"/>
-          <w:tab w:val="left" w:pos="2160"/>
-          <w:tab w:val="left" w:pos="2880"/>
-          <w:tab w:val="left" w:pos="3600"/>
-          <w:tab w:val="left" w:pos="4320"/>
-          <w:tab w:val="left" w:pos="4680"/>
-        </w:tabs>
-        <w:rPr>
-          <w:rFonts w:ascii="Palatino Linotype" w:hAnsi="Palatino Linotype"/>
           <w:sz w:val="16"/>
           <w:szCs w:val="16"/>
         </w:rPr>
       </w:pPr>
     </w:p>
     <w:sectPr>
-      <w:headerReference w:type="even" r:id="rId7"/>
-      <w:headerReference w:type="default" r:id="rId8"/>
-      <w:footerReference w:type="even" r:id="rId9"/>
-      <w:footerReference w:type="default" r:id="rId10"/>
-      <w:headerReference w:type="first" r:id="rId11"/>
-      <w:footerReference w:type="first" r:id="rId12"/>
+      <w:headerReference w:type="even" r:id="rId8"/>
+      <w:headerReference w:type="default" r:id="rId9"/>
+      <w:footerReference w:type="even" r:id="rId10"/>
+      <w:footerReference w:type="default" r:id="rId11"/>
+      <w:headerReference w:type="first" r:id="rId12"/>
+      <w:footerReference w:type="first" r:id="rId13"/>
       <w:pgSz w:w="12240" w:h="15840"/>
       <w:pgMar w:top="1440" w:right="1080" w:bottom="1440" w:left="1080" w:header="720" w:footer="720" w:gutter="0"/>
       <w:cols w:space="720"/>
@@ -2593,7 +2501,7 @@
 </file>
 
 <file path=word/endnotes.xml><?xml version="1.0" encoding="utf-8"?>
-<w:endnotes xmlns:wpc="http://schemas.microsoft.com/office/word/2010/wordprocessingCanvas" xmlns:cx="http://schemas.microsoft.com/office/drawing/2014/chartex" xmlns:cx1="http://schemas.microsoft.com/office/drawing/2015/9/8/chartex" xmlns:cx2="http://schemas.microsoft.com/office/drawing/2015/10/21/chartex" xmlns:cx3="http://schemas.microsoft.com/office/drawing/2016/5/9/chartex" xmlns:cx4="http://schemas.microsoft.com/office/drawing/2016/5/10/chartex" xmlns:cx5="http://schemas.microsoft.com/office/drawing/2016/5/11/chartex" xmlns:cx6="http://schemas.microsoft.com/office/drawing/2016/5/12/chartex" xmlns:cx7="http://schemas.microsoft.com/office/drawing/2016/5/13/chartex" xmlns:cx8="http://schemas.microsoft.com/office/drawing/2016/5/14/chartex" xmlns:mc="http://schemas.openxmlformats.org/markup-compatibility/2006" xmlns:aink="http://schemas.microsoft.com/office/drawing/2016/ink" xmlns:am3d="http://schemas.microsoft.com/office/drawing/2017/model3d" xmlns:o="urn:schemas-microsoft-com:office:office" xmlns:r="http://schemas.openxmlformats.org/officeDocument/2006/relationships" xmlns:m="http://schemas.openxmlformats.org/officeDocument/2006/math" xmlns:v="urn:schemas-microsoft-com:vml" xmlns:wp14="http://schemas.microsoft.com/office/word/2010/wordprocessingDrawing" xmlns:wp="http://schemas.openxmlformats.org/drawingml/2006/wordprocessingDrawing" xmlns:w10="urn:schemas-microsoft-com:office:word" xmlns:w="http://schemas.openxmlformats.org/wordprocessingml/2006/main" xmlns:w14="http://schemas.microsoft.com/office/word/2010/wordml" xmlns:w15="http://schemas.microsoft.com/office/word/2012/wordml" xmlns:w16cex="http://schemas.microsoft.com/office/word/2018/wordml/cex" xmlns:w16cid="http://schemas.microsoft.com/office/word/2016/wordml/cid" xmlns:w16="http://schemas.microsoft.com/office/word/2018/wordml" xmlns:w16sdtdh="http://schemas.microsoft.com/office/word/2020/wordml/sdtdatahash" xmlns:w16se="http://schemas.microsoft.com/office/word/2015/wordml/symex" xmlns:wpg="http://schemas.microsoft.com/office/word/2010/wordprocessingGroup" xmlns:wpi="http://schemas.microsoft.com/office/word/2010/wordprocessingInk" xmlns:wne="http://schemas.microsoft.com/office/word/2006/wordml" xmlns:wps="http://schemas.microsoft.com/office/word/2010/wordprocessingShape" mc:Ignorable="w14 w15 w16se w16cid w16 w16cex w16sdtdh wp14">
+<w:endnotes xmlns:wpc="http://schemas.microsoft.com/office/word/2010/wordprocessingCanvas" xmlns:mc="http://schemas.openxmlformats.org/markup-compatibility/2006" xmlns:o="urn:schemas-microsoft-com:office:office" xmlns:r="http://schemas.openxmlformats.org/officeDocument/2006/relationships" xmlns:m="http://schemas.openxmlformats.org/officeDocument/2006/math" xmlns:v="urn:schemas-microsoft-com:vml" xmlns:wp14="http://schemas.microsoft.com/office/word/2010/wordprocessingDrawing" xmlns:wp="http://schemas.openxmlformats.org/drawingml/2006/wordprocessingDrawing" xmlns:w10="urn:schemas-microsoft-com:office:word" xmlns:w="http://schemas.openxmlformats.org/wordprocessingml/2006/main" xmlns:w14="http://schemas.microsoft.com/office/word/2010/wordml" xmlns:wpg="http://schemas.microsoft.com/office/word/2010/wordprocessingGroup" xmlns:wpi="http://schemas.microsoft.com/office/word/2010/wordprocessingInk" xmlns:wne="http://schemas.microsoft.com/office/word/2006/wordml" xmlns:wps="http://schemas.microsoft.com/office/word/2010/wordprocessingShape" mc:Ignorable="w14 wp14">
   <w:endnote w:type="separator" w:id="-1">
     <w:p>
       <w:r>
@@ -2612,7 +2520,7 @@
 </file>
 
 <file path=word/footer1.xml><?xml version="1.0" encoding="utf-8"?>
-<w:ftr xmlns:wpc="http://schemas.microsoft.com/office/word/2010/wordprocessingCanvas" xmlns:cx="http://schemas.microsoft.com/office/drawing/2014/chartex" xmlns:cx1="http://schemas.microsoft.com/office/drawing/2015/9/8/chartex" xmlns:cx2="http://schemas.microsoft.com/office/drawing/2015/10/21/chartex" xmlns:cx3="http://schemas.microsoft.com/office/drawing/2016/5/9/chartex" xmlns:cx4="http://schemas.microsoft.com/office/drawing/2016/5/10/chartex" xmlns:cx5="http://schemas.microsoft.com/office/drawing/2016/5/11/chartex" xmlns:cx6="http://schemas.microsoft.com/office/drawing/2016/5/12/chartex" xmlns:cx7="http://schemas.microsoft.com/office/drawing/2016/5/13/chartex" xmlns:cx8="http://schemas.microsoft.com/office/drawing/2016/5/14/chartex" xmlns:mc="http://schemas.openxmlformats.org/markup-compatibility/2006" xmlns:aink="http://schemas.microsoft.com/office/drawing/2016/ink" xmlns:am3d="http://schemas.microsoft.com/office/drawing/2017/model3d" xmlns:o="urn:schemas-microsoft-com:office:office" xmlns:r="http://schemas.openxmlformats.org/officeDocument/2006/relationships" xmlns:m="http://schemas.openxmlformats.org/officeDocument/2006/math" xmlns:v="urn:schemas-microsoft-com:vml" xmlns:wp14="http://schemas.microsoft.com/office/word/2010/wordprocessingDrawing" xmlns:wp="http://schemas.openxmlformats.org/drawingml/2006/wordprocessingDrawing" xmlns:w10="urn:schemas-microsoft-com:office:word" xmlns:w="http://schemas.openxmlformats.org/wordprocessingml/2006/main" xmlns:w14="http://schemas.microsoft.com/office/word/2010/wordml" xmlns:w15="http://schemas.microsoft.com/office/word/2012/wordml" xmlns:w16cex="http://schemas.microsoft.com/office/word/2018/wordml/cex" xmlns:w16cid="http://schemas.microsoft.com/office/word/2016/wordml/cid" xmlns:w16="http://schemas.microsoft.com/office/word/2018/wordml" xmlns:w16sdtdh="http://schemas.microsoft.com/office/word/2020/wordml/sdtdatahash" xmlns:w16se="http://schemas.microsoft.com/office/word/2015/wordml/symex" xmlns:wpg="http://schemas.microsoft.com/office/word/2010/wordprocessingGroup" xmlns:wpi="http://schemas.microsoft.com/office/word/2010/wordprocessingInk" xmlns:wne="http://schemas.microsoft.com/office/word/2006/wordml" xmlns:wps="http://schemas.microsoft.com/office/word/2010/wordprocessingShape" mc:Ignorable="w14 w15 w16se w16cid w16 w16cex w16sdtdh wp14">
+<w:ftr xmlns:wpc="http://schemas.microsoft.com/office/word/2010/wordprocessingCanvas" xmlns:mc="http://schemas.openxmlformats.org/markup-compatibility/2006" xmlns:o="urn:schemas-microsoft-com:office:office" xmlns:r="http://schemas.openxmlformats.org/officeDocument/2006/relationships" xmlns:m="http://schemas.openxmlformats.org/officeDocument/2006/math" xmlns:v="urn:schemas-microsoft-com:vml" xmlns:wp14="http://schemas.microsoft.com/office/word/2010/wordprocessingDrawing" xmlns:wp="http://schemas.openxmlformats.org/drawingml/2006/wordprocessingDrawing" xmlns:w10="urn:schemas-microsoft-com:office:word" xmlns:w="http://schemas.openxmlformats.org/wordprocessingml/2006/main" xmlns:w14="http://schemas.microsoft.com/office/word/2010/wordml" xmlns:wpg="http://schemas.microsoft.com/office/word/2010/wordprocessingGroup" xmlns:wpi="http://schemas.microsoft.com/office/word/2010/wordprocessingInk" xmlns:wne="http://schemas.microsoft.com/office/word/2006/wordml" xmlns:wps="http://schemas.microsoft.com/office/word/2010/wordprocessingShape" mc:Ignorable="w14 wp14">
   <w:p>
     <w:pPr>
       <w:pStyle w:val="Footer"/>
@@ -2622,7 +2530,7 @@
 </file>
 
 <file path=word/footer2.xml><?xml version="1.0" encoding="utf-8"?>
-<w:ftr xmlns:wpc="http://schemas.microsoft.com/office/word/2010/wordprocessingCanvas" xmlns:cx="http://schemas.microsoft.com/office/drawing/2014/chartex" xmlns:cx1="http://schemas.microsoft.com/office/drawing/2015/9/8/chartex" xmlns:cx2="http://schemas.microsoft.com/office/drawing/2015/10/21/chartex" xmlns:cx3="http://schemas.microsoft.com/office/drawing/2016/5/9/chartex" xmlns:cx4="http://schemas.microsoft.com/office/drawing/2016/5/10/chartex" xmlns:cx5="http://schemas.microsoft.com/office/drawing/2016/5/11/chartex" xmlns:cx6="http://schemas.microsoft.com/office/drawing/2016/5/12/chartex" xmlns:cx7="http://schemas.microsoft.com/office/drawing/2016/5/13/chartex" xmlns:cx8="http://schemas.microsoft.com/office/drawing/2016/5/14/chartex" xmlns:mc="http://schemas.openxmlformats.org/markup-compatibility/2006" xmlns:aink="http://schemas.microsoft.com/office/drawing/2016/ink" xmlns:am3d="http://schemas.microsoft.com/office/drawing/2017/model3d" xmlns:o="urn:schemas-microsoft-com:office:office" xmlns:r="http://schemas.openxmlformats.org/officeDocument/2006/relationships" xmlns:m="http://schemas.openxmlformats.org/officeDocument/2006/math" xmlns:v="urn:schemas-microsoft-com:vml" xmlns:wp14="http://schemas.microsoft.com/office/word/2010/wordprocessingDrawing" xmlns:wp="http://schemas.openxmlformats.org/drawingml/2006/wordprocessingDrawing" xmlns:w10="urn:schemas-microsoft-com:office:word" xmlns:w="http://schemas.openxmlformats.org/wordprocessingml/2006/main" xmlns:w14="http://schemas.microsoft.com/office/word/2010/wordml" xmlns:w15="http://schemas.microsoft.com/office/word/2012/wordml" xmlns:w16cex="http://schemas.microsoft.com/office/word/2018/wordml/cex" xmlns:w16cid="http://schemas.microsoft.com/office/word/2016/wordml/cid" xmlns:w16="http://schemas.microsoft.com/office/word/2018/wordml" xmlns:w16sdtdh="http://schemas.microsoft.com/office/word/2020/wordml/sdtdatahash" xmlns:w16se="http://schemas.microsoft.com/office/word/2015/wordml/symex" xmlns:wpg="http://schemas.microsoft.com/office/word/2010/wordprocessingGroup" xmlns:wpi="http://schemas.microsoft.com/office/word/2010/wordprocessingInk" xmlns:wne="http://schemas.microsoft.com/office/word/2006/wordml" xmlns:wps="http://schemas.microsoft.com/office/word/2010/wordprocessingShape" mc:Ignorable="w14 w15 w16se w16cid w16 w16cex w16sdtdh wp14">
+<w:ftr xmlns:wpc="http://schemas.microsoft.com/office/word/2010/wordprocessingCanvas" xmlns:mc="http://schemas.openxmlformats.org/markup-compatibility/2006" xmlns:o="urn:schemas-microsoft-com:office:office" xmlns:r="http://schemas.openxmlformats.org/officeDocument/2006/relationships" xmlns:m="http://schemas.openxmlformats.org/officeDocument/2006/math" xmlns:v="urn:schemas-microsoft-com:vml" xmlns:wp14="http://schemas.microsoft.com/office/word/2010/wordprocessingDrawing" xmlns:wp="http://schemas.openxmlformats.org/drawingml/2006/wordprocessingDrawing" xmlns:w10="urn:schemas-microsoft-com:office:word" xmlns:w="http://schemas.openxmlformats.org/wordprocessingml/2006/main" xmlns:w14="http://schemas.microsoft.com/office/word/2010/wordml" xmlns:wpg="http://schemas.microsoft.com/office/word/2010/wordprocessingGroup" xmlns:wpi="http://schemas.microsoft.com/office/word/2010/wordprocessingInk" xmlns:wne="http://schemas.microsoft.com/office/word/2006/wordml" xmlns:wps="http://schemas.microsoft.com/office/word/2010/wordprocessingShape" mc:Ignorable="w14 wp14">
   <w:sdt>
     <w:sdtPr>
       <w:id w:val="-1309706245"/>
@@ -2809,15 +2717,7 @@
                 <w:sz w:val="20"/>
                 <w:szCs w:val="20"/>
               </w:rPr>
-              <w:t xml:space="preserve">Magistrate Decision</w:t>
-            </w:r>
-            <w:r>
-              <w:rPr>
-                <w:rFonts w:ascii="Palatino Linotype" w:hAnsi="Palatino Linotype"/>
-                <w:sz w:val="20"/>
-                <w:szCs w:val="20"/>
-              </w:rPr>
-              <w:t xml:space="preserve"> 21TRD09437</w:t>
+              <w:t xml:space="preserve">Final Judgment Entry 21TRD09437</w:t>
             </w:r>
           </w:p>
           <w:p>
@@ -2856,7 +2756,7 @@
 </file>
 
 <file path=word/footer3.xml><?xml version="1.0" encoding="utf-8"?>
-<w:ftr xmlns:wpc="http://schemas.microsoft.com/office/word/2010/wordprocessingCanvas" xmlns:cx="http://schemas.microsoft.com/office/drawing/2014/chartex" xmlns:cx1="http://schemas.microsoft.com/office/drawing/2015/9/8/chartex" xmlns:cx2="http://schemas.microsoft.com/office/drawing/2015/10/21/chartex" xmlns:cx3="http://schemas.microsoft.com/office/drawing/2016/5/9/chartex" xmlns:cx4="http://schemas.microsoft.com/office/drawing/2016/5/10/chartex" xmlns:cx5="http://schemas.microsoft.com/office/drawing/2016/5/11/chartex" xmlns:cx6="http://schemas.microsoft.com/office/drawing/2016/5/12/chartex" xmlns:cx7="http://schemas.microsoft.com/office/drawing/2016/5/13/chartex" xmlns:cx8="http://schemas.microsoft.com/office/drawing/2016/5/14/chartex" xmlns:mc="http://schemas.openxmlformats.org/markup-compatibility/2006" xmlns:aink="http://schemas.microsoft.com/office/drawing/2016/ink" xmlns:am3d="http://schemas.microsoft.com/office/drawing/2017/model3d" xmlns:o="urn:schemas-microsoft-com:office:office" xmlns:r="http://schemas.openxmlformats.org/officeDocument/2006/relationships" xmlns:m="http://schemas.openxmlformats.org/officeDocument/2006/math" xmlns:v="urn:schemas-microsoft-com:vml" xmlns:wp14="http://schemas.microsoft.com/office/word/2010/wordprocessingDrawing" xmlns:wp="http://schemas.openxmlformats.org/drawingml/2006/wordprocessingDrawing" xmlns:w10="urn:schemas-microsoft-com:office:word" xmlns:w="http://schemas.openxmlformats.org/wordprocessingml/2006/main" xmlns:w14="http://schemas.microsoft.com/office/word/2010/wordml" xmlns:w15="http://schemas.microsoft.com/office/word/2012/wordml" xmlns:w16cex="http://schemas.microsoft.com/office/word/2018/wordml/cex" xmlns:w16cid="http://schemas.microsoft.com/office/word/2016/wordml/cid" xmlns:w16="http://schemas.microsoft.com/office/word/2018/wordml" xmlns:w16sdtdh="http://schemas.microsoft.com/office/word/2020/wordml/sdtdatahash" xmlns:w16se="http://schemas.microsoft.com/office/word/2015/wordml/symex" xmlns:wpg="http://schemas.microsoft.com/office/word/2010/wordprocessingGroup" xmlns:wpi="http://schemas.microsoft.com/office/word/2010/wordprocessingInk" xmlns:wne="http://schemas.microsoft.com/office/word/2006/wordml" xmlns:wps="http://schemas.microsoft.com/office/word/2010/wordprocessingShape" mc:Ignorable="w14 w15 w16se w16cid w16 w16cex w16sdtdh wp14">
+<w:ftr xmlns:wpc="http://schemas.microsoft.com/office/word/2010/wordprocessingCanvas" xmlns:mc="http://schemas.openxmlformats.org/markup-compatibility/2006" xmlns:o="urn:schemas-microsoft-com:office:office" xmlns:r="http://schemas.openxmlformats.org/officeDocument/2006/relationships" xmlns:m="http://schemas.openxmlformats.org/officeDocument/2006/math" xmlns:v="urn:schemas-microsoft-com:vml" xmlns:wp14="http://schemas.microsoft.com/office/word/2010/wordprocessingDrawing" xmlns:wp="http://schemas.openxmlformats.org/drawingml/2006/wordprocessingDrawing" xmlns:w10="urn:schemas-microsoft-com:office:word" xmlns:w="http://schemas.openxmlformats.org/wordprocessingml/2006/main" xmlns:w14="http://schemas.microsoft.com/office/word/2010/wordml" xmlns:wpg="http://schemas.microsoft.com/office/word/2010/wordprocessingGroup" xmlns:wpi="http://schemas.microsoft.com/office/word/2010/wordprocessingInk" xmlns:wne="http://schemas.microsoft.com/office/word/2006/wordml" xmlns:wps="http://schemas.microsoft.com/office/word/2010/wordprocessingShape" mc:Ignorable="w14 wp14">
   <w:p>
     <w:pPr>
       <w:pStyle w:val="Footer"/>
@@ -2866,7 +2766,7 @@
 </file>
 
 <file path=word/footnotes.xml><?xml version="1.0" encoding="utf-8"?>
-<w:footnotes xmlns:wpc="http://schemas.microsoft.com/office/word/2010/wordprocessingCanvas" xmlns:cx="http://schemas.microsoft.com/office/drawing/2014/chartex" xmlns:cx1="http://schemas.microsoft.com/office/drawing/2015/9/8/chartex" xmlns:cx2="http://schemas.microsoft.com/office/drawing/2015/10/21/chartex" xmlns:cx3="http://schemas.microsoft.com/office/drawing/2016/5/9/chartex" xmlns:cx4="http://schemas.microsoft.com/office/drawing/2016/5/10/chartex" xmlns:cx5="http://schemas.microsoft.com/office/drawing/2016/5/11/chartex" xmlns:cx6="http://schemas.microsoft.com/office/drawing/2016/5/12/chartex" xmlns:cx7="http://schemas.microsoft.com/office/drawing/2016/5/13/chartex" xmlns:cx8="http://schemas.microsoft.com/office/drawing/2016/5/14/chartex" xmlns:mc="http://schemas.openxmlformats.org/markup-compatibility/2006" xmlns:aink="http://schemas.microsoft.com/office/drawing/2016/ink" xmlns:am3d="http://schemas.microsoft.com/office/drawing/2017/model3d" xmlns:o="urn:schemas-microsoft-com:office:office" xmlns:r="http://schemas.openxmlformats.org/officeDocument/2006/relationships" xmlns:m="http://schemas.openxmlformats.org/officeDocument/2006/math" xmlns:v="urn:schemas-microsoft-com:vml" xmlns:wp14="http://schemas.microsoft.com/office/word/2010/wordprocessingDrawing" xmlns:wp="http://schemas.openxmlformats.org/drawingml/2006/wordprocessingDrawing" xmlns:w10="urn:schemas-microsoft-com:office:word" xmlns:w="http://schemas.openxmlformats.org/wordprocessingml/2006/main" xmlns:w14="http://schemas.microsoft.com/office/word/2010/wordml" xmlns:w15="http://schemas.microsoft.com/office/word/2012/wordml" xmlns:w16cex="http://schemas.microsoft.com/office/word/2018/wordml/cex" xmlns:w16cid="http://schemas.microsoft.com/office/word/2016/wordml/cid" xmlns:w16="http://schemas.microsoft.com/office/word/2018/wordml" xmlns:w16sdtdh="http://schemas.microsoft.com/office/word/2020/wordml/sdtdatahash" xmlns:w16se="http://schemas.microsoft.com/office/word/2015/wordml/symex" xmlns:wpg="http://schemas.microsoft.com/office/word/2010/wordprocessingGroup" xmlns:wpi="http://schemas.microsoft.com/office/word/2010/wordprocessingInk" xmlns:wne="http://schemas.microsoft.com/office/word/2006/wordml" xmlns:wps="http://schemas.microsoft.com/office/word/2010/wordprocessingShape" mc:Ignorable="w14 w15 w16se w16cid w16 w16cex w16sdtdh wp14">
+<w:footnotes xmlns:wpc="http://schemas.microsoft.com/office/word/2010/wordprocessingCanvas" xmlns:mc="http://schemas.openxmlformats.org/markup-compatibility/2006" xmlns:o="urn:schemas-microsoft-com:office:office" xmlns:r="http://schemas.openxmlformats.org/officeDocument/2006/relationships" xmlns:m="http://schemas.openxmlformats.org/officeDocument/2006/math" xmlns:v="urn:schemas-microsoft-com:vml" xmlns:wp14="http://schemas.microsoft.com/office/word/2010/wordprocessingDrawing" xmlns:wp="http://schemas.openxmlformats.org/drawingml/2006/wordprocessingDrawing" xmlns:w10="urn:schemas-microsoft-com:office:word" xmlns:w="http://schemas.openxmlformats.org/wordprocessingml/2006/main" xmlns:w14="http://schemas.microsoft.com/office/word/2010/wordml" xmlns:wpg="http://schemas.microsoft.com/office/word/2010/wordprocessingGroup" xmlns:wpi="http://schemas.microsoft.com/office/word/2010/wordprocessingInk" xmlns:wne="http://schemas.microsoft.com/office/word/2006/wordml" xmlns:wps="http://schemas.microsoft.com/office/word/2010/wordprocessingShape" mc:Ignorable="w14 wp14">
   <w:footnote w:type="separator" w:id="-1">
     <w:p>
       <w:r>
@@ -2885,7 +2785,7 @@
 </file>
 
 <file path=word/header1.xml><?xml version="1.0" encoding="utf-8"?>
-<w:hdr xmlns:wpc="http://schemas.microsoft.com/office/word/2010/wordprocessingCanvas" xmlns:cx="http://schemas.microsoft.com/office/drawing/2014/chartex" xmlns:cx1="http://schemas.microsoft.com/office/drawing/2015/9/8/chartex" xmlns:cx2="http://schemas.microsoft.com/office/drawing/2015/10/21/chartex" xmlns:cx3="http://schemas.microsoft.com/office/drawing/2016/5/9/chartex" xmlns:cx4="http://schemas.microsoft.com/office/drawing/2016/5/10/chartex" xmlns:cx5="http://schemas.microsoft.com/office/drawing/2016/5/11/chartex" xmlns:cx6="http://schemas.microsoft.com/office/drawing/2016/5/12/chartex" xmlns:cx7="http://schemas.microsoft.com/office/drawing/2016/5/13/chartex" xmlns:cx8="http://schemas.microsoft.com/office/drawing/2016/5/14/chartex" xmlns:mc="http://schemas.openxmlformats.org/markup-compatibility/2006" xmlns:aink="http://schemas.microsoft.com/office/drawing/2016/ink" xmlns:am3d="http://schemas.microsoft.com/office/drawing/2017/model3d" xmlns:o="urn:schemas-microsoft-com:office:office" xmlns:r="http://schemas.openxmlformats.org/officeDocument/2006/relationships" xmlns:m="http://schemas.openxmlformats.org/officeDocument/2006/math" xmlns:v="urn:schemas-microsoft-com:vml" xmlns:wp14="http://schemas.microsoft.com/office/word/2010/wordprocessingDrawing" xmlns:wp="http://schemas.openxmlformats.org/drawingml/2006/wordprocessingDrawing" xmlns:w10="urn:schemas-microsoft-com:office:word" xmlns:w="http://schemas.openxmlformats.org/wordprocessingml/2006/main" xmlns:w14="http://schemas.microsoft.com/office/word/2010/wordml" xmlns:w15="http://schemas.microsoft.com/office/word/2012/wordml" xmlns:w16cex="http://schemas.microsoft.com/office/word/2018/wordml/cex" xmlns:w16cid="http://schemas.microsoft.com/office/word/2016/wordml/cid" xmlns:w16="http://schemas.microsoft.com/office/word/2018/wordml" xmlns:w16sdtdh="http://schemas.microsoft.com/office/word/2020/wordml/sdtdatahash" xmlns:w16se="http://schemas.microsoft.com/office/word/2015/wordml/symex" xmlns:wpg="http://schemas.microsoft.com/office/word/2010/wordprocessingGroup" xmlns:wpi="http://schemas.microsoft.com/office/word/2010/wordprocessingInk" xmlns:wne="http://schemas.microsoft.com/office/word/2006/wordml" xmlns:wps="http://schemas.microsoft.com/office/word/2010/wordprocessingShape" mc:Ignorable="w14 w15 w16se w16cid w16 w16cex w16sdtdh wp14">
+<w:hdr xmlns:wpc="http://schemas.microsoft.com/office/word/2010/wordprocessingCanvas" xmlns:mc="http://schemas.openxmlformats.org/markup-compatibility/2006" xmlns:o="urn:schemas-microsoft-com:office:office" xmlns:r="http://schemas.openxmlformats.org/officeDocument/2006/relationships" xmlns:m="http://schemas.openxmlformats.org/officeDocument/2006/math" xmlns:v="urn:schemas-microsoft-com:vml" xmlns:wp14="http://schemas.microsoft.com/office/word/2010/wordprocessingDrawing" xmlns:wp="http://schemas.openxmlformats.org/drawingml/2006/wordprocessingDrawing" xmlns:w10="urn:schemas-microsoft-com:office:word" xmlns:w="http://schemas.openxmlformats.org/wordprocessingml/2006/main" xmlns:w14="http://schemas.microsoft.com/office/word/2010/wordml" xmlns:wpg="http://schemas.microsoft.com/office/word/2010/wordprocessingGroup" xmlns:wpi="http://schemas.microsoft.com/office/word/2010/wordprocessingInk" xmlns:wne="http://schemas.microsoft.com/office/word/2006/wordml" xmlns:wps="http://schemas.microsoft.com/office/word/2010/wordprocessingShape" mc:Ignorable="w14 wp14">
   <w:p>
     <w:pPr>
       <w:pStyle w:val="Header"/>
@@ -2895,7 +2795,7 @@
 </file>
 
 <file path=word/header2.xml><?xml version="1.0" encoding="utf-8"?>
-<w:hdr xmlns:wpc="http://schemas.microsoft.com/office/word/2010/wordprocessingCanvas" xmlns:cx="http://schemas.microsoft.com/office/drawing/2014/chartex" xmlns:cx1="http://schemas.microsoft.com/office/drawing/2015/9/8/chartex" xmlns:cx2="http://schemas.microsoft.com/office/drawing/2015/10/21/chartex" xmlns:cx3="http://schemas.microsoft.com/office/drawing/2016/5/9/chartex" xmlns:cx4="http://schemas.microsoft.com/office/drawing/2016/5/10/chartex" xmlns:cx5="http://schemas.microsoft.com/office/drawing/2016/5/11/chartex" xmlns:cx6="http://schemas.microsoft.com/office/drawing/2016/5/12/chartex" xmlns:cx7="http://schemas.microsoft.com/office/drawing/2016/5/13/chartex" xmlns:cx8="http://schemas.microsoft.com/office/drawing/2016/5/14/chartex" xmlns:mc="http://schemas.openxmlformats.org/markup-compatibility/2006" xmlns:aink="http://schemas.microsoft.com/office/drawing/2016/ink" xmlns:am3d="http://schemas.microsoft.com/office/drawing/2017/model3d" xmlns:o="urn:schemas-microsoft-com:office:office" xmlns:r="http://schemas.openxmlformats.org/officeDocument/2006/relationships" xmlns:m="http://schemas.openxmlformats.org/officeDocument/2006/math" xmlns:v="urn:schemas-microsoft-com:vml" xmlns:wp14="http://schemas.microsoft.com/office/word/2010/wordprocessingDrawing" xmlns:wp="http://schemas.openxmlformats.org/drawingml/2006/wordprocessingDrawing" xmlns:w10="urn:schemas-microsoft-com:office:word" xmlns:w="http://schemas.openxmlformats.org/wordprocessingml/2006/main" xmlns:w14="http://schemas.microsoft.com/office/word/2010/wordml" xmlns:w15="http://schemas.microsoft.com/office/word/2012/wordml" xmlns:w16cex="http://schemas.microsoft.com/office/word/2018/wordml/cex" xmlns:w16cid="http://schemas.microsoft.com/office/word/2016/wordml/cid" xmlns:w16="http://schemas.microsoft.com/office/word/2018/wordml" xmlns:w16sdtdh="http://schemas.microsoft.com/office/word/2020/wordml/sdtdatahash" xmlns:w16se="http://schemas.microsoft.com/office/word/2015/wordml/symex" xmlns:wpg="http://schemas.microsoft.com/office/word/2010/wordprocessingGroup" xmlns:wpi="http://schemas.microsoft.com/office/word/2010/wordprocessingInk" xmlns:wne="http://schemas.microsoft.com/office/word/2006/wordml" xmlns:wps="http://schemas.microsoft.com/office/word/2010/wordprocessingShape" mc:Ignorable="w14 w15 w16se w16cid w16 w16cex w16sdtdh wp14">
+<w:hdr xmlns:wpc="http://schemas.microsoft.com/office/word/2010/wordprocessingCanvas" xmlns:mc="http://schemas.openxmlformats.org/markup-compatibility/2006" xmlns:o="urn:schemas-microsoft-com:office:office" xmlns:r="http://schemas.openxmlformats.org/officeDocument/2006/relationships" xmlns:m="http://schemas.openxmlformats.org/officeDocument/2006/math" xmlns:v="urn:schemas-microsoft-com:vml" xmlns:wp14="http://schemas.microsoft.com/office/word/2010/wordprocessingDrawing" xmlns:wp="http://schemas.openxmlformats.org/drawingml/2006/wordprocessingDrawing" xmlns:w10="urn:schemas-microsoft-com:office:word" xmlns:w="http://schemas.openxmlformats.org/wordprocessingml/2006/main" xmlns:w14="http://schemas.microsoft.com/office/word/2010/wordml" xmlns:wpg="http://schemas.microsoft.com/office/word/2010/wordprocessingGroup" xmlns:wpi="http://schemas.microsoft.com/office/word/2010/wordprocessingInk" xmlns:wne="http://schemas.microsoft.com/office/word/2006/wordml" xmlns:wps="http://schemas.microsoft.com/office/word/2010/wordprocessingShape" mc:Ignorable="w14 wp14">
   <w:p>
     <w:pPr>
       <w:pStyle w:val="Header"/>
@@ -2919,7 +2819,7 @@
 </file>
 
 <file path=word/header3.xml><?xml version="1.0" encoding="utf-8"?>
-<w:hdr xmlns:wpc="http://schemas.microsoft.com/office/word/2010/wordprocessingCanvas" xmlns:cx="http://schemas.microsoft.com/office/drawing/2014/chartex" xmlns:cx1="http://schemas.microsoft.com/office/drawing/2015/9/8/chartex" xmlns:cx2="http://schemas.microsoft.com/office/drawing/2015/10/21/chartex" xmlns:cx3="http://schemas.microsoft.com/office/drawing/2016/5/9/chartex" xmlns:cx4="http://schemas.microsoft.com/office/drawing/2016/5/10/chartex" xmlns:cx5="http://schemas.microsoft.com/office/drawing/2016/5/11/chartex" xmlns:cx6="http://schemas.microsoft.com/office/drawing/2016/5/12/chartex" xmlns:cx7="http://schemas.microsoft.com/office/drawing/2016/5/13/chartex" xmlns:cx8="http://schemas.microsoft.com/office/drawing/2016/5/14/chartex" xmlns:mc="http://schemas.openxmlformats.org/markup-compatibility/2006" xmlns:aink="http://schemas.microsoft.com/office/drawing/2016/ink" xmlns:am3d="http://schemas.microsoft.com/office/drawing/2017/model3d" xmlns:o="urn:schemas-microsoft-com:office:office" xmlns:r="http://schemas.openxmlformats.org/officeDocument/2006/relationships" xmlns:m="http://schemas.openxmlformats.org/officeDocument/2006/math" xmlns:v="urn:schemas-microsoft-com:vml" xmlns:wp14="http://schemas.microsoft.com/office/word/2010/wordprocessingDrawing" xmlns:wp="http://schemas.openxmlformats.org/drawingml/2006/wordprocessingDrawing" xmlns:w10="urn:schemas-microsoft-com:office:word" xmlns:w="http://schemas.openxmlformats.org/wordprocessingml/2006/main" xmlns:w14="http://schemas.microsoft.com/office/word/2010/wordml" xmlns:w15="http://schemas.microsoft.com/office/word/2012/wordml" xmlns:w16cex="http://schemas.microsoft.com/office/word/2018/wordml/cex" xmlns:w16cid="http://schemas.microsoft.com/office/word/2016/wordml/cid" xmlns:w16="http://schemas.microsoft.com/office/word/2018/wordml" xmlns:w16sdtdh="http://schemas.microsoft.com/office/word/2020/wordml/sdtdatahash" xmlns:w16se="http://schemas.microsoft.com/office/word/2015/wordml/symex" xmlns:wpg="http://schemas.microsoft.com/office/word/2010/wordprocessingGroup" xmlns:wpi="http://schemas.microsoft.com/office/word/2010/wordprocessingInk" xmlns:wne="http://schemas.microsoft.com/office/word/2006/wordml" xmlns:wps="http://schemas.microsoft.com/office/word/2010/wordprocessingShape" mc:Ignorable="w14 w15 w16se w16cid w16 w16cex w16sdtdh wp14">
+<w:hdr xmlns:wpc="http://schemas.microsoft.com/office/word/2010/wordprocessingCanvas" xmlns:mc="http://schemas.openxmlformats.org/markup-compatibility/2006" xmlns:o="urn:schemas-microsoft-com:office:office" xmlns:r="http://schemas.openxmlformats.org/officeDocument/2006/relationships" xmlns:m="http://schemas.openxmlformats.org/officeDocument/2006/math" xmlns:v="urn:schemas-microsoft-com:vml" xmlns:wp14="http://schemas.microsoft.com/office/word/2010/wordprocessingDrawing" xmlns:wp="http://schemas.openxmlformats.org/drawingml/2006/wordprocessingDrawing" xmlns:w10="urn:schemas-microsoft-com:office:word" xmlns:w="http://schemas.openxmlformats.org/wordprocessingml/2006/main" xmlns:w14="http://schemas.microsoft.com/office/word/2010/wordml" xmlns:wpg="http://schemas.microsoft.com/office/word/2010/wordprocessingGroup" xmlns:wpi="http://schemas.microsoft.com/office/word/2010/wordprocessingInk" xmlns:wne="http://schemas.microsoft.com/office/word/2006/wordml" xmlns:wps="http://schemas.microsoft.com/office/word/2010/wordprocessingShape" mc:Ignorable="w14 wp14">
   <w:p>
     <w:pPr>
       <w:pStyle w:val="Header"/>
@@ -2929,8 +2829,8 @@
 </file>
 
 <file path=word/numbering.xml><?xml version="1.0" encoding="utf-8"?>
-<w:numbering xmlns:wpc="http://schemas.microsoft.com/office/word/2010/wordprocessingCanvas" xmlns:cx="http://schemas.microsoft.com/office/drawing/2014/chartex" xmlns:cx1="http://schemas.microsoft.com/office/drawing/2015/9/8/chartex" xmlns:cx2="http://schemas.microsoft.com/office/drawing/2015/10/21/chartex" xmlns:cx3="http://schemas.microsoft.com/office/drawing/2016/5/9/chartex" xmlns:cx4="http://schemas.microsoft.com/office/drawing/2016/5/10/chartex" xmlns:cx5="http://schemas.microsoft.com/office/drawing/2016/5/11/chartex" xmlns:cx6="http://schemas.microsoft.com/office/drawing/2016/5/12/chartex" xmlns:cx7="http://schemas.microsoft.com/office/drawing/2016/5/13/chartex" xmlns:cx8="http://schemas.microsoft.com/office/drawing/2016/5/14/chartex" xmlns:mc="http://schemas.openxmlformats.org/markup-compatibility/2006" xmlns:aink="http://schemas.microsoft.com/office/drawing/2016/ink" xmlns:am3d="http://schemas.microsoft.com/office/drawing/2017/model3d" xmlns:o="urn:schemas-microsoft-com:office:office" xmlns:r="http://schemas.openxmlformats.org/officeDocument/2006/relationships" xmlns:m="http://schemas.openxmlformats.org/officeDocument/2006/math" xmlns:v="urn:schemas-microsoft-com:vml" xmlns:wp14="http://schemas.microsoft.com/office/word/2010/wordprocessingDrawing" xmlns:wp="http://schemas.openxmlformats.org/drawingml/2006/wordprocessingDrawing" xmlns:w10="urn:schemas-microsoft-com:office:word" xmlns:w="http://schemas.openxmlformats.org/wordprocessingml/2006/main" xmlns:w14="http://schemas.microsoft.com/office/word/2010/wordml" xmlns:w15="http://schemas.microsoft.com/office/word/2012/wordml" xmlns:w16cex="http://schemas.microsoft.com/office/word/2018/wordml/cex" xmlns:w16cid="http://schemas.microsoft.com/office/word/2016/wordml/cid" xmlns:w16="http://schemas.microsoft.com/office/word/2018/wordml" xmlns:w16sdtdh="http://schemas.microsoft.com/office/word/2020/wordml/sdtdatahash" xmlns:w16se="http://schemas.microsoft.com/office/word/2015/wordml/symex" xmlns:wpg="http://schemas.microsoft.com/office/word/2010/wordprocessingGroup" xmlns:wpi="http://schemas.microsoft.com/office/word/2010/wordprocessingInk" xmlns:wne="http://schemas.microsoft.com/office/word/2006/wordml" xmlns:wps="http://schemas.microsoft.com/office/word/2010/wordprocessingShape" mc:Ignorable="w14 w15 w16se w16cid w16 w16cex w16sdtdh wp14">
-  <w:abstractNum w:abstractNumId="0" w15:restartNumberingAfterBreak="0">
+<w:numbering xmlns:wpc="http://schemas.microsoft.com/office/word/2010/wordprocessingCanvas" xmlns:mc="http://schemas.openxmlformats.org/markup-compatibility/2006" xmlns:o="urn:schemas-microsoft-com:office:office" xmlns:r="http://schemas.openxmlformats.org/officeDocument/2006/relationships" xmlns:m="http://schemas.openxmlformats.org/officeDocument/2006/math" xmlns:v="urn:schemas-microsoft-com:vml" xmlns:wp14="http://schemas.microsoft.com/office/word/2010/wordprocessingDrawing" xmlns:wp="http://schemas.openxmlformats.org/drawingml/2006/wordprocessingDrawing" xmlns:w10="urn:schemas-microsoft-com:office:word" xmlns:w="http://schemas.openxmlformats.org/wordprocessingml/2006/main" xmlns:w14="http://schemas.microsoft.com/office/word/2010/wordml" xmlns:wpg="http://schemas.microsoft.com/office/word/2010/wordprocessingGroup" xmlns:wpi="http://schemas.microsoft.com/office/word/2010/wordprocessingInk" xmlns:wne="http://schemas.microsoft.com/office/word/2006/wordml" xmlns:wps="http://schemas.microsoft.com/office/word/2010/wordprocessingShape" mc:Ignorable="w14 wp14">
+  <w:abstractNum w:abstractNumId="0">
     <w:nsid w:val="08B2501C"/>
     <w:multiLevelType w:val="hybridMultilevel"/>
     <w:tmpl w:val="F2A43D58"/>
@@ -3050,7 +2950,7 @@
 </file>
 
 <file path=word/styles.xml><?xml version="1.0" encoding="utf-8"?>
-<w:styles xmlns:mc="http://schemas.openxmlformats.org/markup-compatibility/2006" xmlns:r="http://schemas.openxmlformats.org/officeDocument/2006/relationships" xmlns:w="http://schemas.openxmlformats.org/wordprocessingml/2006/main" xmlns:w14="http://schemas.microsoft.com/office/word/2010/wordml" xmlns:w15="http://schemas.microsoft.com/office/word/2012/wordml" xmlns:w16cex="http://schemas.microsoft.com/office/word/2018/wordml/cex" xmlns:w16cid="http://schemas.microsoft.com/office/word/2016/wordml/cid" xmlns:w16="http://schemas.microsoft.com/office/word/2018/wordml" xmlns:w16sdtdh="http://schemas.microsoft.com/office/word/2020/wordml/sdtdatahash" xmlns:w16se="http://schemas.microsoft.com/office/word/2015/wordml/symex" mc:Ignorable="w14 w15 w16se w16cid w16 w16cex w16sdtdh">
+<w:styles xmlns:mc="http://schemas.openxmlformats.org/markup-compatibility/2006" xmlns:r="http://schemas.openxmlformats.org/officeDocument/2006/relationships" xmlns:w="http://schemas.openxmlformats.org/wordprocessingml/2006/main" xmlns:w14="http://schemas.microsoft.com/office/word/2010/wordml" mc:Ignorable="w14">
   <w:docDefaults>
     <w:rPrDefault>
       <w:rPr>
@@ -3066,383 +2966,462 @@
       </w:pPr>
     </w:pPrDefault>
   </w:docDefaults>
-  <w:latentStyles w:defLockedState="0" w:defUIPriority="99" w:defSemiHidden="0" w:defUnhideWhenUsed="0" w:defQFormat="0" w:count="376">
-    <w:lsdException w:name="Normal" w:uiPriority="0" w:qFormat="1"/>
-    <w:lsdException w:name="heading 1" w:uiPriority="9" w:qFormat="1"/>
-    <w:lsdException w:name="heading 2" w:semiHidden="1" w:uiPriority="9" w:unhideWhenUsed="1" w:qFormat="1"/>
-    <w:lsdException w:name="heading 3" w:semiHidden="1" w:uiPriority="9" w:unhideWhenUsed="1" w:qFormat="1"/>
-    <w:lsdException w:name="heading 4" w:semiHidden="1" w:uiPriority="9" w:unhideWhenUsed="1" w:qFormat="1"/>
-    <w:lsdException w:name="heading 5" w:semiHidden="1" w:uiPriority="9" w:unhideWhenUsed="1" w:qFormat="1"/>
-    <w:lsdException w:name="heading 6" w:semiHidden="1" w:uiPriority="9" w:unhideWhenUsed="1" w:qFormat="1"/>
-    <w:lsdException w:name="heading 7" w:semiHidden="1" w:uiPriority="9" w:unhideWhenUsed="1" w:qFormat="1"/>
-    <w:lsdException w:name="heading 8" w:semiHidden="1" w:uiPriority="9" w:unhideWhenUsed="1" w:qFormat="1"/>
-    <w:lsdException w:name="heading 9" w:semiHidden="1" w:uiPriority="9" w:unhideWhenUsed="1" w:qFormat="1"/>
-    <w:lsdException w:name="index 1" w:semiHidden="1" w:unhideWhenUsed="1"/>
-    <w:lsdException w:name="index 2" w:semiHidden="1" w:unhideWhenUsed="1"/>
-    <w:lsdException w:name="index 3" w:semiHidden="1" w:unhideWhenUsed="1"/>
-    <w:lsdException w:name="index 4" w:semiHidden="1" w:unhideWhenUsed="1"/>
-    <w:lsdException w:name="index 5" w:semiHidden="1" w:unhideWhenUsed="1"/>
-    <w:lsdException w:name="index 6" w:semiHidden="1" w:unhideWhenUsed="1"/>
-    <w:lsdException w:name="index 7" w:semiHidden="1" w:unhideWhenUsed="1"/>
-    <w:lsdException w:name="index 8" w:semiHidden="1" w:unhideWhenUsed="1"/>
-    <w:lsdException w:name="index 9" w:semiHidden="1" w:unhideWhenUsed="1"/>
-    <w:lsdException w:name="toc 1" w:semiHidden="1" w:uiPriority="39" w:unhideWhenUsed="1"/>
-    <w:lsdException w:name="toc 2" w:semiHidden="1" w:uiPriority="39" w:unhideWhenUsed="1"/>
-    <w:lsdException w:name="toc 3" w:semiHidden="1" w:uiPriority="39" w:unhideWhenUsed="1"/>
-    <w:lsdException w:name="toc 4" w:semiHidden="1" w:uiPriority="39" w:unhideWhenUsed="1"/>
-    <w:lsdException w:name="toc 5" w:semiHidden="1" w:uiPriority="39" w:unhideWhenUsed="1"/>
-    <w:lsdException w:name="toc 6" w:semiHidden="1" w:uiPriority="39" w:unhideWhenUsed="1"/>
-    <w:lsdException w:name="toc 7" w:semiHidden="1" w:uiPriority="39" w:unhideWhenUsed="1"/>
-    <w:lsdException w:name="toc 8" w:semiHidden="1" w:uiPriority="39" w:unhideWhenUsed="1"/>
-    <w:lsdException w:name="toc 9" w:semiHidden="1" w:uiPriority="39" w:unhideWhenUsed="1"/>
-    <w:lsdException w:name="Normal Indent" w:semiHidden="1" w:unhideWhenUsed="1"/>
-    <w:lsdException w:name="footnote text" w:semiHidden="1" w:unhideWhenUsed="1"/>
-    <w:lsdException w:name="annotation text" w:semiHidden="1" w:unhideWhenUsed="1"/>
-    <w:lsdException w:name="header" w:semiHidden="1" w:unhideWhenUsed="1"/>
-    <w:lsdException w:name="footer" w:semiHidden="1" w:unhideWhenUsed="1"/>
-    <w:lsdException w:name="index heading" w:semiHidden="1" w:unhideWhenUsed="1"/>
-    <w:lsdException w:name="caption" w:semiHidden="1" w:uiPriority="35" w:unhideWhenUsed="1" w:qFormat="1"/>
-    <w:lsdException w:name="table of figures" w:semiHidden="1" w:unhideWhenUsed="1"/>
-    <w:lsdException w:name="envelope address" w:semiHidden="1" w:unhideWhenUsed="1"/>
-    <w:lsdException w:name="envelope return" w:semiHidden="1" w:unhideWhenUsed="1"/>
-    <w:lsdException w:name="footnote reference" w:semiHidden="1"/>
-    <w:lsdException w:name="annotation reference" w:semiHidden="1" w:unhideWhenUsed="1"/>
-    <w:lsdException w:name="line number" w:semiHidden="1" w:unhideWhenUsed="1"/>
-    <w:lsdException w:name="page number" w:semiHidden="1" w:unhideWhenUsed="1"/>
-    <w:lsdException w:name="endnote reference" w:semiHidden="1" w:unhideWhenUsed="1"/>
-    <w:lsdException w:name="endnote text" w:semiHidden="1" w:unhideWhenUsed="1"/>
-    <w:lsdException w:name="table of authorities" w:semiHidden="1" w:unhideWhenUsed="1"/>
-    <w:lsdException w:name="macro" w:semiHidden="1" w:unhideWhenUsed="1"/>
-    <w:lsdException w:name="toa heading" w:semiHidden="1" w:unhideWhenUsed="1"/>
-    <w:lsdException w:name="List" w:semiHidden="1" w:unhideWhenUsed="1"/>
-    <w:lsdException w:name="List Bullet" w:semiHidden="1" w:unhideWhenUsed="1"/>
-    <w:lsdException w:name="List Number" w:semiHidden="1" w:unhideWhenUsed="1"/>
-    <w:lsdException w:name="List 2" w:semiHidden="1" w:unhideWhenUsed="1"/>
-    <w:lsdException w:name="List 3" w:semiHidden="1" w:unhideWhenUsed="1"/>
-    <w:lsdException w:name="List 4" w:semiHidden="1" w:unhideWhenUsed="1"/>
-    <w:lsdException w:name="List 5" w:semiHidden="1" w:unhideWhenUsed="1"/>
-    <w:lsdException w:name="List Bullet 2" w:semiHidden="1" w:unhideWhenUsed="1"/>
-    <w:lsdException w:name="List Bullet 3" w:semiHidden="1" w:unhideWhenUsed="1"/>
-    <w:lsdException w:name="List Bullet 4" w:semiHidden="1" w:unhideWhenUsed="1"/>
-    <w:lsdException w:name="List Bullet 5" w:semiHidden="1" w:unhideWhenUsed="1"/>
-    <w:lsdException w:name="List Number 2" w:semiHidden="1" w:unhideWhenUsed="1"/>
-    <w:lsdException w:name="List Number 3" w:semiHidden="1" w:unhideWhenUsed="1"/>
-    <w:lsdException w:name="List Number 4" w:semiHidden="1" w:unhideWhenUsed="1"/>
-    <w:lsdException w:name="List Number 5" w:semiHidden="1" w:unhideWhenUsed="1"/>
-    <w:lsdException w:name="Title" w:uiPriority="10" w:qFormat="1"/>
-    <w:lsdException w:name="Closing" w:semiHidden="1" w:unhideWhenUsed="1"/>
-    <w:lsdException w:name="Signature" w:semiHidden="1" w:unhideWhenUsed="1"/>
-    <w:lsdException w:name="Default Paragraph Font" w:semiHidden="1" w:uiPriority="1" w:unhideWhenUsed="1"/>
-    <w:lsdException w:name="Body Text" w:semiHidden="1" w:unhideWhenUsed="1"/>
-    <w:lsdException w:name="Body Text Indent" w:semiHidden="1" w:unhideWhenUsed="1"/>
-    <w:lsdException w:name="List Continue" w:semiHidden="1" w:unhideWhenUsed="1"/>
-    <w:lsdException w:name="List Continue 2" w:semiHidden="1" w:unhideWhenUsed="1"/>
-    <w:lsdException w:name="List Continue 3" w:semiHidden="1" w:unhideWhenUsed="1"/>
-    <w:lsdException w:name="List Continue 4" w:semiHidden="1" w:unhideWhenUsed="1"/>
-    <w:lsdException w:name="List Continue 5" w:semiHidden="1" w:unhideWhenUsed="1"/>
-    <w:lsdException w:name="Message Header" w:semiHidden="1" w:unhideWhenUsed="1"/>
-    <w:lsdException w:name="Subtitle" w:uiPriority="11" w:qFormat="1"/>
-    <w:lsdException w:name="Salutation" w:semiHidden="1" w:unhideWhenUsed="1"/>
-    <w:lsdException w:name="Date" w:semiHidden="1" w:unhideWhenUsed="1"/>
-    <w:lsdException w:name="Body Text First Indent" w:semiHidden="1" w:unhideWhenUsed="1"/>
-    <w:lsdException w:name="Body Text First Indent 2" w:semiHidden="1" w:unhideWhenUsed="1"/>
-    <w:lsdException w:name="Note Heading" w:semiHidden="1" w:unhideWhenUsed="1"/>
-    <w:lsdException w:name="Body Text 2" w:semiHidden="1" w:unhideWhenUsed="1"/>
-    <w:lsdException w:name="Body Text 3" w:semiHidden="1" w:unhideWhenUsed="1"/>
-    <w:lsdException w:name="Body Text Indent 2" w:semiHidden="1" w:unhideWhenUsed="1"/>
-    <w:lsdException w:name="Body Text Indent 3" w:semiHidden="1" w:unhideWhenUsed="1"/>
-    <w:lsdException w:name="Block Text" w:semiHidden="1" w:unhideWhenUsed="1"/>
-    <w:lsdException w:name="Hyperlink" w:semiHidden="1" w:unhideWhenUsed="1"/>
-    <w:lsdException w:name="FollowedHyperlink" w:semiHidden="1" w:unhideWhenUsed="1"/>
-    <w:lsdException w:name="Strong" w:uiPriority="22" w:qFormat="1"/>
-    <w:lsdException w:name="Emphasis" w:uiPriority="20" w:qFormat="1"/>
-    <w:lsdException w:name="Document Map" w:semiHidden="1" w:unhideWhenUsed="1"/>
-    <w:lsdException w:name="Plain Text" w:semiHidden="1" w:unhideWhenUsed="1"/>
-    <w:lsdException w:name="E-mail Signature" w:semiHidden="1" w:unhideWhenUsed="1"/>
-    <w:lsdException w:name="HTML Top of Form" w:semiHidden="1" w:unhideWhenUsed="1"/>
-    <w:lsdException w:name="HTML Bottom of Form" w:semiHidden="1" w:unhideWhenUsed="1"/>
-    <w:lsdException w:name="Normal (Web)" w:semiHidden="1" w:unhideWhenUsed="1"/>
-    <w:lsdException w:name="HTML Acronym" w:semiHidden="1" w:unhideWhenUsed="1"/>
-    <w:lsdException w:name="HTML Address" w:semiHidden="1" w:unhideWhenUsed="1"/>
-    <w:lsdException w:name="HTML Cite" w:semiHidden="1" w:unhideWhenUsed="1"/>
-    <w:lsdException w:name="HTML Code" w:semiHidden="1" w:unhideWhenUsed="1"/>
-    <w:lsdException w:name="HTML Definition" w:semiHidden="1" w:unhideWhenUsed="1"/>
-    <w:lsdException w:name="HTML Keyboard" w:semiHidden="1" w:unhideWhenUsed="1"/>
-    <w:lsdException w:name="HTML Preformatted" w:semiHidden="1" w:unhideWhenUsed="1"/>
-    <w:lsdException w:name="HTML Sample" w:semiHidden="1" w:unhideWhenUsed="1"/>
-    <w:lsdException w:name="HTML Typewriter" w:semiHidden="1" w:unhideWhenUsed="1"/>
-    <w:lsdException w:name="HTML Variable" w:semiHidden="1" w:unhideWhenUsed="1"/>
-    <w:lsdException w:name="Normal Table" w:semiHidden="1" w:unhideWhenUsed="1"/>
-    <w:lsdException w:name="annotation subject" w:semiHidden="1" w:unhideWhenUsed="1"/>
-    <w:lsdException w:name="No List" w:semiHidden="1" w:unhideWhenUsed="1"/>
-    <w:lsdException w:name="Outline List 1" w:semiHidden="1" w:unhideWhenUsed="1"/>
-    <w:lsdException w:name="Outline List 2" w:semiHidden="1" w:unhideWhenUsed="1"/>
-    <w:lsdException w:name="Outline List 3" w:semiHidden="1" w:unhideWhenUsed="1"/>
-    <w:lsdException w:name="Table Simple 1" w:semiHidden="1" w:unhideWhenUsed="1"/>
-    <w:lsdException w:name="Table Simple 2" w:semiHidden="1" w:unhideWhenUsed="1"/>
-    <w:lsdException w:name="Table Simple 3" w:semiHidden="1" w:unhideWhenUsed="1"/>
-    <w:lsdException w:name="Table Classic 1" w:semiHidden="1" w:unhideWhenUsed="1"/>
-    <w:lsdException w:name="Table Classic 2" w:semiHidden="1" w:unhideWhenUsed="1"/>
-    <w:lsdException w:name="Table Classic 3" w:semiHidden="1" w:unhideWhenUsed="1"/>
-    <w:lsdException w:name="Table Classic 4" w:semiHidden="1" w:unhideWhenUsed="1"/>
-    <w:lsdException w:name="Table Colorful 1" w:semiHidden="1" w:unhideWhenUsed="1"/>
-    <w:lsdException w:name="Table Colorful 2" w:semiHidden="1" w:unhideWhenUsed="1"/>
-    <w:lsdException w:name="Table Colorful 3" w:semiHidden="1" w:unhideWhenUsed="1"/>
-    <w:lsdException w:name="Table Columns 1" w:semiHidden="1" w:unhideWhenUsed="1"/>
-    <w:lsdException w:name="Table Columns 2" w:semiHidden="1" w:unhideWhenUsed="1"/>
-    <w:lsdException w:name="Table Columns 3" w:semiHidden="1" w:unhideWhenUsed="1"/>
-    <w:lsdException w:name="Table Columns 4" w:semiHidden="1" w:unhideWhenUsed="1"/>
-    <w:lsdException w:name="Table Columns 5" w:semiHidden="1" w:unhideWhenUsed="1"/>
-    <w:lsdException w:name="Table Grid 1" w:semiHidden="1" w:unhideWhenUsed="1"/>
-    <w:lsdException w:name="Table Grid 2" w:semiHidden="1" w:unhideWhenUsed="1"/>
-    <w:lsdException w:name="Table Grid 3" w:semiHidden="1" w:unhideWhenUsed="1"/>
-    <w:lsdException w:name="Table Grid 4" w:semiHidden="1" w:unhideWhenUsed="1"/>
-    <w:lsdException w:name="Table Grid 5" w:semiHidden="1" w:unhideWhenUsed="1"/>
-    <w:lsdException w:name="Table Grid 6" w:semiHidden="1" w:unhideWhenUsed="1"/>
-    <w:lsdException w:name="Table Grid 7" w:semiHidden="1" w:unhideWhenUsed="1"/>
-    <w:lsdException w:name="Table Grid 8" w:semiHidden="1" w:unhideWhenUsed="1"/>
-    <w:lsdException w:name="Table List 1" w:semiHidden="1" w:unhideWhenUsed="1"/>
-    <w:lsdException w:name="Table List 2" w:semiHidden="1" w:unhideWhenUsed="1"/>
-    <w:lsdException w:name="Table List 3" w:semiHidden="1" w:unhideWhenUsed="1"/>
-    <w:lsdException w:name="Table List 4" w:semiHidden="1" w:unhideWhenUsed="1"/>
-    <w:lsdException w:name="Table List 5" w:semiHidden="1" w:unhideWhenUsed="1"/>
-    <w:lsdException w:name="Table List 6" w:semiHidden="1" w:unhideWhenUsed="1"/>
-    <w:lsdException w:name="Table List 7" w:semiHidden="1" w:unhideWhenUsed="1"/>
-    <w:lsdException w:name="Table List 8" w:semiHidden="1" w:unhideWhenUsed="1"/>
-    <w:lsdException w:name="Table 3D effects 1" w:semiHidden="1" w:unhideWhenUsed="1"/>
-    <w:lsdException w:name="Table 3D effects 2" w:semiHidden="1" w:unhideWhenUsed="1"/>
-    <w:lsdException w:name="Table 3D effects 3" w:semiHidden="1" w:unhideWhenUsed="1"/>
-    <w:lsdException w:name="Table Contemporary" w:semiHidden="1" w:unhideWhenUsed="1"/>
-    <w:lsdException w:name="Table Elegant" w:semiHidden="1" w:unhideWhenUsed="1"/>
-    <w:lsdException w:name="Table Professional" w:semiHidden="1" w:unhideWhenUsed="1"/>
-    <w:lsdException w:name="Table Subtle 1" w:semiHidden="1" w:unhideWhenUsed="1"/>
-    <w:lsdException w:name="Table Subtle 2" w:semiHidden="1" w:unhideWhenUsed="1"/>
-    <w:lsdException w:name="Table Web 1" w:semiHidden="1" w:unhideWhenUsed="1"/>
-    <w:lsdException w:name="Table Web 2" w:semiHidden="1" w:unhideWhenUsed="1"/>
-    <w:lsdException w:name="Table Web 3" w:semiHidden="1" w:unhideWhenUsed="1"/>
-    <w:lsdException w:name="Balloon Text" w:semiHidden="1" w:unhideWhenUsed="1"/>
-    <w:lsdException w:name="Table Grid" w:uiPriority="59"/>
-    <w:lsdException w:name="Table Theme" w:semiHidden="1" w:unhideWhenUsed="1"/>
-    <w:lsdException w:name="Placeholder Text" w:semiHidden="1"/>
-    <w:lsdException w:name="No Spacing" w:uiPriority="1" w:qFormat="1"/>
-    <w:lsdException w:name="Light Shading" w:uiPriority="60"/>
-    <w:lsdException w:name="Light List" w:uiPriority="61"/>
-    <w:lsdException w:name="Light Grid" w:uiPriority="62"/>
-    <w:lsdException w:name="Medium Shading 1" w:uiPriority="63"/>
-    <w:lsdException w:name="Medium Shading 2" w:uiPriority="64"/>
-    <w:lsdException w:name="Medium List 1" w:uiPriority="65"/>
-    <w:lsdException w:name="Medium List 2" w:uiPriority="66"/>
-    <w:lsdException w:name="Medium Grid 1" w:uiPriority="67"/>
-    <w:lsdException w:name="Medium Grid 2" w:uiPriority="68"/>
-    <w:lsdException w:name="Medium Grid 3" w:uiPriority="69"/>
-    <w:lsdException w:name="Dark List" w:uiPriority="70"/>
-    <w:lsdException w:name="Colorful Shading" w:uiPriority="71"/>
-    <w:lsdException w:name="Colorful List" w:uiPriority="72"/>
-    <w:lsdException w:name="Colorful Grid" w:uiPriority="73"/>
-    <w:lsdException w:name="Light Shading Accent 1" w:uiPriority="60"/>
-    <w:lsdException w:name="Light List Accent 1" w:uiPriority="61"/>
-    <w:lsdException w:name="Light Grid Accent 1" w:uiPriority="62"/>
-    <w:lsdException w:name="Medium Shading 1 Accent 1" w:uiPriority="63"/>
-    <w:lsdException w:name="Medium Shading 2 Accent 1" w:uiPriority="64"/>
-    <w:lsdException w:name="Medium List 1 Accent 1" w:uiPriority="65"/>
-    <w:lsdException w:name="Revision" w:semiHidden="1"/>
-    <w:lsdException w:name="List Paragraph" w:uiPriority="34" w:qFormat="1"/>
-    <w:lsdException w:name="Quote" w:uiPriority="29" w:qFormat="1"/>
-    <w:lsdException w:name="Intense Quote" w:uiPriority="30" w:qFormat="1"/>
-    <w:lsdException w:name="Medium List 2 Accent 1" w:uiPriority="66"/>
-    <w:lsdException w:name="Medium Grid 1 Accent 1" w:uiPriority="67"/>
-    <w:lsdException w:name="Medium Grid 2 Accent 1" w:uiPriority="68"/>
-    <w:lsdException w:name="Medium Grid 3 Accent 1" w:uiPriority="69"/>
-    <w:lsdException w:name="Dark List Accent 1" w:uiPriority="70"/>
-    <w:lsdException w:name="Colorful Shading Accent 1" w:uiPriority="71"/>
-    <w:lsdException w:name="Colorful List Accent 1" w:uiPriority="72"/>
-    <w:lsdException w:name="Colorful Grid Accent 1" w:uiPriority="73"/>
-    <w:lsdException w:name="Light Shading Accent 2" w:uiPriority="60"/>
-    <w:lsdException w:name="Light List Accent 2" w:uiPriority="61"/>
-    <w:lsdException w:name="Light Grid Accent 2" w:uiPriority="62"/>
-    <w:lsdException w:name="Medium Shading 1 Accent 2" w:uiPriority="63"/>
-    <w:lsdException w:name="Medium Shading 2 Accent 2" w:uiPriority="64"/>
-    <w:lsdException w:name="Medium List 1 Accent 2" w:uiPriority="65"/>
-    <w:lsdException w:name="Medium List 2 Accent 2" w:uiPriority="66"/>
-    <w:lsdException w:name="Medium Grid 1 Accent 2" w:uiPriority="67"/>
-    <w:lsdException w:name="Medium Grid 2 Accent 2" w:uiPriority="68"/>
-    <w:lsdException w:name="Medium Grid 3 Accent 2" w:uiPriority="69"/>
-    <w:lsdException w:name="Dark List Accent 2" w:uiPriority="70"/>
-    <w:lsdException w:name="Colorful Shading Accent 2" w:uiPriority="71"/>
-    <w:lsdException w:name="Colorful List Accent 2" w:uiPriority="72"/>
-    <w:lsdException w:name="Colorful Grid Accent 2" w:uiPriority="73"/>
-    <w:lsdException w:name="Light Shading Accent 3" w:uiPriority="60"/>
-    <w:lsdException w:name="Light List Accent 3" w:uiPriority="61"/>
-    <w:lsdException w:name="Light Grid Accent 3" w:uiPriority="62"/>
-    <w:lsdException w:name="Medium Shading 1 Accent 3" w:uiPriority="63"/>
-    <w:lsdException w:name="Medium Shading 2 Accent 3" w:uiPriority="64"/>
-    <w:lsdException w:name="Medium List 1 Accent 3" w:uiPriority="65"/>
-    <w:lsdException w:name="Medium List 2 Accent 3" w:uiPriority="66"/>
-    <w:lsdException w:name="Medium Grid 1 Accent 3" w:uiPriority="67"/>
-    <w:lsdException w:name="Medium Grid 2 Accent 3" w:uiPriority="68"/>
-    <w:lsdException w:name="Medium Grid 3 Accent 3" w:uiPriority="69"/>
-    <w:lsdException w:name="Dark List Accent 3" w:uiPriority="70"/>
-    <w:lsdException w:name="Colorful Shading Accent 3" w:uiPriority="71"/>
-    <w:lsdException w:name="Colorful List Accent 3" w:uiPriority="72"/>
-    <w:lsdException w:name="Colorful Grid Accent 3" w:uiPriority="73"/>
-    <w:lsdException w:name="Light Shading Accent 4" w:uiPriority="60"/>
-    <w:lsdException w:name="Light List Accent 4" w:uiPriority="61"/>
-    <w:lsdException w:name="Light Grid Accent 4" w:uiPriority="62"/>
-    <w:lsdException w:name="Medium Shading 1 Accent 4" w:uiPriority="63"/>
-    <w:lsdException w:name="Medium Shading 2 Accent 4" w:uiPriority="64"/>
-    <w:lsdException w:name="Medium List 1 Accent 4" w:uiPriority="65"/>
-    <w:lsdException w:name="Medium List 2 Accent 4" w:uiPriority="66"/>
-    <w:lsdException w:name="Medium Grid 1 Accent 4" w:uiPriority="67"/>
-    <w:lsdException w:name="Medium Grid 2 Accent 4" w:uiPriority="68"/>
-    <w:lsdException w:name="Medium Grid 3 Accent 4" w:uiPriority="69"/>
-    <w:lsdException w:name="Dark List Accent 4" w:uiPriority="70"/>
-    <w:lsdException w:name="Colorful Shading Accent 4" w:uiPriority="71"/>
-    <w:lsdException w:name="Colorful List Accent 4" w:uiPriority="72"/>
-    <w:lsdException w:name="Colorful Grid Accent 4" w:uiPriority="73"/>
-    <w:lsdException w:name="Light Shading Accent 5" w:uiPriority="60"/>
-    <w:lsdException w:name="Light List Accent 5" w:uiPriority="61"/>
-    <w:lsdException w:name="Light Grid Accent 5" w:uiPriority="62"/>
-    <w:lsdException w:name="Medium Shading 1 Accent 5" w:uiPriority="63"/>
-    <w:lsdException w:name="Medium Shading 2 Accent 5" w:uiPriority="64"/>
-    <w:lsdException w:name="Medium List 1 Accent 5" w:uiPriority="65"/>
-    <w:lsdException w:name="Medium List 2 Accent 5" w:uiPriority="66"/>
-    <w:lsdException w:name="Medium Grid 1 Accent 5" w:uiPriority="67"/>
-    <w:lsdException w:name="Medium Grid 2 Accent 5" w:uiPriority="68"/>
-    <w:lsdException w:name="Medium Grid 3 Accent 5" w:uiPriority="69"/>
-    <w:lsdException w:name="Dark List Accent 5" w:uiPriority="70"/>
-    <w:lsdException w:name="Colorful Shading Accent 5" w:uiPriority="71"/>
-    <w:lsdException w:name="Colorful List Accent 5" w:uiPriority="72"/>
-    <w:lsdException w:name="Colorful Grid Accent 5" w:uiPriority="73"/>
-    <w:lsdException w:name="Light Shading Accent 6" w:uiPriority="60"/>
-    <w:lsdException w:name="Light List Accent 6" w:uiPriority="61"/>
-    <w:lsdException w:name="Light Grid Accent 6" w:uiPriority="62"/>
-    <w:lsdException w:name="Medium Shading 1 Accent 6" w:uiPriority="63"/>
-    <w:lsdException w:name="Medium Shading 2 Accent 6" w:uiPriority="64"/>
-    <w:lsdException w:name="Medium List 1 Accent 6" w:uiPriority="65"/>
-    <w:lsdException w:name="Medium List 2 Accent 6" w:uiPriority="66"/>
-    <w:lsdException w:name="Medium Grid 1 Accent 6" w:uiPriority="67"/>
-    <w:lsdException w:name="Medium Grid 2 Accent 6" w:uiPriority="68"/>
-    <w:lsdException w:name="Medium Grid 3 Accent 6" w:uiPriority="69"/>
-    <w:lsdException w:name="Dark List Accent 6" w:uiPriority="70"/>
-    <w:lsdException w:name="Colorful Shading Accent 6" w:uiPriority="71"/>
-    <w:lsdException w:name="Colorful List Accent 6" w:uiPriority="72"/>
-    <w:lsdException w:name="Colorful Grid Accent 6" w:uiPriority="73"/>
-    <w:lsdException w:name="Subtle Emphasis" w:uiPriority="19" w:qFormat="1"/>
-    <w:lsdException w:name="Intense Emphasis" w:uiPriority="21" w:qFormat="1"/>
-    <w:lsdException w:name="Subtle Reference" w:uiPriority="31" w:qFormat="1"/>
-    <w:lsdException w:name="Intense Reference" w:uiPriority="32" w:qFormat="1"/>
-    <w:lsdException w:name="Book Title" w:uiPriority="33" w:qFormat="1"/>
-    <w:lsdException w:name="Bibliography" w:semiHidden="1" w:uiPriority="37" w:unhideWhenUsed="1"/>
-    <w:lsdException w:name="TOC Heading" w:semiHidden="1" w:uiPriority="39" w:unhideWhenUsed="1" w:qFormat="1"/>
-    <w:lsdException w:name="Plain Table 1" w:uiPriority="41"/>
-    <w:lsdException w:name="Plain Table 2" w:uiPriority="42"/>
-    <w:lsdException w:name="Plain Table 3" w:uiPriority="43"/>
-    <w:lsdException w:name="Plain Table 4" w:uiPriority="44"/>
-    <w:lsdException w:name="Plain Table 5" w:uiPriority="45"/>
-    <w:lsdException w:name="Grid Table Light" w:uiPriority="40"/>
-    <w:lsdException w:name="Grid Table 1 Light" w:uiPriority="46"/>
-    <w:lsdException w:name="Grid Table 2" w:uiPriority="47"/>
-    <w:lsdException w:name="Grid Table 3" w:uiPriority="48"/>
-    <w:lsdException w:name="Grid Table 4" w:uiPriority="49"/>
-    <w:lsdException w:name="Grid Table 5 Dark" w:uiPriority="50"/>
-    <w:lsdException w:name="Grid Table 6 Colorful" w:uiPriority="51"/>
-    <w:lsdException w:name="Grid Table 7 Colorful" w:uiPriority="52"/>
-    <w:lsdException w:name="Grid Table 1 Light Accent 1" w:uiPriority="46"/>
-    <w:lsdException w:name="Grid Table 2 Accent 1" w:uiPriority="47"/>
-    <w:lsdException w:name="Grid Table 3 Accent 1" w:uiPriority="48"/>
-    <w:lsdException w:name="Grid Table 4 Accent 1" w:uiPriority="49"/>
-    <w:lsdException w:name="Grid Table 5 Dark Accent 1" w:uiPriority="50"/>
-    <w:lsdException w:name="Grid Table 6 Colorful Accent 1" w:uiPriority="51"/>
-    <w:lsdException w:name="Grid Table 7 Colorful Accent 1" w:uiPriority="52"/>
-    <w:lsdException w:name="Grid Table 1 Light Accent 2" w:uiPriority="46"/>
-    <w:lsdException w:name="Grid Table 2 Accent 2" w:uiPriority="47"/>
-    <w:lsdException w:name="Grid Table 3 Accent 2" w:uiPriority="48"/>
-    <w:lsdException w:name="Grid Table 4 Accent 2" w:uiPriority="49"/>
-    <w:lsdException w:name="Grid Table 5 Dark Accent 2" w:uiPriority="50"/>
-    <w:lsdException w:name="Grid Table 6 Colorful Accent 2" w:uiPriority="51"/>
-    <w:lsdException w:name="Grid Table 7 Colorful Accent 2" w:uiPriority="52"/>
-    <w:lsdException w:name="Grid Table 1 Light Accent 3" w:uiPriority="46"/>
-    <w:lsdException w:name="Grid Table 2 Accent 3" w:uiPriority="47"/>
-    <w:lsdException w:name="Grid Table 3 Accent 3" w:uiPriority="48"/>
-    <w:lsdException w:name="Grid Table 4 Accent 3" w:uiPriority="49"/>
-    <w:lsdException w:name="Grid Table 5 Dark Accent 3" w:uiPriority="50"/>
-    <w:lsdException w:name="Grid Table 6 Colorful Accent 3" w:uiPriority="51"/>
-    <w:lsdException w:name="Grid Table 7 Colorful Accent 3" w:uiPriority="52"/>
-    <w:lsdException w:name="Grid Table 1 Light Accent 4" w:uiPriority="46"/>
-    <w:lsdException w:name="Grid Table 2 Accent 4" w:uiPriority="47"/>
-    <w:lsdException w:name="Grid Table 3 Accent 4" w:uiPriority="48"/>
-    <w:lsdException w:name="Grid Table 4 Accent 4" w:uiPriority="49"/>
-    <w:lsdException w:name="Grid Table 5 Dark Accent 4" w:uiPriority="50"/>
-    <w:lsdException w:name="Grid Table 6 Colorful Accent 4" w:uiPriority="51"/>
-    <w:lsdException w:name="Grid Table 7 Colorful Accent 4" w:uiPriority="52"/>
-    <w:lsdException w:name="Grid Table 1 Light Accent 5" w:uiPriority="46"/>
-    <w:lsdException w:name="Grid Table 2 Accent 5" w:uiPriority="47"/>
-    <w:lsdException w:name="Grid Table 3 Accent 5" w:uiPriority="48"/>
-    <w:lsdException w:name="Grid Table 4 Accent 5" w:uiPriority="49"/>
-    <w:lsdException w:name="Grid Table 5 Dark Accent 5" w:uiPriority="50"/>
-    <w:lsdException w:name="Grid Table 6 Colorful Accent 5" w:uiPriority="51"/>
-    <w:lsdException w:name="Grid Table 7 Colorful Accent 5" w:uiPriority="52"/>
-    <w:lsdException w:name="Grid Table 1 Light Accent 6" w:uiPriority="46"/>
-    <w:lsdException w:name="Grid Table 2 Accent 6" w:uiPriority="47"/>
-    <w:lsdException w:name="Grid Table 3 Accent 6" w:uiPriority="48"/>
-    <w:lsdException w:name="Grid Table 4 Accent 6" w:uiPriority="49"/>
-    <w:lsdException w:name="Grid Table 5 Dark Accent 6" w:uiPriority="50"/>
-    <w:lsdException w:name="Grid Table 6 Colorful Accent 6" w:uiPriority="51"/>
-    <w:lsdException w:name="Grid Table 7 Colorful Accent 6" w:uiPriority="52"/>
-    <w:lsdException w:name="List Table 1 Light" w:uiPriority="46"/>
-    <w:lsdException w:name="List Table 2" w:uiPriority="47"/>
-    <w:lsdException w:name="List Table 3" w:uiPriority="48"/>
-    <w:lsdException w:name="List Table 4" w:uiPriority="49"/>
-    <w:lsdException w:name="List Table 5 Dark" w:uiPriority="50"/>
-    <w:lsdException w:name="List Table 6 Colorful" w:uiPriority="51"/>
-    <w:lsdException w:name="List Table 7 Colorful" w:uiPriority="52"/>
-    <w:lsdException w:name="List Table 1 Light Accent 1" w:uiPriority="46"/>
-    <w:lsdException w:name="List Table 2 Accent 1" w:uiPriority="47"/>
-    <w:lsdException w:name="List Table 3 Accent 1" w:uiPriority="48"/>
-    <w:lsdException w:name="List Table 4 Accent 1" w:uiPriority="49"/>
-    <w:lsdException w:name="List Table 5 Dark Accent 1" w:uiPriority="50"/>
-    <w:lsdException w:name="List Table 6 Colorful Accent 1" w:uiPriority="51"/>
-    <w:lsdException w:name="List Table 7 Colorful Accent 1" w:uiPriority="52"/>
-    <w:lsdException w:name="List Table 1 Light Accent 2" w:uiPriority="46"/>
-    <w:lsdException w:name="List Table 2 Accent 2" w:uiPriority="47"/>
-    <w:lsdException w:name="List Table 3 Accent 2" w:uiPriority="48"/>
-    <w:lsdException w:name="List Table 4 Accent 2" w:uiPriority="49"/>
-    <w:lsdException w:name="List Table 5 Dark Accent 2" w:uiPriority="50"/>
-    <w:lsdException w:name="List Table 6 Colorful Accent 2" w:uiPriority="51"/>
-    <w:lsdException w:name="List Table 7 Colorful Accent 2" w:uiPriority="52"/>
-    <w:lsdException w:name="List Table 1 Light Accent 3" w:uiPriority="46"/>
-    <w:lsdException w:name="List Table 2 Accent 3" w:uiPriority="47"/>
-    <w:lsdException w:name="List Table 3 Accent 3" w:uiPriority="48"/>
-    <w:lsdException w:name="List Table 4 Accent 3" w:uiPriority="49"/>
-    <w:lsdException w:name="List Table 5 Dark Accent 3" w:uiPriority="50"/>
-    <w:lsdException w:name="List Table 6 Colorful Accent 3" w:uiPriority="51"/>
-    <w:lsdException w:name="List Table 7 Colorful Accent 3" w:uiPriority="52"/>
-    <w:lsdException w:name="List Table 1 Light Accent 4" w:uiPriority="46"/>
-    <w:lsdException w:name="List Table 2 Accent 4" w:uiPriority="47"/>
-    <w:lsdException w:name="List Table 3 Accent 4" w:uiPriority="48"/>
-    <w:lsdException w:name="List Table 4 Accent 4" w:uiPriority="49"/>
-    <w:lsdException w:name="List Table 5 Dark Accent 4" w:uiPriority="50"/>
-    <w:lsdException w:name="List Table 6 Colorful Accent 4" w:uiPriority="51"/>
-    <w:lsdException w:name="List Table 7 Colorful Accent 4" w:uiPriority="52"/>
-    <w:lsdException w:name="List Table 1 Light Accent 5" w:uiPriority="46"/>
-    <w:lsdException w:name="List Table 2 Accent 5" w:uiPriority="47"/>
-    <w:lsdException w:name="List Table 3 Accent 5" w:uiPriority="48"/>
-    <w:lsdException w:name="List Table 4 Accent 5" w:uiPriority="49"/>
-    <w:lsdException w:name="List Table 5 Dark Accent 5" w:uiPriority="50"/>
-    <w:lsdException w:name="List Table 6 Colorful Accent 5" w:uiPriority="51"/>
-    <w:lsdException w:name="List Table 7 Colorful Accent 5" w:uiPriority="52"/>
-    <w:lsdException w:name="List Table 1 Light Accent 6" w:uiPriority="46"/>
-    <w:lsdException w:name="List Table 2 Accent 6" w:uiPriority="47"/>
-    <w:lsdException w:name="List Table 3 Accent 6" w:uiPriority="48"/>
-    <w:lsdException w:name="List Table 4 Accent 6" w:uiPriority="49"/>
-    <w:lsdException w:name="List Table 5 Dark Accent 6" w:uiPriority="50"/>
-    <w:lsdException w:name="List Table 6 Colorful Accent 6" w:uiPriority="51"/>
-    <w:lsdException w:name="List Table 7 Colorful Accent 6" w:uiPriority="52"/>
-    <w:lsdException w:name="Mention" w:semiHidden="1" w:unhideWhenUsed="1"/>
-    <w:lsdException w:name="Smart Hyperlink" w:semiHidden="1" w:unhideWhenUsed="1"/>
-    <w:lsdException w:name="Hashtag" w:semiHidden="1" w:unhideWhenUsed="1"/>
-    <w:lsdException w:name="Unresolved Mention" w:semiHidden="1" w:unhideWhenUsed="1"/>
-    <w:lsdException w:name="Smart Link" w:semiHidden="1" w:unhideWhenUsed="1"/>
+  <w:latentStyles w:defLockedState="0" w:defUIPriority="99" w:defSemiHidden="1" w:defUnhideWhenUsed="1" w:defQFormat="0" w:count="267">
+    <w:lsdException w:name="Normal" w:semiHidden="0" w:uiPriority="0" w:unhideWhenUsed="0" w:qFormat="1"/>
+    <w:lsdException w:name="heading 1" w:semiHidden="0" w:uiPriority="9" w:unhideWhenUsed="0" w:qFormat="1"/>
+    <w:lsdException w:name="heading 2" w:uiPriority="9" w:qFormat="1"/>
+    <w:lsdException w:name="heading 3" w:uiPriority="9" w:qFormat="1"/>
+    <w:lsdException w:name="heading 4" w:uiPriority="9" w:qFormat="1"/>
+    <w:lsdException w:name="heading 5" w:uiPriority="9" w:qFormat="1"/>
+    <w:lsdException w:name="heading 6" w:uiPriority="9" w:qFormat="1"/>
+    <w:lsdException w:name="heading 7" w:uiPriority="9" w:qFormat="1"/>
+    <w:lsdException w:name="heading 8" w:uiPriority="9" w:qFormat="1"/>
+    <w:lsdException w:name="heading 9" w:uiPriority="9" w:qFormat="1"/>
+    <w:lsdException w:name="toc 1" w:uiPriority="39"/>
+    <w:lsdException w:name="toc 2" w:uiPriority="39"/>
+    <w:lsdException w:name="toc 3" w:uiPriority="39"/>
+    <w:lsdException w:name="toc 4" w:uiPriority="39"/>
+    <w:lsdException w:name="toc 5" w:uiPriority="39"/>
+    <w:lsdException w:name="toc 6" w:uiPriority="39"/>
+    <w:lsdException w:name="toc 7" w:uiPriority="39"/>
+    <w:lsdException w:name="toc 8" w:uiPriority="39"/>
+    <w:lsdException w:name="toc 9" w:uiPriority="39"/>
+    <w:lsdException w:name="caption" w:uiPriority="35" w:qFormat="1"/>
+    <w:lsdException w:name="footnote reference" w:unhideWhenUsed="0"/>
+    <w:lsdException w:name="Title" w:semiHidden="0" w:uiPriority="10" w:unhideWhenUsed="0" w:qFormat="1"/>
+    <w:lsdException w:name="Default Paragraph Font" w:uiPriority="1"/>
+    <w:lsdException w:name="Subtitle" w:semiHidden="0" w:uiPriority="11" w:unhideWhenUsed="0" w:qFormat="1"/>
+    <w:lsdException w:name="Strong" w:semiHidden="0" w:uiPriority="22" w:unhideWhenUsed="0" w:qFormat="1"/>
+    <w:lsdException w:name="Emphasis" w:semiHidden="0" w:uiPriority="20" w:unhideWhenUsed="0" w:qFormat="1"/>
+    <w:lsdException w:name="Table Grid" w:semiHidden="0" w:uiPriority="59" w:unhideWhenUsed="0"/>
+    <w:lsdException w:name="Placeholder Text" w:unhideWhenUsed="0"/>
+    <w:lsdException w:name="No Spacing" w:semiHidden="0" w:uiPriority="1" w:unhideWhenUsed="0" w:qFormat="1"/>
+    <w:lsdException w:name="Light Shading" w:semiHidden="0" w:uiPriority="60" w:unhideWhenUsed="0"/>
+    <w:lsdException w:name="Light List" w:semiHidden="0" w:uiPriority="61" w:unhideWhenUsed="0"/>
+    <w:lsdException w:name="Light Grid" w:semiHidden="0" w:uiPriority="62" w:unhideWhenUsed="0"/>
+    <w:lsdException w:name="Medium Shading 1" w:semiHidden="0" w:uiPriority="63" w:unhideWhenUsed="0"/>
+    <w:lsdException w:name="Medium Shading 2" w:semiHidden="0" w:uiPriority="64" w:unhideWhenUsed="0"/>
+    <w:lsdException w:name="Medium List 1" w:semiHidden="0" w:uiPriority="65" w:unhideWhenUsed="0"/>
+    <w:lsdException w:name="Medium List 2" w:semiHidden="0" w:uiPriority="66" w:unhideWhenUsed="0"/>
+    <w:lsdException w:name="Medium Grid 1" w:semiHidden="0" w:uiPriority="67" w:unhideWhenUsed="0"/>
+    <w:lsdException w:name="Medium Grid 2" w:semiHidden="0" w:uiPriority="68" w:unhideWhenUsed="0"/>
+    <w:lsdException w:name="Medium Grid 3" w:semiHidden="0" w:uiPriority="69" w:unhideWhenUsed="0"/>
+    <w:lsdException w:name="Dark List" w:semiHidden="0" w:uiPriority="70" w:unhideWhenUsed="0"/>
+    <w:lsdException w:name="Colorful Shading" w:semiHidden="0" w:uiPriority="71" w:unhideWhenUsed="0"/>
+    <w:lsdException w:name="Colorful List" w:semiHidden="0" w:uiPriority="72" w:unhideWhenUsed="0"/>
+    <w:lsdException w:name="Colorful Grid" w:semiHidden="0" w:uiPriority="73" w:unhideWhenUsed="0"/>
+    <w:lsdException w:name="Light Shading Accent 1" w:semiHidden="0" w:uiPriority="60" w:unhideWhenUsed="0"/>
+    <w:lsdException w:name="Light List Accent 1" w:semiHidden="0" w:uiPriority="61" w:unhideWhenUsed="0"/>
+    <w:lsdException w:name="Light Grid Accent 1" w:semiHidden="0" w:uiPriority="62" w:unhideWhenUsed="0"/>
+    <w:lsdException w:name="Medium Shading 1 Accent 1" w:semiHidden="0" w:uiPriority="63" w:unhideWhenUsed="0"/>
+    <w:lsdException w:name="Medium Shading 2 Accent 1" w:semiHidden="0" w:uiPriority="64" w:unhideWhenUsed="0"/>
+    <w:lsdException w:name="Medium List 1 Accent 1" w:semiHidden="0" w:uiPriority="65" w:unhideWhenUsed="0"/>
+    <w:lsdException w:name="Revision" w:unhideWhenUsed="0"/>
+    <w:lsdException w:name="List Paragraph" w:semiHidden="0" w:uiPriority="34" w:unhideWhenUsed="0" w:qFormat="1"/>
+    <w:lsdException w:name="Quote" w:semiHidden="0" w:uiPriority="29" w:unhideWhenUsed="0" w:qFormat="1"/>
+    <w:lsdException w:name="Intense Quote" w:semiHidden="0" w:uiPriority="30" w:unhideWhenUsed="0" w:qFormat="1"/>
+    <w:lsdException w:name="Medium List 2 Accent 1" w:semiHidden="0" w:uiPriority="66" w:unhideWhenUsed="0"/>
+    <w:lsdException w:name="Medium Grid 1 Accent 1" w:semiHidden="0" w:uiPriority="67" w:unhideWhenUsed="0"/>
+    <w:lsdException w:name="Medium Grid 2 Accent 1" w:semiHidden="0" w:uiPriority="68" w:unhideWhenUsed="0"/>
+    <w:lsdException w:name="Medium Grid 3 Accent 1" w:semiHidden="0" w:uiPriority="69" w:unhideWhenUsed="0"/>
+    <w:lsdException w:name="Dark List Accent 1" w:semiHidden="0" w:uiPriority="70" w:unhideWhenUsed="0"/>
+    <w:lsdException w:name="Colorful Shading Accent 1" w:semiHidden="0" w:uiPriority="71" w:unhideWhenUsed="0"/>
+    <w:lsdException w:name="Colorful List Accent 1" w:semiHidden="0" w:uiPriority="72" w:unhideWhenUsed="0"/>
+    <w:lsdException w:name="Colorful Grid Accent 1" w:semiHidden="0" w:uiPriority="73" w:unhideWhenUsed="0"/>
+    <w:lsdException w:name="Light Shading Accent 2" w:semiHidden="0" w:uiPriority="60" w:unhideWhenUsed="0"/>
+    <w:lsdException w:name="Light List Accent 2" w:semiHidden="0" w:uiPriority="61" w:unhideWhenUsed="0"/>
+    <w:lsdException w:name="Light Grid Accent 2" w:semiHidden="0" w:uiPriority="62" w:unhideWhenUsed="0"/>
+    <w:lsdException w:name="Medium Shading 1 Accent 2" w:semiHidden="0" w:uiPriority="63" w:unhideWhenUsed="0"/>
+    <w:lsdException w:name="Medium Shading 2 Accent 2" w:semiHidden="0" w:uiPriority="64" w:unhideWhenUsed="0"/>
+    <w:lsdException w:name="Medium List 1 Accent 2" w:semiHidden="0" w:uiPriority="65" w:unhideWhenUsed="0"/>
+    <w:lsdException w:name="Medium List 2 Accent 2" w:semiHidden="0" w:uiPriority="66" w:unhideWhenUsed="0"/>
+    <w:lsdException w:name="Medium Grid 1 Accent 2" w:semiHidden="0" w:uiPriority="67" w:unhideWhenUsed="0"/>
+    <w:lsdException w:name="Medium Grid 2 Accent 2" w:semiHidden="0" w:uiPriority="68" w:unhideWhenUsed="0"/>
+    <w:lsdException w:name="Medium Grid 3 Accent 2" w:semiHidden="0" w:uiPriority="69" w:unhideWhenUsed="0"/>
+    <w:lsdException w:name="Dark List Accent 2" w:semiHidden="0" w:uiPriority="70" w:unhideWhenUsed="0"/>
+    <w:lsdException w:name="Colorful Shading Accent 2" w:semiHidden="0" w:uiPriority="71" w:unhideWhenUsed="0"/>
+    <w:lsdException w:name="Colorful List Accent 2" w:semiHidden="0" w:uiPriority="72" w:unhideWhenUsed="0"/>
+    <w:lsdException w:name="Colorful Grid Accent 2" w:semiHidden="0" w:uiPriority="73" w:unhideWhenUsed="0"/>
+    <w:lsdException w:name="Light Shading Accent 3" w:semiHidden="0" w:uiPriority="60" w:unhideWhenUsed="0"/>
+    <w:lsdException w:name="Light List Accent 3" w:semiHidden="0" w:uiPriority="61" w:unhideWhenUsed="0"/>
+    <w:lsdException w:name="Light Grid Accent 3" w:semiHidden="0" w:uiPriority="62" w:unhideWhenUsed="0"/>
+    <w:lsdException w:name="Medium Shading 1 Accent 3" w:semiHidden="0" w:uiPriority="63" w:unhideWhenUsed="0"/>
+    <w:lsdException w:name="Medium Shading 2 Accent 3" w:semiHidden="0" w:uiPriority="64" w:unhideWhenUsed="0"/>
+    <w:lsdException w:name="Medium List 1 Accent 3" w:semiHidden="0" w:uiPriority="65" w:unhideWhenUsed="0"/>
+    <w:lsdException w:name="Medium List 2 Accent 3" w:semiHidden="0" w:uiPriority="66" w:unhideWhenUsed="0"/>
+    <w:lsdException w:name="Medium Grid 1 Accent 3" w:semiHidden="0" w:uiPriority="67" w:unhideWhenUsed="0"/>
+    <w:lsdException w:name="Medium Grid 2 Accent 3" w:semiHidden="0" w:uiPriority="68" w:unhideWhenUsed="0"/>
+    <w:lsdException w:name="Medium Grid 3 Accent 3" w:semiHidden="0" w:uiPriority="69" w:unhideWhenUsed="0"/>
+    <w:lsdException w:name="Dark List Accent 3" w:semiHidden="0" w:uiPriority="70" w:unhideWhenUsed="0"/>
+    <w:lsdException w:name="Colorful Shading Accent 3" w:semiHidden="0" w:uiPriority="71" w:unhideWhenUsed="0"/>
+    <w:lsdException w:name="Colorful List Accent 3" w:semiHidden="0" w:uiPriority="72" w:unhideWhenUsed="0"/>
+    <w:lsdException w:name="Colorful Grid Accent 3" w:semiHidden="0" w:uiPriority="73" w:unhideWhenUsed="0"/>
+    <w:lsdException w:name="Light Shading Accent 4" w:semiHidden="0" w:uiPriority="60" w:unhideWhenUsed="0"/>
+    <w:lsdException w:name="Light List Accent 4" w:semiHidden="0" w:uiPriority="61" w:unhideWhenUsed="0"/>
+    <w:lsdException w:name="Light Grid Accent 4" w:semiHidden="0" w:uiPriority="62" w:unhideWhenUsed="0"/>
+    <w:lsdException w:name="Medium Shading 1 Accent 4" w:semiHidden="0" w:uiPriority="63" w:unhideWhenUsed="0"/>
+    <w:lsdException w:name="Medium Shading 2 Accent 4" w:semiHidden="0" w:uiPriority="64" w:unhideWhenUsed="0"/>
+    <w:lsdException w:name="Medium List 1 Accent 4" w:semiHidden="0" w:uiPriority="65" w:unhideWhenUsed="0"/>
+    <w:lsdException w:name="Medium List 2 Accent 4" w:semiHidden="0" w:uiPriority="66" w:unhideWhenUsed="0"/>
+    <w:lsdException w:name="Medium Grid 1 Accent 4" w:semiHidden="0" w:uiPriority="67" w:unhideWhenUsed="0"/>
+    <w:lsdException w:name="Medium Grid 2 Accent 4" w:semiHidden="0" w:uiPriority="68" w:unhideWhenUsed="0"/>
+    <w:lsdException w:name="Medium Grid 3 Accent 4" w:semiHidden="0" w:uiPriority="69" w:unhideWhenUsed="0"/>
+    <w:lsdException w:name="Dark List Accent 4" w:semiHidden="0" w:uiPriority="70" w:unhideWhenUsed="0"/>
+    <w:lsdException w:name="Colorful Shading Accent 4" w:semiHidden="0" w:uiPriority="71" w:unhideWhenUsed="0"/>
+    <w:lsdException w:name="Colorful List Accent 4" w:semiHidden="0" w:uiPriority="72" w:unhideWhenUsed="0"/>
+    <w:lsdException w:name="Colorful Grid Accent 4" w:semiHidden="0" w:uiPriority="73" w:unhideWhenUsed="0"/>
+    <w:lsdException w:name="Light Shading Accent 5" w:semiHidden="0" w:uiPriority="60" w:unhideWhenUsed="0"/>
+    <w:lsdException w:name="Light List Accent 5" w:semiHidden="0" w:uiPriority="61" w:unhideWhenUsed="0"/>
+    <w:lsdException w:name="Light Grid Accent 5" w:semiHidden="0" w:uiPriority="62" w:unhideWhenUsed="0"/>
+    <w:lsdException w:name="Medium Shading 1 Accent 5" w:semiHidden="0" w:uiPriority="63" w:unhideWhenUsed="0"/>
+    <w:lsdException w:name="Medium Shading 2 Accent 5" w:semiHidden="0" w:uiPriority="64" w:unhideWhenUsed="0"/>
+    <w:lsdException w:name="Medium List 1 Accent 5" w:semiHidden="0" w:uiPriority="65" w:unhideWhenUsed="0"/>
+    <w:lsdException w:name="Medium List 2 Accent 5" w:semiHidden="0" w:uiPriority="66" w:unhideWhenUsed="0"/>
+    <w:lsdException w:name="Medium Grid 1 Accent 5" w:semiHidden="0" w:uiPriority="67" w:unhideWhenUsed="0"/>
+    <w:lsdException w:name="Medium Grid 2 Accent 5" w:semiHidden="0" w:uiPriority="68" w:unhideWhenUsed="0"/>
+    <w:lsdException w:name="Medium Grid 3 Accent 5" w:semiHidden="0" w:uiPriority="69" w:unhideWhenUsed="0"/>
+    <w:lsdException w:name="Dark List Accent 5" w:semiHidden="0" w:uiPriority="70" w:unhideWhenUsed="0"/>
+    <w:lsdException w:name="Colorful Shading Accent 5" w:semiHidden="0" w:uiPriority="71" w:unhideWhenUsed="0"/>
+    <w:lsdException w:name="Colorful List Accent 5" w:semiHidden="0" w:uiPriority="72" w:unhideWhenUsed="0"/>
+    <w:lsdException w:name="Colorful Grid Accent 5" w:semiHidden="0" w:uiPriority="73" w:unhideWhenUsed="0"/>
+    <w:lsdException w:name="Light Shading Accent 6" w:semiHidden="0" w:uiPriority="60" w:unhideWhenUsed="0"/>
+    <w:lsdException w:name="Light List Accent 6" w:semiHidden="0" w:uiPriority="61" w:unhideWhenUsed="0"/>
+    <w:lsdException w:name="Light Grid Accent 6" w:semiHidden="0" w:uiPriority="62" w:unhideWhenUsed="0"/>
+    <w:lsdException w:name="Medium Shading 1 Accent 6" w:semiHidden="0" w:uiPriority="63" w:unhideWhenUsed="0"/>
+    <w:lsdException w:name="Medium Shading 2 Accent 6" w:semiHidden="0" w:uiPriority="64" w:unhideWhenUsed="0"/>
+    <w:lsdException w:name="Medium List 1 Accent 6" w:semiHidden="0" w:uiPriority="65" w:unhideWhenUsed="0"/>
+    <w:lsdException w:name="Medium List 2 Accent 6" w:semiHidden="0" w:uiPriority="66" w:unhideWhenUsed="0"/>
+    <w:lsdException w:name="Medium Grid 1 Accent 6" w:semiHidden="0" w:uiPriority="67" w:unhideWhenUsed="0"/>
+    <w:lsdException w:name="Medium Grid 2 Accent 6" w:semiHidden="0" w:uiPriority="68" w:unhideWhenUsed="0"/>
+    <w:lsdException w:name="Medium Grid 3 Accent 6" w:semiHidden="0" w:uiPriority="69" w:unhideWhenUsed="0"/>
+    <w:lsdException w:name="Dark List Accent 6" w:semiHidden="0" w:uiPriority="70" w:unhideWhenUsed="0"/>
+    <w:lsdException w:name="Colorful Shading Accent 6" w:semiHidden="0" w:uiPriority="71" w:unhideWhenUsed="0"/>
+    <w:lsdException w:name="Colorful List Accent 6" w:semiHidden="0" w:uiPriority="72" w:unhideWhenUsed="0"/>
+    <w:lsdException w:name="Colorful Grid Accent 6" w:semiHidden="0" w:uiPriority="73" w:unhideWhenUsed="0"/>
+    <w:lsdException w:name="Subtle Emphasis" w:semiHidden="0" w:uiPriority="19" w:unhideWhenUsed="0" w:qFormat="1"/>
+    <w:lsdException w:name="Intense Emphasis" w:semiHidden="0" w:uiPriority="21" w:unhideWhenUsed="0" w:qFormat="1"/>
+    <w:lsdException w:name="Subtle Reference" w:semiHidden="0" w:uiPriority="31" w:unhideWhenUsed="0" w:qFormat="1"/>
+    <w:lsdException w:name="Intense Reference" w:semiHidden="0" w:uiPriority="32" w:unhideWhenUsed="0" w:qFormat="1"/>
+    <w:lsdException w:name="Book Title" w:semiHidden="0" w:uiPriority="33" w:unhideWhenUsed="0" w:qFormat="1"/>
+    <w:lsdException w:name="Bibliography" w:uiPriority="37"/>
+    <w:lsdException w:name="TOC Heading" w:uiPriority="39" w:qFormat="1"/>
+  </w:latentStyles>
+  <w:style w:type="paragraph" w:default="1" w:styleId="Normal">
+    <w:name w:val="Normal"/>
+    <w:qFormat/>
+    <w:pPr>
+      <w:widowControl w:val="0"/>
+      <w:autoSpaceDE w:val="0"/>
+      <w:autoSpaceDN w:val="0"/>
+      <w:adjustRightInd w:val="0"/>
+      <w:spacing w:after="0" w:line="240" w:lineRule="auto"/>
+    </w:pPr>
+    <w:rPr>
+      <w:rFonts w:ascii="Times New Roman" w:hAnsi="Times New Roman" w:cs="Times New Roman"/>
+      <w:sz w:val="24"/>
+      <w:szCs w:val="24"/>
+    </w:rPr>
+  </w:style>
+  <w:style w:type="character" w:default="1" w:styleId="DefaultParagraphFont">
+    <w:name w:val="Default Paragraph Font"/>
+    <w:uiPriority w:val="1"/>
+    <w:semiHidden/>
+    <w:unhideWhenUsed/>
+  </w:style>
+  <w:style w:type="table" w:default="1" w:styleId="TableNormal">
+    <w:name w:val="Normal Table"/>
+    <w:uiPriority w:val="99"/>
+    <w:semiHidden/>
+    <w:unhideWhenUsed/>
+    <w:tblPr>
+      <w:tblInd w:w="0" w:type="dxa"/>
+      <w:tblCellMar>
+        <w:top w:w="0" w:type="dxa"/>
+        <w:left w:w="108" w:type="dxa"/>
+        <w:bottom w:w="0" w:type="dxa"/>
+        <w:right w:w="108" w:type="dxa"/>
+      </w:tblCellMar>
+    </w:tblPr>
+  </w:style>
+  <w:style w:type="numbering" w:default="1" w:styleId="NoList">
+    <w:name w:val="No List"/>
+    <w:uiPriority w:val="99"/>
+    <w:semiHidden/>
+    <w:unhideWhenUsed/>
+  </w:style>
+  <w:style w:type="character" w:styleId="FootnoteReference">
+    <w:name w:val="footnote reference"/>
+    <w:uiPriority w:val="99"/>
+  </w:style>
+  <w:style w:type="paragraph" w:styleId="BalloonText">
+    <w:name w:val="Balloon Text"/>
+    <w:basedOn w:val="Normal"/>
+    <w:link w:val="BalloonTextChar"/>
+    <w:uiPriority w:val="99"/>
+    <w:semiHidden/>
+    <w:unhideWhenUsed/>
+    <w:rsid w:val="00670B9B"/>
+    <w:rPr>
+      <w:rFonts w:ascii="Tahoma" w:hAnsi="Tahoma" w:cs="Tahoma"/>
+      <w:sz w:val="16"/>
+      <w:szCs w:val="16"/>
+    </w:rPr>
+  </w:style>
+  <w:style w:type="character" w:customStyle="1" w:styleId="BalloonTextChar">
+    <w:name w:val="Balloon Text Char"/>
+    <w:basedOn w:val="DefaultParagraphFont"/>
+    <w:link w:val="BalloonText"/>
+    <w:uiPriority w:val="99"/>
+    <w:semiHidden/>
+    <w:rsid w:val="00670B9B"/>
+    <w:rPr>
+      <w:rFonts w:ascii="Tahoma" w:hAnsi="Tahoma" w:cs="Tahoma"/>
+      <w:sz w:val="16"/>
+      <w:szCs w:val="16"/>
+    </w:rPr>
+  </w:style>
+  <w:style w:type="paragraph" w:styleId="Header">
+    <w:name w:val="header"/>
+    <w:basedOn w:val="Normal"/>
+    <w:link w:val="HeaderChar"/>
+    <w:uiPriority w:val="99"/>
+    <w:unhideWhenUsed/>
+    <w:rsid w:val="008F0DC3"/>
+    <w:pPr>
+      <w:tabs>
+        <w:tab w:val="center" w:pos="4680"/>
+        <w:tab w:val="right" w:pos="9360"/>
+      </w:tabs>
+    </w:pPr>
+  </w:style>
+  <w:style w:type="character" w:customStyle="1" w:styleId="HeaderChar">
+    <w:name w:val="Header Char"/>
+    <w:basedOn w:val="DefaultParagraphFont"/>
+    <w:link w:val="Header"/>
+    <w:uiPriority w:val="99"/>
+    <w:rsid w:val="008F0DC3"/>
+    <w:rPr>
+      <w:rFonts w:ascii="Times New Roman" w:hAnsi="Times New Roman" w:cs="Times New Roman"/>
+      <w:sz w:val="24"/>
+      <w:szCs w:val="24"/>
+    </w:rPr>
+  </w:style>
+  <w:style w:type="paragraph" w:styleId="Footer">
+    <w:name w:val="footer"/>
+    <w:basedOn w:val="Normal"/>
+    <w:link w:val="FooterChar"/>
+    <w:uiPriority w:val="99"/>
+    <w:unhideWhenUsed/>
+    <w:rsid w:val="008F0DC3"/>
+    <w:pPr>
+      <w:tabs>
+        <w:tab w:val="center" w:pos="4680"/>
+        <w:tab w:val="right" w:pos="9360"/>
+      </w:tabs>
+    </w:pPr>
+  </w:style>
+  <w:style w:type="character" w:customStyle="1" w:styleId="FooterChar">
+    <w:name w:val="Footer Char"/>
+    <w:basedOn w:val="DefaultParagraphFont"/>
+    <w:link w:val="Footer"/>
+    <w:uiPriority w:val="99"/>
+    <w:rsid w:val="008F0DC3"/>
+    <w:rPr>
+      <w:rFonts w:ascii="Times New Roman" w:hAnsi="Times New Roman" w:cs="Times New Roman"/>
+      <w:sz w:val="24"/>
+      <w:szCs w:val="24"/>
+    </w:rPr>
+  </w:style>
+  <w:style w:type="table" w:styleId="TableGrid">
+    <w:name w:val="Table Grid"/>
+    <w:basedOn w:val="TableNormal"/>
+    <w:uiPriority w:val="59"/>
+    <w:unhideWhenUsed/>
+    <w:rsid w:val="0094737C"/>
+    <w:pPr>
+      <w:spacing w:after="0" w:line="240" w:lineRule="auto"/>
+    </w:pPr>
+    <w:tblPr>
+      <w:tblBorders>
+        <w:top w:val="single" w:sz="4" w:space="0" w:color="auto"/>
+        <w:left w:val="single" w:sz="4" w:space="0" w:color="auto"/>
+        <w:bottom w:val="single" w:sz="4" w:space="0" w:color="auto"/>
+        <w:right w:val="single" w:sz="4" w:space="0" w:color="auto"/>
+        <w:insideH w:val="single" w:sz="4" w:space="0" w:color="auto"/>
+        <w:insideV w:val="single" w:sz="4" w:space="0" w:color="auto"/>
+      </w:tblBorders>
+    </w:tblPr>
+  </w:style>
+  <w:style w:type="paragraph" w:styleId="ListParagraph">
+    <w:name w:val="List Paragraph"/>
+    <w:basedOn w:val="Normal"/>
+    <w:uiPriority w:val="34"/>
+    <w:qFormat/>
+    <w:rsid w:val="007F713C"/>
+    <w:pPr>
+      <w:ind w:left="720"/>
+      <w:contextualSpacing/>
+    </w:pPr>
+  </w:style>
+</w:styles>
+</file>
+
+<file path=word/stylesWithEffects.xml><?xml version="1.0" encoding="utf-8"?>
+<w:styles xmlns:wpc="http://schemas.microsoft.com/office/word/2010/wordprocessingCanvas" xmlns:mc="http://schemas.openxmlformats.org/markup-compatibility/2006" xmlns:o="urn:schemas-microsoft-com:office:office" xmlns:r="http://schemas.openxmlformats.org/officeDocument/2006/relationships" xmlns:m="http://schemas.openxmlformats.org/officeDocument/2006/math" xmlns:v="urn:schemas-microsoft-com:vml" xmlns:wp14="http://schemas.microsoft.com/office/word/2010/wordprocessingDrawing" xmlns:wp="http://schemas.openxmlformats.org/drawingml/2006/wordprocessingDrawing" xmlns:w10="urn:schemas-microsoft-com:office:word" xmlns:w="http://schemas.openxmlformats.org/wordprocessingml/2006/main" xmlns:w14="http://schemas.microsoft.com/office/word/2010/wordml" xmlns:wpg="http://schemas.microsoft.com/office/word/2010/wordprocessingGroup" xmlns:wpi="http://schemas.microsoft.com/office/word/2010/wordprocessingInk" xmlns:wne="http://schemas.microsoft.com/office/word/2006/wordml" xmlns:wps="http://schemas.microsoft.com/office/word/2010/wordprocessingShape" mc:Ignorable="w14 wp14">
+  <w:docDefaults>
+    <w:rPrDefault>
+      <w:rPr>
+        <w:rFonts w:asciiTheme="minorHAnsi" w:eastAsiaTheme="minorEastAsia" w:hAnsiTheme="minorHAnsi" w:cstheme="minorBidi"/>
+        <w:sz w:val="22"/>
+        <w:szCs w:val="22"/>
+        <w:lang w:val="en-US" w:eastAsia="en-US" w:bidi="ar-SA"/>
+      </w:rPr>
+    </w:rPrDefault>
+    <w:pPrDefault>
+      <w:pPr>
+        <w:spacing w:after="200" w:line="276" w:lineRule="auto"/>
+      </w:pPr>
+    </w:pPrDefault>
+  </w:docDefaults>
+  <w:latentStyles w:defLockedState="0" w:defUIPriority="99" w:defSemiHidden="1" w:defUnhideWhenUsed="1" w:defQFormat="0" w:count="267">
+    <w:lsdException w:name="Normal" w:semiHidden="0" w:uiPriority="0" w:unhideWhenUsed="0" w:qFormat="1"/>
+    <w:lsdException w:name="heading 1" w:semiHidden="0" w:uiPriority="9" w:unhideWhenUsed="0" w:qFormat="1"/>
+    <w:lsdException w:name="heading 2" w:uiPriority="9" w:qFormat="1"/>
+    <w:lsdException w:name="heading 3" w:uiPriority="9" w:qFormat="1"/>
+    <w:lsdException w:name="heading 4" w:uiPriority="9" w:qFormat="1"/>
+    <w:lsdException w:name="heading 5" w:uiPriority="9" w:qFormat="1"/>
+    <w:lsdException w:name="heading 6" w:uiPriority="9" w:qFormat="1"/>
+    <w:lsdException w:name="heading 7" w:uiPriority="9" w:qFormat="1"/>
+    <w:lsdException w:name="heading 8" w:uiPriority="9" w:qFormat="1"/>
+    <w:lsdException w:name="heading 9" w:uiPriority="9" w:qFormat="1"/>
+    <w:lsdException w:name="toc 1" w:uiPriority="39"/>
+    <w:lsdException w:name="toc 2" w:uiPriority="39"/>
+    <w:lsdException w:name="toc 3" w:uiPriority="39"/>
+    <w:lsdException w:name="toc 4" w:uiPriority="39"/>
+    <w:lsdException w:name="toc 5" w:uiPriority="39"/>
+    <w:lsdException w:name="toc 6" w:uiPriority="39"/>
+    <w:lsdException w:name="toc 7" w:uiPriority="39"/>
+    <w:lsdException w:name="toc 8" w:uiPriority="39"/>
+    <w:lsdException w:name="toc 9" w:uiPriority="39"/>
+    <w:lsdException w:name="caption" w:uiPriority="35" w:qFormat="1"/>
+    <w:lsdException w:name="footnote reference" w:unhideWhenUsed="0"/>
+    <w:lsdException w:name="Title" w:semiHidden="0" w:uiPriority="10" w:unhideWhenUsed="0" w:qFormat="1"/>
+    <w:lsdException w:name="Default Paragraph Font" w:uiPriority="1"/>
+    <w:lsdException w:name="Subtitle" w:semiHidden="0" w:uiPriority="11" w:unhideWhenUsed="0" w:qFormat="1"/>
+    <w:lsdException w:name="Strong" w:semiHidden="0" w:uiPriority="22" w:unhideWhenUsed="0" w:qFormat="1"/>
+    <w:lsdException w:name="Emphasis" w:semiHidden="0" w:uiPriority="20" w:unhideWhenUsed="0" w:qFormat="1"/>
+    <w:lsdException w:name="Table Grid" w:semiHidden="0" w:uiPriority="59" w:unhideWhenUsed="0"/>
+    <w:lsdException w:name="Placeholder Text" w:unhideWhenUsed="0"/>
+    <w:lsdException w:name="No Spacing" w:semiHidden="0" w:uiPriority="1" w:unhideWhenUsed="0" w:qFormat="1"/>
+    <w:lsdException w:name="Light Shading" w:semiHidden="0" w:uiPriority="60" w:unhideWhenUsed="0"/>
+    <w:lsdException w:name="Light List" w:semiHidden="0" w:uiPriority="61" w:unhideWhenUsed="0"/>
+    <w:lsdException w:name="Light Grid" w:semiHidden="0" w:uiPriority="62" w:unhideWhenUsed="0"/>
+    <w:lsdException w:name="Medium Shading 1" w:semiHidden="0" w:uiPriority="63" w:unhideWhenUsed="0"/>
+    <w:lsdException w:name="Medium Shading 2" w:semiHidden="0" w:uiPriority="64" w:unhideWhenUsed="0"/>
+    <w:lsdException w:name="Medium List 1" w:semiHidden="0" w:uiPriority="65" w:unhideWhenUsed="0"/>
+    <w:lsdException w:name="Medium List 2" w:semiHidden="0" w:uiPriority="66" w:unhideWhenUsed="0"/>
+    <w:lsdException w:name="Medium Grid 1" w:semiHidden="0" w:uiPriority="67" w:unhideWhenUsed="0"/>
+    <w:lsdException w:name="Medium Grid 2" w:semiHidden="0" w:uiPriority="68" w:unhideWhenUsed="0"/>
+    <w:lsdException w:name="Medium Grid 3" w:semiHidden="0" w:uiPriority="69" w:unhideWhenUsed="0"/>
+    <w:lsdException w:name="Dark List" w:semiHidden="0" w:uiPriority="70" w:unhideWhenUsed="0"/>
+    <w:lsdException w:name="Colorful Shading" w:semiHidden="0" w:uiPriority="71" w:unhideWhenUsed="0"/>
+    <w:lsdException w:name="Colorful List" w:semiHidden="0" w:uiPriority="72" w:unhideWhenUsed="0"/>
+    <w:lsdException w:name="Colorful Grid" w:semiHidden="0" w:uiPriority="73" w:unhideWhenUsed="0"/>
+    <w:lsdException w:name="Light Shading Accent 1" w:semiHidden="0" w:uiPriority="60" w:unhideWhenUsed="0"/>
+    <w:lsdException w:name="Light List Accent 1" w:semiHidden="0" w:uiPriority="61" w:unhideWhenUsed="0"/>
+    <w:lsdException w:name="Light Grid Accent 1" w:semiHidden="0" w:uiPriority="62" w:unhideWhenUsed="0"/>
+    <w:lsdException w:name="Medium Shading 1 Accent 1" w:semiHidden="0" w:uiPriority="63" w:unhideWhenUsed="0"/>
+    <w:lsdException w:name="Medium Shading 2 Accent 1" w:semiHidden="0" w:uiPriority="64" w:unhideWhenUsed="0"/>
+    <w:lsdException w:name="Medium List 1 Accent 1" w:semiHidden="0" w:uiPriority="65" w:unhideWhenUsed="0"/>
+    <w:lsdException w:name="Revision" w:unhideWhenUsed="0"/>
+    <w:lsdException w:name="List Paragraph" w:semiHidden="0" w:uiPriority="34" w:unhideWhenUsed="0" w:qFormat="1"/>
+    <w:lsdException w:name="Quote" w:semiHidden="0" w:uiPriority="29" w:unhideWhenUsed="0" w:qFormat="1"/>
+    <w:lsdException w:name="Intense Quote" w:semiHidden="0" w:uiPriority="30" w:unhideWhenUsed="0" w:qFormat="1"/>
+    <w:lsdException w:name="Medium List 2 Accent 1" w:semiHidden="0" w:uiPriority="66" w:unhideWhenUsed="0"/>
+    <w:lsdException w:name="Medium Grid 1 Accent 1" w:semiHidden="0" w:uiPriority="67" w:unhideWhenUsed="0"/>
+    <w:lsdException w:name="Medium Grid 2 Accent 1" w:semiHidden="0" w:uiPriority="68" w:unhideWhenUsed="0"/>
+    <w:lsdException w:name="Medium Grid 3 Accent 1" w:semiHidden="0" w:uiPriority="69" w:unhideWhenUsed="0"/>
+    <w:lsdException w:name="Dark List Accent 1" w:semiHidden="0" w:uiPriority="70" w:unhideWhenUsed="0"/>
+    <w:lsdException w:name="Colorful Shading Accent 1" w:semiHidden="0" w:uiPriority="71" w:unhideWhenUsed="0"/>
+    <w:lsdException w:name="Colorful List Accent 1" w:semiHidden="0" w:uiPriority="72" w:unhideWhenUsed="0"/>
+    <w:lsdException w:name="Colorful Grid Accent 1" w:semiHidden="0" w:uiPriority="73" w:unhideWhenUsed="0"/>
+    <w:lsdException w:name="Light Shading Accent 2" w:semiHidden="0" w:uiPriority="60" w:unhideWhenUsed="0"/>
+    <w:lsdException w:name="Light List Accent 2" w:semiHidden="0" w:uiPriority="61" w:unhideWhenUsed="0"/>
+    <w:lsdException w:name="Light Grid Accent 2" w:semiHidden="0" w:uiPriority="62" w:unhideWhenUsed="0"/>
+    <w:lsdException w:name="Medium Shading 1 Accent 2" w:semiHidden="0" w:uiPriority="63" w:unhideWhenUsed="0"/>
+    <w:lsdException w:name="Medium Shading 2 Accent 2" w:semiHidden="0" w:uiPriority="64" w:unhideWhenUsed="0"/>
+    <w:lsdException w:name="Medium List 1 Accent 2" w:semiHidden="0" w:uiPriority="65" w:unhideWhenUsed="0"/>
+    <w:lsdException w:name="Medium List 2 Accent 2" w:semiHidden="0" w:uiPriority="66" w:unhideWhenUsed="0"/>
+    <w:lsdException w:name="Medium Grid 1 Accent 2" w:semiHidden="0" w:uiPriority="67" w:unhideWhenUsed="0"/>
+    <w:lsdException w:name="Medium Grid 2 Accent 2" w:semiHidden="0" w:uiPriority="68" w:unhideWhenUsed="0"/>
+    <w:lsdException w:name="Medium Grid 3 Accent 2" w:semiHidden="0" w:uiPriority="69" w:unhideWhenUsed="0"/>
+    <w:lsdException w:name="Dark List Accent 2" w:semiHidden="0" w:uiPriority="70" w:unhideWhenUsed="0"/>
+    <w:lsdException w:name="Colorful Shading Accent 2" w:semiHidden="0" w:uiPriority="71" w:unhideWhenUsed="0"/>
+    <w:lsdException w:name="Colorful List Accent 2" w:semiHidden="0" w:uiPriority="72" w:unhideWhenUsed="0"/>
+    <w:lsdException w:name="Colorful Grid Accent 2" w:semiHidden="0" w:uiPriority="73" w:unhideWhenUsed="0"/>
+    <w:lsdException w:name="Light Shading Accent 3" w:semiHidden="0" w:uiPriority="60" w:unhideWhenUsed="0"/>
+    <w:lsdException w:name="Light List Accent 3" w:semiHidden="0" w:uiPriority="61" w:unhideWhenUsed="0"/>
+    <w:lsdException w:name="Light Grid Accent 3" w:semiHidden="0" w:uiPriority="62" w:unhideWhenUsed="0"/>
+    <w:lsdException w:name="Medium Shading 1 Accent 3" w:semiHidden="0" w:uiPriority="63" w:unhideWhenUsed="0"/>
+    <w:lsdException w:name="Medium Shading 2 Accent 3" w:semiHidden="0" w:uiPriority="64" w:unhideWhenUsed="0"/>
+    <w:lsdException w:name="Medium List 1 Accent 3" w:semiHidden="0" w:uiPriority="65" w:unhideWhenUsed="0"/>
+    <w:lsdException w:name="Medium List 2 Accent 3" w:semiHidden="0" w:uiPriority="66" w:unhideWhenUsed="0"/>
+    <w:lsdException w:name="Medium Grid 1 Accent 3" w:semiHidden="0" w:uiPriority="67" w:unhideWhenUsed="0"/>
+    <w:lsdException w:name="Medium Grid 2 Accent 3" w:semiHidden="0" w:uiPriority="68" w:unhideWhenUsed="0"/>
+    <w:lsdException w:name="Medium Grid 3 Accent 3" w:semiHidden="0" w:uiPriority="69" w:unhideWhenUsed="0"/>
+    <w:lsdException w:name="Dark List Accent 3" w:semiHidden="0" w:uiPriority="70" w:unhideWhenUsed="0"/>
+    <w:lsdException w:name="Colorful Shading Accent 3" w:semiHidden="0" w:uiPriority="71" w:unhideWhenUsed="0"/>
+    <w:lsdException w:name="Colorful List Accent 3" w:semiHidden="0" w:uiPriority="72" w:unhideWhenUsed="0"/>
+    <w:lsdException w:name="Colorful Grid Accent 3" w:semiHidden="0" w:uiPriority="73" w:unhideWhenUsed="0"/>
+    <w:lsdException w:name="Light Shading Accent 4" w:semiHidden="0" w:uiPriority="60" w:unhideWhenUsed="0"/>
+    <w:lsdException w:name="Light List Accent 4" w:semiHidden="0" w:uiPriority="61" w:unhideWhenUsed="0"/>
+    <w:lsdException w:name="Light Grid Accent 4" w:semiHidden="0" w:uiPriority="62" w:unhideWhenUsed="0"/>
+    <w:lsdException w:name="Medium Shading 1 Accent 4" w:semiHidden="0" w:uiPriority="63" w:unhideWhenUsed="0"/>
+    <w:lsdException w:name="Medium Shading 2 Accent 4" w:semiHidden="0" w:uiPriority="64" w:unhideWhenUsed="0"/>
+    <w:lsdException w:name="Medium List 1 Accent 4" w:semiHidden="0" w:uiPriority="65" w:unhideWhenUsed="0"/>
+    <w:lsdException w:name="Medium List 2 Accent 4" w:semiHidden="0" w:uiPriority="66" w:unhideWhenUsed="0"/>
+    <w:lsdException w:name="Medium Grid 1 Accent 4" w:semiHidden="0" w:uiPriority="67" w:unhideWhenUsed="0"/>
+    <w:lsdException w:name="Medium Grid 2 Accent 4" w:semiHidden="0" w:uiPriority="68" w:unhideWhenUsed="0"/>
+    <w:lsdException w:name="Medium Grid 3 Accent 4" w:semiHidden="0" w:uiPriority="69" w:unhideWhenUsed="0"/>
+    <w:lsdException w:name="Dark List Accent 4" w:semiHidden="0" w:uiPriority="70" w:unhideWhenUsed="0"/>
+    <w:lsdException w:name="Colorful Shading Accent 4" w:semiHidden="0" w:uiPriority="71" w:unhideWhenUsed="0"/>
+    <w:lsdException w:name="Colorful List Accent 4" w:semiHidden="0" w:uiPriority="72" w:unhideWhenUsed="0"/>
+    <w:lsdException w:name="Colorful Grid Accent 4" w:semiHidden="0" w:uiPriority="73" w:unhideWhenUsed="0"/>
+    <w:lsdException w:name="Light Shading Accent 5" w:semiHidden="0" w:uiPriority="60" w:unhideWhenUsed="0"/>
+    <w:lsdException w:name="Light List Accent 5" w:semiHidden="0" w:uiPriority="61" w:unhideWhenUsed="0"/>
+    <w:lsdException w:name="Light Grid Accent 5" w:semiHidden="0" w:uiPriority="62" w:unhideWhenUsed="0"/>
+    <w:lsdException w:name="Medium Shading 1 Accent 5" w:semiHidden="0" w:uiPriority="63" w:unhideWhenUsed="0"/>
+    <w:lsdException w:name="Medium Shading 2 Accent 5" w:semiHidden="0" w:uiPriority="64" w:unhideWhenUsed="0"/>
+    <w:lsdException w:name="Medium List 1 Accent 5" w:semiHidden="0" w:uiPriority="65" w:unhideWhenUsed="0"/>
+    <w:lsdException w:name="Medium List 2 Accent 5" w:semiHidden="0" w:uiPriority="66" w:unhideWhenUsed="0"/>
+    <w:lsdException w:name="Medium Grid 1 Accent 5" w:semiHidden="0" w:uiPriority="67" w:unhideWhenUsed="0"/>
+    <w:lsdException w:name="Medium Grid 2 Accent 5" w:semiHidden="0" w:uiPriority="68" w:unhideWhenUsed="0"/>
+    <w:lsdException w:name="Medium Grid 3 Accent 5" w:semiHidden="0" w:uiPriority="69" w:unhideWhenUsed="0"/>
+    <w:lsdException w:name="Dark List Accent 5" w:semiHidden="0" w:uiPriority="70" w:unhideWhenUsed="0"/>
+    <w:lsdException w:name="Colorful Shading Accent 5" w:semiHidden="0" w:uiPriority="71" w:unhideWhenUsed="0"/>
+    <w:lsdException w:name="Colorful List Accent 5" w:semiHidden="0" w:uiPriority="72" w:unhideWhenUsed="0"/>
+    <w:lsdException w:name="Colorful Grid Accent 5" w:semiHidden="0" w:uiPriority="73" w:unhideWhenUsed="0"/>
+    <w:lsdException w:name="Light Shading Accent 6" w:semiHidden="0" w:uiPriority="60" w:unhideWhenUsed="0"/>
+    <w:lsdException w:name="Light List Accent 6" w:semiHidden="0" w:uiPriority="61" w:unhideWhenUsed="0"/>
+    <w:lsdException w:name="Light Grid Accent 6" w:semiHidden="0" w:uiPriority="62" w:unhideWhenUsed="0"/>
+    <w:lsdException w:name="Medium Shading 1 Accent 6" w:semiHidden="0" w:uiPriority="63" w:unhideWhenUsed="0"/>
+    <w:lsdException w:name="Medium Shading 2 Accent 6" w:semiHidden="0" w:uiPriority="64" w:unhideWhenUsed="0"/>
+    <w:lsdException w:name="Medium List 1 Accent 6" w:semiHidden="0" w:uiPriority="65" w:unhideWhenUsed="0"/>
+    <w:lsdException w:name="Medium List 2 Accent 6" w:semiHidden="0" w:uiPriority="66" w:unhideWhenUsed="0"/>
+    <w:lsdException w:name="Medium Grid 1 Accent 6" w:semiHidden="0" w:uiPriority="67" w:unhideWhenUsed="0"/>
+    <w:lsdException w:name="Medium Grid 2 Accent 6" w:semiHidden="0" w:uiPriority="68" w:unhideWhenUsed="0"/>
+    <w:lsdException w:name="Medium Grid 3 Accent 6" w:semiHidden="0" w:uiPriority="69" w:unhideWhenUsed="0"/>
+    <w:lsdException w:name="Dark List Accent 6" w:semiHidden="0" w:uiPriority="70" w:unhideWhenUsed="0"/>
+    <w:lsdException w:name="Colorful Shading Accent 6" w:semiHidden="0" w:uiPriority="71" w:unhideWhenUsed="0"/>
+    <w:lsdException w:name="Colorful List Accent 6" w:semiHidden="0" w:uiPriority="72" w:unhideWhenUsed="0"/>
+    <w:lsdException w:name="Colorful Grid Accent 6" w:semiHidden="0" w:uiPriority="73" w:unhideWhenUsed="0"/>
+    <w:lsdException w:name="Subtle Emphasis" w:semiHidden="0" w:uiPriority="19" w:unhideWhenUsed="0" w:qFormat="1"/>
+    <w:lsdException w:name="Intense Emphasis" w:semiHidden="0" w:uiPriority="21" w:unhideWhenUsed="0" w:qFormat="1"/>
+    <w:lsdException w:name="Subtle Reference" w:semiHidden="0" w:uiPriority="31" w:unhideWhenUsed="0" w:qFormat="1"/>
+    <w:lsdException w:name="Intense Reference" w:semiHidden="0" w:uiPriority="32" w:unhideWhenUsed="0" w:qFormat="1"/>
+    <w:lsdException w:name="Book Title" w:semiHidden="0" w:uiPriority="33" w:unhideWhenUsed="0" w:qFormat="1"/>
+    <w:lsdException w:name="Bibliography" w:uiPriority="37"/>
+    <w:lsdException w:name="TOC Heading" w:uiPriority="39" w:qFormat="1"/>
   </w:latentStyles>
   <w:style w:type="paragraph" w:default="1" w:styleId="Normal">
     <w:name w:val="Normal"/>

</xml_diff>

<commit_message>
Fixed icon on costs message.
</commit_message>
<xml_diff>
--- a/resources/Saved/21TRD09437_Traffic Judgment Entry.docx
+++ b/resources/Saved/21TRD09437_Traffic Judgment Entry.docx
@@ -1330,7 +1330,7 @@
                 <w:sz w:val="20"/>
                 <w:szCs w:val="20"/>
               </w:rPr>
-              <w:t xml:space="preserve">Guilty</w:t>
+              <w:t xml:space="preserve">Dismissed</w:t>
             </w:r>
           </w:p>
         </w:tc>
@@ -1368,7 +1368,7 @@
                 <w:sz w:val="20"/>
                 <w:szCs w:val="20"/>
               </w:rPr>
-              <w:t xml:space="preserve">Dismissed</w:t>
+              <w:t xml:space="preserve">Guilty</w:t>
             </w:r>
           </w:p>
         </w:tc>
@@ -1487,7 +1487,7 @@
                 <w:sz w:val="20"/>
                 <w:szCs w:val="20"/>
               </w:rPr>
-              <w:t xml:space="preserve">Guilty</w:t>
+              <w:t xml:space="preserve"/>
             </w:r>
           </w:p>
         </w:tc>
@@ -1525,7 +1525,7 @@
                 <w:sz w:val="20"/>
                 <w:szCs w:val="20"/>
               </w:rPr>
-              <w:t xml:space="preserve"/>
+              <w:t xml:space="preserve">Guilty</w:t>
             </w:r>
           </w:p>
         </w:tc>
@@ -1654,7 +1654,7 @@
                 <w:sz w:val="20"/>
                 <w:szCs w:val="20"/>
               </w:rPr>
-              <w:t xml:space="preserve">0</w:t>
+              <w:t xml:space="preserve"> </w:t>
             </w:r>
           </w:p>
         </w:tc>
@@ -1702,7 +1702,7 @@
                 <w:sz w:val="20"/>
                 <w:szCs w:val="20"/>
               </w:rPr>
-              <w:t xml:space="preserve"> </w:t>
+              <w:t xml:space="preserve">0</w:t>
             </w:r>
           </w:p>
         </w:tc>
@@ -1861,7 +1861,7 @@
                 <w:sz w:val="20"/>
                 <w:szCs w:val="20"/>
               </w:rPr>
-              <w:t xml:space="preserve">0</w:t>
+              <w:t xml:space="preserve"> </w:t>
             </w:r>
           </w:p>
         </w:tc>
@@ -1909,7 +1909,7 @@
                 <w:sz w:val="20"/>
                 <w:szCs w:val="20"/>
               </w:rPr>
-              <w:t xml:space="preserve"> </w:t>
+              <w:t xml:space="preserve">0</w:t>
             </w:r>
           </w:p>
         </w:tc>
@@ -2038,7 +2038,7 @@
                 <w:sz w:val="20"/>
                 <w:szCs w:val="20"/>
               </w:rPr>
-              <w:t xml:space="preserve">None</w:t>
+              <w:t xml:space="preserve"> </w:t>
             </w:r>
           </w:p>
         </w:tc>
@@ -2076,7 +2076,7 @@
                 <w:sz w:val="20"/>
                 <w:szCs w:val="20"/>
               </w:rPr>
-              <w:t xml:space="preserve"> </w:t>
+              <w:t xml:space="preserve">None</w:t>
             </w:r>
           </w:p>
         </w:tc>
@@ -2215,7 +2215,7 @@
                 <w:sz w:val="20"/>
                 <w:szCs w:val="20"/>
               </w:rPr>
-              <w:t xml:space="preserve">None</w:t>
+              <w:t xml:space="preserve"> </w:t>
             </w:r>
           </w:p>
         </w:tc>
@@ -2253,7 +2253,7 @@
                 <w:sz w:val="20"/>
                 <w:szCs w:val="20"/>
               </w:rPr>
-              <w:t xml:space="preserve"> </w:t>
+              <w:t xml:space="preserve">None</w:t>
             </w:r>
           </w:p>
         </w:tc>
@@ -2442,7 +2442,24 @@
           <w:sz w:val="20"/>
           <w:szCs w:val="20"/>
         </w:rPr>
-        <w:t xml:space="preserve"/>
+        <w:t xml:space="preserve">Defendant is granted </w:t>
+      </w:r>
+      <w:r>
+        <w:rPr>
+          <w:rFonts w:ascii="Palatino Linotype" w:hAnsi="Palatino Linotype"/>
+          <w:b/>
+          <w:sz w:val="20"/>
+          <w:szCs w:val="20"/>
+        </w:rPr>
+        <w:t xml:space="preserve">credit for  days</w:t>
+      </w:r>
+      <w:r>
+        <w:rPr>
+          <w:rFonts w:ascii="Palatino Linotype" w:hAnsi="Palatino Linotype"/>
+          <w:sz w:val="20"/>
+          <w:szCs w:val="20"/>
+        </w:rPr>
+        <w:t xml:space="preserve"> served in jail at a rate of $50.00 per day.</w:t>
       </w:r>
     </w:p>
     <w:p>

</xml_diff>

<commit_message>
Dismissed completely working with $ removed - broke costs/fines though
</commit_message>
<xml_diff>
--- a/resources/Saved/21TRD09437_Traffic Judgment Entry.docx
+++ b/resources/Saved/21TRD09437_Traffic Judgment Entry.docx
@@ -160,13 +160,23 @@
           <w:szCs w:val="20"/>
         </w:rPr>
       </w:pPr>
-      <w:r>
-        <w:rPr>
-          <w:rFonts w:ascii="Palatino Linotype" w:hAnsi="Palatino Linotype"/>
-          <w:sz w:val="20"/>
-          <w:szCs w:val="20"/>
-        </w:rPr>
-        <w:t>vs.</w:t>
+      <w:proofErr w:type="gramStart"/>
+      <w:r>
+        <w:rPr>
+          <w:rFonts w:ascii="Palatino Linotype" w:hAnsi="Palatino Linotype"/>
+          <w:sz w:val="20"/>
+          <w:szCs w:val="20"/>
+        </w:rPr>
+        <w:t>vs</w:t>
+      </w:r>
+      <w:proofErr w:type="gramEnd"/>
+      <w:r>
+        <w:rPr>
+          <w:rFonts w:ascii="Palatino Linotype" w:hAnsi="Palatino Linotype"/>
+          <w:sz w:val="20"/>
+          <w:szCs w:val="20"/>
+        </w:rPr>
+        <w:t>.</w:t>
       </w:r>
       <w:r>
         <w:rPr>
@@ -207,7 +217,7 @@
           <w:szCs w:val="20"/>
         </w:rPr>
         <w:tab/>
-        <w:t xml:space="preserve">CASE NO</w:t>
+        <w:t>CASE NO</w:t>
       </w:r>
       <w:r>
         <w:rPr>
@@ -382,6 +392,7 @@
           <w:szCs w:val="20"/>
         </w:rPr>
       </w:pPr>
+      <w:proofErr w:type="gramStart"/>
       <w:r>
         <w:rPr>
           <w:rFonts w:ascii="Palatino Linotype" w:hAnsi="Palatino Linotype"/>
@@ -390,6 +401,7 @@
         </w:rPr>
         <w:t>Defendant.</w:t>
       </w:r>
+      <w:proofErr w:type="gramEnd"/>
       <w:r>
         <w:rPr>
           <w:rFonts w:ascii="Palatino Linotype" w:hAnsi="Palatino Linotype"/>
@@ -613,8 +625,6 @@
         </w:rPr>
         <w:t xml:space="preserve"> </w:t>
       </w:r>
-      <w:bookmarkStart w:id="0" w:name="_GoBack"/>
-      <w:bookmarkEnd w:id="0"/>
       <w:r>
         <w:rPr>
           <w:rFonts w:ascii="Palatino Linotype" w:hAnsi="Palatino Linotype"/>
@@ -1330,7 +1340,7 @@
                 <w:sz w:val="20"/>
                 <w:szCs w:val="20"/>
               </w:rPr>
-              <w:t xml:space="preserve">Dismissed</w:t>
+              <w:t xml:space="preserve">Guilty</w:t>
             </w:r>
           </w:p>
         </w:tc>
@@ -1368,7 +1378,7 @@
                 <w:sz w:val="20"/>
                 <w:szCs w:val="20"/>
               </w:rPr>
-              <w:t xml:space="preserve">Guilty</w:t>
+              <w:t xml:space="preserve">Dismissed</w:t>
             </w:r>
           </w:p>
         </w:tc>
@@ -1487,7 +1497,7 @@
                 <w:sz w:val="20"/>
                 <w:szCs w:val="20"/>
               </w:rPr>
-              <w:t xml:space="preserve"/>
+              <w:t xml:space="preserve">Guilty</w:t>
             </w:r>
           </w:p>
         </w:tc>
@@ -1525,7 +1535,7 @@
                 <w:sz w:val="20"/>
                 <w:szCs w:val="20"/>
               </w:rPr>
-              <w:t xml:space="preserve">Guilty</w:t>
+              <w:t xml:space="preserve"/>
             </w:r>
           </w:p>
         </w:tc>
@@ -1644,17 +1654,7 @@
                 <w:sz w:val="20"/>
                 <w:szCs w:val="20"/>
               </w:rPr>
-              <w:t xml:space="preserve">$ </w:t>
-            </w:r>
-            <w:r>
-              <w:rPr>
-                <w:rFonts w:ascii="Palatino Linotype" w:hAnsi="Palatino Linotype"/>
-                <w:b/>
-                <w:bCs/>
-                <w:sz w:val="20"/>
-                <w:szCs w:val="20"/>
-              </w:rPr>
-              <w:t xml:space="preserve"> </w:t>
+              <w:t xml:space="preserve">$ 50</w:t>
             </w:r>
           </w:p>
         </w:tc>
@@ -1692,17 +1692,7 @@
                 <w:sz w:val="20"/>
                 <w:szCs w:val="20"/>
               </w:rPr>
-              <w:t xml:space="preserve">$ </w:t>
-            </w:r>
-            <w:r>
-              <w:rPr>
-                <w:rFonts w:ascii="Palatino Linotype" w:hAnsi="Palatino Linotype"/>
-                <w:b/>
-                <w:bCs/>
-                <w:sz w:val="20"/>
-                <w:szCs w:val="20"/>
-              </w:rPr>
-              <w:t xml:space="preserve">0</w:t>
+              <w:t xml:space="preserve"> </w:t>
             </w:r>
           </w:p>
         </w:tc>
@@ -1740,17 +1730,7 @@
                 <w:sz w:val="20"/>
                 <w:szCs w:val="20"/>
               </w:rPr>
-              <w:t xml:space="preserve">$ </w:t>
-            </w:r>
-            <w:r>
-              <w:rPr>
-                <w:rFonts w:ascii="Palatino Linotype" w:hAnsi="Palatino Linotype"/>
-                <w:b/>
-                <w:bCs/>
-                <w:sz w:val="20"/>
-                <w:szCs w:val="20"/>
-              </w:rPr>
-              <w:t xml:space="preserve">0</w:t>
+              <w:t xml:space="preserve">$ 0</w:t>
             </w:r>
           </w:p>
         </w:tc>
@@ -1843,25 +1823,17 @@
                 <w:szCs w:val="20"/>
               </w:rPr>
             </w:pPr>
-            <w:r>
-              <w:rPr>
-                <w:rFonts w:ascii="Palatino Linotype" w:hAnsi="Palatino Linotype"/>
-                <w:b/>
-                <w:bCs/>
-                <w:sz w:val="20"/>
-                <w:szCs w:val="20"/>
-              </w:rPr>
-              <w:t xml:space="preserve">$ </w:t>
-            </w:r>
-            <w:r>
-              <w:rPr>
-                <w:rFonts w:ascii="Palatino Linotype" w:hAnsi="Palatino Linotype"/>
-                <w:b/>
-                <w:bCs/>
-                <w:sz w:val="20"/>
-                <w:szCs w:val="20"/>
-              </w:rPr>
-              <w:t xml:space="preserve"> </w:t>
+            <w:bookmarkStart w:id="0" w:name="_GoBack"/>
+            <w:bookmarkEnd w:id="0"/>
+            <w:r>
+              <w:rPr>
+                <w:rFonts w:ascii="Palatino Linotype" w:hAnsi="Palatino Linotype"/>
+                <w:b/>
+                <w:bCs/>
+                <w:sz w:val="20"/>
+                <w:szCs w:val="20"/>
+              </w:rPr>
+              <w:t xml:space="preserve">$ 25</w:t>
             </w:r>
           </w:p>
         </w:tc>
@@ -1891,25 +1863,17 @@
                 <w:szCs w:val="20"/>
               </w:rPr>
             </w:pPr>
-            <w:r>
-              <w:rPr>
-                <w:rFonts w:ascii="Palatino Linotype" w:hAnsi="Palatino Linotype"/>
-                <w:b/>
-                <w:bCs/>
-                <w:sz w:val="20"/>
-                <w:szCs w:val="20"/>
-              </w:rPr>
-              <w:t xml:space="preserve">$ </w:t>
-            </w:r>
-            <w:r>
-              <w:rPr>
-                <w:rFonts w:ascii="Palatino Linotype" w:hAnsi="Palatino Linotype"/>
-                <w:b/>
-                <w:bCs/>
-                <w:sz w:val="20"/>
-                <w:szCs w:val="20"/>
-              </w:rPr>
-              <w:t xml:space="preserve">0</w:t>
+            <w:bookmarkStart w:id="0" w:name="_GoBack"/>
+            <w:bookmarkEnd w:id="0"/>
+            <w:r>
+              <w:rPr>
+                <w:rFonts w:ascii="Palatino Linotype" w:hAnsi="Palatino Linotype"/>
+                <w:b/>
+                <w:bCs/>
+                <w:sz w:val="20"/>
+                <w:szCs w:val="20"/>
+              </w:rPr>
+              <w:t xml:space="preserve"> </w:t>
             </w:r>
           </w:p>
         </w:tc>
@@ -1939,25 +1903,17 @@
                 <w:szCs w:val="20"/>
               </w:rPr>
             </w:pPr>
-            <w:r>
-              <w:rPr>
-                <w:rFonts w:ascii="Palatino Linotype" w:hAnsi="Palatino Linotype"/>
-                <w:b/>
-                <w:bCs/>
-                <w:sz w:val="20"/>
-                <w:szCs w:val="20"/>
-              </w:rPr>
-              <w:t xml:space="preserve">$ </w:t>
-            </w:r>
-            <w:r>
-              <w:rPr>
-                <w:rFonts w:ascii="Palatino Linotype" w:hAnsi="Palatino Linotype"/>
-                <w:b/>
-                <w:bCs/>
-                <w:sz w:val="20"/>
-                <w:szCs w:val="20"/>
-              </w:rPr>
-              <w:t xml:space="preserve">0</w:t>
+            <w:bookmarkStart w:id="0" w:name="_GoBack"/>
+            <w:bookmarkEnd w:id="0"/>
+            <w:r>
+              <w:rPr>
+                <w:rFonts w:ascii="Palatino Linotype" w:hAnsi="Palatino Linotype"/>
+                <w:b/>
+                <w:bCs/>
+                <w:sz w:val="20"/>
+                <w:szCs w:val="20"/>
+              </w:rPr>
+              <w:t xml:space="preserve">$ 0</w:t>
             </w:r>
           </w:p>
         </w:tc>
@@ -2038,7 +1994,7 @@
                 <w:sz w:val="20"/>
                 <w:szCs w:val="20"/>
               </w:rPr>
-              <w:t xml:space="preserve"> </w:t>
+              <w:t xml:space="preserve">None</w:t>
             </w:r>
           </w:p>
         </w:tc>
@@ -2076,7 +2032,7 @@
                 <w:sz w:val="20"/>
                 <w:szCs w:val="20"/>
               </w:rPr>
-              <w:t xml:space="preserve">None</w:t>
+              <w:t xml:space="preserve"> </w:t>
             </w:r>
           </w:p>
         </w:tc>
@@ -2215,7 +2171,7 @@
                 <w:sz w:val="20"/>
                 <w:szCs w:val="20"/>
               </w:rPr>
-              <w:t xml:space="preserve"> </w:t>
+              <w:t xml:space="preserve">None</w:t>
             </w:r>
           </w:p>
         </w:tc>
@@ -2253,7 +2209,7 @@
                 <w:sz w:val="20"/>
                 <w:szCs w:val="20"/>
               </w:rPr>
-              <w:t xml:space="preserve">None</w:t>
+              <w:t xml:space="preserve"> </w:t>
             </w:r>
           </w:p>
         </w:tc>
@@ -2319,6 +2275,7 @@
           <w:szCs w:val="20"/>
         </w:rPr>
       </w:pPr>
+      <w:proofErr w:type="gramStart"/>
       <w:r>
         <w:rPr>
           <w:rFonts w:ascii="Palatino Linotype" w:hAnsi="Palatino Linotype"/>
@@ -2327,8 +2284,9 @@
           <w:sz w:val="20"/>
           <w:szCs w:val="20"/>
         </w:rPr>
-        <w:t xml:space="preserve">Fines and Costs.  </w:t>
-      </w:r>
+        <w:t xml:space="preserve">Fines and Costs.</w:t>
+      </w:r>
+      <w:proofErr w:type="gramEnd"/>
       <w:r>
         <w:rPr>
           <w:rFonts w:ascii="Palatino Linotype" w:hAnsi="Palatino Linotype"/>
@@ -2337,52 +2295,7 @@
           <w:sz w:val="20"/>
           <w:szCs w:val="20"/>
         </w:rPr>
-        <w:t xml:space="preserve"/>
-      </w:r>
-      <w:r>
-        <w:rPr>
-          <w:rFonts w:ascii="Palatino Linotype" w:hAnsi="Palatino Linotype"/>
-          <w:bCs/>
-          <w:sz w:val="20"/>
-          <w:szCs w:val="20"/>
-          <w:u w:val="single"/>
-        </w:rPr>
-        <w:t xml:space="preserve">Court costs are assessed for the highest degree charge in this</w:t>
-      </w:r>
-      <w:r>
-        <w:rPr>
-          <w:rFonts w:ascii="Palatino Linotype" w:hAnsi="Palatino Linotype"/>
-          <w:bCs/>
-          <w:sz w:val="20"/>
-          <w:szCs w:val="20"/>
-          <w:u w:val="single"/>
-        </w:rPr>
-        <w:t xml:space="preserve"> case</w:t>
-      </w:r>
-      <w:r>
-        <w:rPr>
-          <w:rFonts w:ascii="Palatino Linotype" w:hAnsi="Palatino Linotype"/>
-          <w:bCs/>
-          <w:sz w:val="20"/>
-          <w:szCs w:val="20"/>
-        </w:rPr>
-        <w:t xml:space="preserve">. </w:t>
-      </w:r>
-      <w:r>
-        <w:rPr>
-          <w:rFonts w:ascii="Palatino Linotype" w:hAnsi="Palatino Linotype"/>
-          <w:sz w:val="20"/>
-          <w:szCs w:val="20"/>
-        </w:rPr>
-        <w:t xml:space="preserve">Having</w:t>
-      </w:r>
-      <w:r>
-        <w:rPr>
-          <w:rFonts w:ascii="Palatino Linotype" w:hAnsi="Palatino Linotype"/>
-          <w:sz w:val="20"/>
-          <w:szCs w:val="20"/>
-        </w:rPr>
-        <w:t xml:space="preserve"> been informed of the fines and costs owed, Defendant expressed an ability to pay </w:t>
+        <w:t xml:space="preserve">  </w:t>
       </w:r>
       <w:r>
         <w:rPr>
@@ -2392,11 +2305,32 @@
           <w:sz w:val="20"/>
           <w:szCs w:val="20"/>
         </w:rPr>
-        <w:t xml:space="preserve">forthwith</w:t>
-      </w:r>
-      <w:r>
-        <w:rPr>
-          <w:rFonts w:ascii="Palatino Linotype" w:hAnsi="Palatino Linotype"/>
+        <w:t xml:space="preserve"/>
+      </w:r>
+      <w:r>
+        <w:rPr>
+          <w:rFonts w:ascii="Palatino Linotype" w:hAnsi="Palatino Linotype"/>
+          <w:bCs/>
+          <w:sz w:val="20"/>
+          <w:szCs w:val="20"/>
+          <w:u w:val="single"/>
+        </w:rPr>
+        <w:t xml:space="preserve">Court costs are assessed for the highest degree charge in this</w:t>
+      </w:r>
+      <w:r>
+        <w:rPr>
+          <w:rFonts w:ascii="Palatino Linotype" w:hAnsi="Palatino Linotype"/>
+          <w:bCs/>
+          <w:sz w:val="20"/>
+          <w:szCs w:val="20"/>
+          <w:u w:val="single"/>
+        </w:rPr>
+        <w:t xml:space="preserve"> case</w:t>
+      </w:r>
+      <w:r>
+        <w:rPr>
+          <w:rFonts w:ascii="Palatino Linotype" w:hAnsi="Palatino Linotype"/>
+          <w:bCs/>
           <w:sz w:val="20"/>
           <w:szCs w:val="20"/>
         </w:rPr>
@@ -2408,15 +2342,15 @@
           <w:sz w:val="20"/>
           <w:szCs w:val="20"/>
         </w:rPr>
-        <w:t xml:space="preserve">Absent further order, the Court finds Defendant is able and shall pay</w:t>
-      </w:r>
-      <w:r>
-        <w:rPr>
-          <w:rFonts w:ascii="Palatino Linotype" w:hAnsi="Palatino Linotype"/>
-          <w:sz w:val="20"/>
-          <w:szCs w:val="20"/>
-        </w:rPr>
-        <w:t xml:space="preserve"> the fines and costs in full by </w:t>
+        <w:t>Having</w:t>
+      </w:r>
+      <w:r>
+        <w:rPr>
+          <w:rFonts w:ascii="Palatino Linotype" w:hAnsi="Palatino Linotype"/>
+          <w:sz w:val="20"/>
+          <w:szCs w:val="20"/>
+        </w:rPr>
+        <w:t xml:space="preserve"> been informed of the fines and costs owed, Defendant expressed an ability to pay </w:t>
       </w:r>
       <w:r>
         <w:rPr>
@@ -2426,6 +2360,40 @@
           <w:sz w:val="20"/>
           <w:szCs w:val="20"/>
         </w:rPr>
+        <w:t xml:space="preserve">forthwith</w:t>
+      </w:r>
+      <w:r>
+        <w:rPr>
+          <w:rFonts w:ascii="Palatino Linotype" w:hAnsi="Palatino Linotype"/>
+          <w:sz w:val="20"/>
+          <w:szCs w:val="20"/>
+        </w:rPr>
+        <w:t xml:space="preserve">. </w:t>
+      </w:r>
+      <w:r>
+        <w:rPr>
+          <w:rFonts w:ascii="Palatino Linotype" w:hAnsi="Palatino Linotype"/>
+          <w:sz w:val="20"/>
+          <w:szCs w:val="20"/>
+        </w:rPr>
+        <w:t>Absent further order, the Court finds Defendant is able and shall pay</w:t>
+      </w:r>
+      <w:r>
+        <w:rPr>
+          <w:rFonts w:ascii="Palatino Linotype" w:hAnsi="Palatino Linotype"/>
+          <w:sz w:val="20"/>
+          <w:szCs w:val="20"/>
+        </w:rPr>
+        <w:t xml:space="preserve"> the fines and costs in full by </w:t>
+      </w:r>
+      <w:r>
+        <w:rPr>
+          <w:rFonts w:ascii="Palatino Linotype" w:hAnsi="Palatino Linotype"/>
+          <w:b/>
+          <w:bCs/>
+          <w:sz w:val="20"/>
+          <w:szCs w:val="20"/>
+        </w:rPr>
         <w:t xml:space="preserve">January 30, 2022</w:t>
       </w:r>
       <w:r>
@@ -2442,24 +2410,7 @@
           <w:sz w:val="20"/>
           <w:szCs w:val="20"/>
         </w:rPr>
-        <w:t xml:space="preserve">Defendant is granted </w:t>
-      </w:r>
-      <w:r>
-        <w:rPr>
-          <w:rFonts w:ascii="Palatino Linotype" w:hAnsi="Palatino Linotype"/>
-          <w:b/>
-          <w:sz w:val="20"/>
-          <w:szCs w:val="20"/>
-        </w:rPr>
-        <w:t xml:space="preserve">credit for  days</w:t>
-      </w:r>
-      <w:r>
-        <w:rPr>
-          <w:rFonts w:ascii="Palatino Linotype" w:hAnsi="Palatino Linotype"/>
-          <w:sz w:val="20"/>
-          <w:szCs w:val="20"/>
-        </w:rPr>
-        <w:t xml:space="preserve"> served in jail at a rate of $50.00 per day.</w:t>
+        <w:t xml:space="preserve"/>
       </w:r>
     </w:p>
     <w:p>
@@ -2497,6 +2448,7 @@
           <w:szCs w:val="20"/>
         </w:rPr>
       </w:pPr>
+      <w:proofErr w:type="gramStart"/>
       <w:r>
         <w:rPr>
           <w:rFonts w:ascii="Palatino Linotype" w:hAnsi="Palatino Linotype"/>
@@ -2505,7 +2457,18 @@
           <w:sz w:val="20"/>
           <w:szCs w:val="20"/>
         </w:rPr>
-        <w:t xml:space="preserve">Proof of Financial Responsibility.  </w:t>
+        <w:t xml:space="preserve">Proof of Financial Responsibility.</w:t>
+      </w:r>
+      <w:proofErr w:type="gramEnd"/>
+      <w:r>
+        <w:rPr>
+          <w:rFonts w:ascii="Palatino Linotype" w:hAnsi="Palatino Linotype"/>
+          <w:b/>
+          <w:bCs/>
+          <w:sz w:val="20"/>
+          <w:szCs w:val="20"/>
+        </w:rPr>
+        <w:t xml:space="preserve">  </w:t>
       </w:r>
       <w:r>
         <w:rPr>
@@ -2680,7 +2643,7 @@
           <w:sz w:val="20"/>
           <w:szCs w:val="20"/>
         </w:rPr>
-        <w:t xml:space="preserve">____________________________________</w:t>
+        <w:t>____________________________________</w:t>
       </w:r>
     </w:p>
     <w:p>
@@ -2918,7 +2881,7 @@
           <w:sz w:val="16"/>
           <w:szCs w:val="16"/>
         </w:rPr>
-        <w:t xml:space="preserve">___</w:t>
+        <w:t>___</w:t>
       </w:r>
       <w:r>
         <w:rPr>
@@ -3083,7 +3046,7 @@
                 <w:sz w:val="20"/>
                 <w:szCs w:val="20"/>
               </w:rPr>
-              <w:t>1</w:t>
+              <w:t>2</w:t>
             </w:r>
             <w:r>
               <w:rPr>

</xml_diff>

<commit_message>
Added Waived for court costs and updated templates.
</commit_message>
<xml_diff>
--- a/resources/Saved/21TRD09437_Traffic Judgment Entry.docx
+++ b/resources/Saved/21TRD09437_Traffic Judgment Entry.docx
@@ -758,26 +758,17 @@
           <w:sz w:val="20"/>
           <w:szCs w:val="20"/>
         </w:rPr>
-        <w:t xml:space="preserve">The Court, finding that the Defendant entered the plea knowingly, intelligently, and voluntarily, accepted the plea and entered the following sentence:</w:t>
+        <w:t>The Court, finding that the Defendant entered the plea knowingly, intelligently, and voluntarily, accepted the plea and entered the following sentence:</w:t>
       </w:r>
     </w:p>
     <w:p>
       <w:pPr>
-        <w:jc w:val="both"/>
         <w:rPr>
           <w:rFonts w:ascii="Palatino Linotype" w:hAnsi="Palatino Linotype"/>
           <w:sz w:val="20"/>
           <w:szCs w:val="20"/>
         </w:rPr>
       </w:pPr>
-      <w:r>
-        <w:rPr>
-          <w:rFonts w:ascii="Palatino Linotype" w:hAnsi="Palatino Linotype"/>
-          <w:sz w:val="20"/>
-          <w:szCs w:val="20"/>
-        </w:rPr>
-        <w:t xml:space="preserve"/>
-      </w:r>
     </w:p>
     <w:tbl>
       <w:tblPr>
@@ -1301,7 +1292,6 @@
                 <w:sz w:val="20"/>
                 <w:szCs w:val="20"/>
               </w:rPr>
-              <w:lastRenderedPageBreak/>
               <w:t>Plea</w:t>
             </w:r>
           </w:p>
@@ -1340,7 +1330,7 @@
                 <w:sz w:val="20"/>
                 <w:szCs w:val="20"/>
               </w:rPr>
-              <w:t xml:space="preserve">Guilty</w:t>
+              <w:t xml:space="preserve">Dismissed</w:t>
             </w:r>
           </w:p>
         </w:tc>
@@ -1378,7 +1368,7 @@
                 <w:sz w:val="20"/>
                 <w:szCs w:val="20"/>
               </w:rPr>
-              <w:t xml:space="preserve">Dismissed</w:t>
+              <w:t xml:space="preserve">No Contest</w:t>
             </w:r>
           </w:p>
         </w:tc>
@@ -1416,7 +1406,7 @@
                 <w:sz w:val="20"/>
                 <w:szCs w:val="20"/>
               </w:rPr>
-              <w:t xml:space="preserve">Guilty</w:t>
+              <w:t xml:space="preserve">No Contest</w:t>
             </w:r>
           </w:p>
         </w:tc>
@@ -1459,6 +1449,7 @@
                 <w:sz w:val="20"/>
                 <w:szCs w:val="20"/>
               </w:rPr>
+              <w:lastRenderedPageBreak/>
               <w:t>Finding</w:t>
             </w:r>
           </w:p>
@@ -1497,7 +1488,7 @@
                 <w:sz w:val="20"/>
                 <w:szCs w:val="20"/>
               </w:rPr>
-              <w:t xml:space="preserve">Guilty</w:t>
+              <w:t xml:space="preserve"/>
             </w:r>
           </w:p>
         </w:tc>
@@ -1535,7 +1526,7 @@
                 <w:sz w:val="20"/>
                 <w:szCs w:val="20"/>
               </w:rPr>
-              <w:t xml:space="preserve"/>
+              <w:t xml:space="preserve">Guilty</w:t>
             </w:r>
           </w:p>
         </w:tc>
@@ -1654,7 +1645,7 @@
                 <w:sz w:val="20"/>
                 <w:szCs w:val="20"/>
               </w:rPr>
-              <w:t xml:space="preserve">$ 50</w:t>
+              <w:t xml:space="preserve"> </w:t>
             </w:r>
           </w:p>
         </w:tc>
@@ -1692,7 +1683,7 @@
                 <w:sz w:val="20"/>
                 <w:szCs w:val="20"/>
               </w:rPr>
-              <w:t xml:space="preserve"> </w:t>
+              <w:t xml:space="preserve">$ 50</w:t>
             </w:r>
           </w:p>
         </w:tc>
@@ -1823,17 +1814,15 @@
                 <w:szCs w:val="20"/>
               </w:rPr>
             </w:pPr>
-            <w:bookmarkStart w:id="0" w:name="_GoBack"/>
-            <w:bookmarkEnd w:id="0"/>
-            <w:r>
-              <w:rPr>
-                <w:rFonts w:ascii="Palatino Linotype" w:hAnsi="Palatino Linotype"/>
-                <w:b/>
-                <w:bCs/>
-                <w:sz w:val="20"/>
-                <w:szCs w:val="20"/>
-              </w:rPr>
-              <w:t xml:space="preserve">$ 25</w:t>
+            <w:r>
+              <w:rPr>
+                <w:rFonts w:ascii="Palatino Linotype" w:hAnsi="Palatino Linotype"/>
+                <w:b/>
+                <w:bCs/>
+                <w:sz w:val="20"/>
+                <w:szCs w:val="20"/>
+              </w:rPr>
+              <w:t xml:space="preserve"> </w:t>
             </w:r>
           </w:p>
         </w:tc>
@@ -1863,17 +1852,15 @@
                 <w:szCs w:val="20"/>
               </w:rPr>
             </w:pPr>
-            <w:bookmarkStart w:id="0" w:name="_GoBack"/>
-            <w:bookmarkEnd w:id="0"/>
-            <w:r>
-              <w:rPr>
-                <w:rFonts w:ascii="Palatino Linotype" w:hAnsi="Palatino Linotype"/>
-                <w:b/>
-                <w:bCs/>
-                <w:sz w:val="20"/>
-                <w:szCs w:val="20"/>
-              </w:rPr>
-              <w:t xml:space="preserve"> </w:t>
+            <w:r>
+              <w:rPr>
+                <w:rFonts w:ascii="Palatino Linotype" w:hAnsi="Palatino Linotype"/>
+                <w:b/>
+                <w:bCs/>
+                <w:sz w:val="20"/>
+                <w:szCs w:val="20"/>
+              </w:rPr>
+              <w:t xml:space="preserve">$ 25</w:t>
             </w:r>
           </w:p>
         </w:tc>
@@ -1903,8 +1890,6 @@
                 <w:szCs w:val="20"/>
               </w:rPr>
             </w:pPr>
-            <w:bookmarkStart w:id="0" w:name="_GoBack"/>
-            <w:bookmarkEnd w:id="0"/>
             <w:r>
               <w:rPr>
                 <w:rFonts w:ascii="Palatino Linotype" w:hAnsi="Palatino Linotype"/>
@@ -1914,340 +1899,6 @@
                 <w:szCs w:val="20"/>
               </w:rPr>
               <w:t xml:space="preserve">$ 0</w:t>
-            </w:r>
-          </w:p>
-        </w:tc>
-      </w:tr>
-      <w:tr>
-        <w:trPr>
-          <w:jc w:val="center"/>
-        </w:trPr>
-        <w:tc>
-          <w:tcPr>
-            <w:tcW w:w="1801" w:type="dxa"/>
-          </w:tcPr>
-          <w:p>
-            <w:pPr>
-              <w:tabs>
-                <w:tab w:val="left" w:pos="-1080"/>
-                <w:tab w:val="left" w:pos="-720"/>
-                <w:tab w:val="left" w:pos="0"/>
-                <w:tab w:val="left" w:pos="720"/>
-                <w:tab w:val="left" w:pos="1440"/>
-                <w:tab w:val="left" w:pos="2160"/>
-                <w:tab w:val="left" w:pos="2880"/>
-                <w:tab w:val="left" w:pos="3600"/>
-                <w:tab w:val="left" w:pos="4320"/>
-                <w:tab w:val="left" w:pos="4680"/>
-              </w:tabs>
-              <w:rPr>
-                <w:rFonts w:ascii="Palatino Linotype" w:hAnsi="Palatino Linotype"/>
-                <w:b/>
-                <w:bCs/>
-                <w:sz w:val="20"/>
-                <w:szCs w:val="20"/>
-              </w:rPr>
-            </w:pPr>
-            <w:r>
-              <w:rPr>
-                <w:rFonts w:ascii="Palatino Linotype" w:hAnsi="Palatino Linotype"/>
-                <w:b/>
-                <w:bCs/>
-                <w:sz w:val="20"/>
-                <w:szCs w:val="20"/>
-              </w:rPr>
-              <w:t>Jail Days</w:t>
-            </w:r>
-          </w:p>
-        </w:tc>
-        <w:tc>
-          <w:tcPr>
-            <w:tcW w:w="3289" w:type="dxa"/>
-          </w:tcPr>
-          <w:p>
-            <w:pPr>
-              <w:tabs>
-                <w:tab w:val="left" w:pos="-1080"/>
-                <w:tab w:val="left" w:pos="-720"/>
-                <w:tab w:val="left" w:pos="0"/>
-                <w:tab w:val="left" w:pos="720"/>
-                <w:tab w:val="left" w:pos="1440"/>
-                <w:tab w:val="left" w:pos="2160"/>
-                <w:tab w:val="left" w:pos="2880"/>
-                <w:tab w:val="left" w:pos="3600"/>
-                <w:tab w:val="left" w:pos="4320"/>
-                <w:tab w:val="left" w:pos="4680"/>
-              </w:tabs>
-              <w:rPr>
-                <w:rFonts w:ascii="Palatino Linotype" w:hAnsi="Palatino Linotype"/>
-                <w:b/>
-                <w:bCs/>
-                <w:sz w:val="20"/>
-                <w:szCs w:val="20"/>
-              </w:rPr>
-            </w:pPr>
-            <w:r>
-              <w:rPr>
-                <w:rFonts w:ascii="Palatino Linotype" w:hAnsi="Palatino Linotype"/>
-                <w:b/>
-                <w:bCs/>
-                <w:sz w:val="20"/>
-                <w:szCs w:val="20"/>
-              </w:rPr>
-              <w:t xml:space="preserve">None</w:t>
-            </w:r>
-          </w:p>
-        </w:tc>
-        <w:tc>
-          <w:tcPr>
-            <w:tcW w:w="3289" w:type="dxa"/>
-          </w:tcPr>
-          <w:p>
-            <w:pPr>
-              <w:tabs>
-                <w:tab w:val="left" w:pos="-1080"/>
-                <w:tab w:val="left" w:pos="-720"/>
-                <w:tab w:val="left" w:pos="0"/>
-                <w:tab w:val="left" w:pos="720"/>
-                <w:tab w:val="left" w:pos="1440"/>
-                <w:tab w:val="left" w:pos="2160"/>
-                <w:tab w:val="left" w:pos="2880"/>
-                <w:tab w:val="left" w:pos="3600"/>
-                <w:tab w:val="left" w:pos="4320"/>
-                <w:tab w:val="left" w:pos="4680"/>
-              </w:tabs>
-              <w:rPr>
-                <w:rFonts w:ascii="Palatino Linotype" w:hAnsi="Palatino Linotype"/>
-                <w:b/>
-                <w:bCs/>
-                <w:sz w:val="20"/>
-                <w:szCs w:val="20"/>
-              </w:rPr>
-            </w:pPr>
-            <w:r>
-              <w:rPr>
-                <w:rFonts w:ascii="Palatino Linotype" w:hAnsi="Palatino Linotype"/>
-                <w:b/>
-                <w:bCs/>
-                <w:sz w:val="20"/>
-                <w:szCs w:val="20"/>
-              </w:rPr>
-              <w:t xml:space="preserve"> </w:t>
-            </w:r>
-          </w:p>
-        </w:tc>
-        <w:tc>
-          <w:tcPr>
-            <w:tcW w:w="3289" w:type="dxa"/>
-          </w:tcPr>
-          <w:p>
-            <w:pPr>
-              <w:tabs>
-                <w:tab w:val="left" w:pos="-1080"/>
-                <w:tab w:val="left" w:pos="-720"/>
-                <w:tab w:val="left" w:pos="0"/>
-                <w:tab w:val="left" w:pos="720"/>
-                <w:tab w:val="left" w:pos="1440"/>
-                <w:tab w:val="left" w:pos="2160"/>
-                <w:tab w:val="left" w:pos="2880"/>
-                <w:tab w:val="left" w:pos="3600"/>
-                <w:tab w:val="left" w:pos="4320"/>
-                <w:tab w:val="left" w:pos="4680"/>
-              </w:tabs>
-              <w:rPr>
-                <w:rFonts w:ascii="Palatino Linotype" w:hAnsi="Palatino Linotype"/>
-                <w:b/>
-                <w:bCs/>
-                <w:sz w:val="20"/>
-                <w:szCs w:val="20"/>
-              </w:rPr>
-            </w:pPr>
-            <w:r>
-              <w:rPr>
-                <w:rFonts w:ascii="Palatino Linotype" w:hAnsi="Palatino Linotype"/>
-                <w:b/>
-                <w:bCs/>
-                <w:sz w:val="20"/>
-                <w:szCs w:val="20"/>
-              </w:rPr>
-              <w:t xml:space="preserve">None</w:t>
-            </w:r>
-          </w:p>
-        </w:tc>
-      </w:tr>
-      <w:tr>
-        <w:trPr>
-          <w:jc w:val="center"/>
-        </w:trPr>
-        <w:tc>
-          <w:tcPr>
-            <w:tcW w:w="1801" w:type="dxa"/>
-          </w:tcPr>
-          <w:p>
-            <w:pPr>
-              <w:tabs>
-                <w:tab w:val="left" w:pos="-1080"/>
-                <w:tab w:val="left" w:pos="-720"/>
-                <w:tab w:val="left" w:pos="0"/>
-                <w:tab w:val="left" w:pos="720"/>
-                <w:tab w:val="left" w:pos="1440"/>
-                <w:tab w:val="left" w:pos="2160"/>
-                <w:tab w:val="left" w:pos="2880"/>
-                <w:tab w:val="left" w:pos="3600"/>
-                <w:tab w:val="left" w:pos="4320"/>
-                <w:tab w:val="left" w:pos="4680"/>
-              </w:tabs>
-              <w:rPr>
-                <w:rFonts w:ascii="Palatino Linotype" w:hAnsi="Palatino Linotype"/>
-                <w:b/>
-                <w:bCs/>
-                <w:sz w:val="20"/>
-                <w:szCs w:val="20"/>
-              </w:rPr>
-            </w:pPr>
-            <w:r>
-              <w:rPr>
-                <w:rFonts w:ascii="Palatino Linotype" w:hAnsi="Palatino Linotype"/>
-                <w:b/>
-                <w:bCs/>
-                <w:sz w:val="20"/>
-                <w:szCs w:val="20"/>
-              </w:rPr>
-              <w:t>Jail Days</w:t>
-            </w:r>
-            <w:r>
-              <w:rPr>
-                <w:rFonts w:ascii="Palatino Linotype" w:hAnsi="Palatino Linotype"/>
-                <w:b/>
-                <w:bCs/>
-                <w:sz w:val="20"/>
-                <w:szCs w:val="20"/>
-              </w:rPr>
-              <w:t xml:space="preserve"> </w:t>
-            </w:r>
-            <w:r>
-              <w:rPr>
-                <w:rFonts w:ascii="Palatino Linotype" w:hAnsi="Palatino Linotype"/>
-                <w:b/>
-                <w:bCs/>
-                <w:sz w:val="20"/>
-                <w:szCs w:val="20"/>
-              </w:rPr>
-              <w:t>Suspended</w:t>
-            </w:r>
-          </w:p>
-        </w:tc>
-        <w:tc>
-          <w:tcPr>
-            <w:tcW w:w="3289" w:type="dxa"/>
-          </w:tcPr>
-          <w:p>
-            <w:pPr>
-              <w:tabs>
-                <w:tab w:val="left" w:pos="-1080"/>
-                <w:tab w:val="left" w:pos="-720"/>
-                <w:tab w:val="left" w:pos="0"/>
-                <w:tab w:val="left" w:pos="720"/>
-                <w:tab w:val="left" w:pos="1440"/>
-                <w:tab w:val="left" w:pos="2160"/>
-                <w:tab w:val="left" w:pos="2880"/>
-                <w:tab w:val="left" w:pos="3600"/>
-                <w:tab w:val="left" w:pos="4320"/>
-                <w:tab w:val="left" w:pos="4680"/>
-              </w:tabs>
-              <w:rPr>
-                <w:rFonts w:ascii="Palatino Linotype" w:hAnsi="Palatino Linotype"/>
-                <w:b/>
-                <w:bCs/>
-                <w:sz w:val="20"/>
-                <w:szCs w:val="20"/>
-              </w:rPr>
-            </w:pPr>
-            <w:r>
-              <w:rPr>
-                <w:rFonts w:ascii="Palatino Linotype" w:hAnsi="Palatino Linotype"/>
-                <w:b/>
-                <w:bCs/>
-                <w:sz w:val="20"/>
-                <w:szCs w:val="20"/>
-              </w:rPr>
-              <w:t xml:space="preserve">None</w:t>
-            </w:r>
-          </w:p>
-        </w:tc>
-        <w:tc>
-          <w:tcPr>
-            <w:tcW w:w="3289" w:type="dxa"/>
-          </w:tcPr>
-          <w:p>
-            <w:pPr>
-              <w:tabs>
-                <w:tab w:val="left" w:pos="-1080"/>
-                <w:tab w:val="left" w:pos="-720"/>
-                <w:tab w:val="left" w:pos="0"/>
-                <w:tab w:val="left" w:pos="720"/>
-                <w:tab w:val="left" w:pos="1440"/>
-                <w:tab w:val="left" w:pos="2160"/>
-                <w:tab w:val="left" w:pos="2880"/>
-                <w:tab w:val="left" w:pos="3600"/>
-                <w:tab w:val="left" w:pos="4320"/>
-                <w:tab w:val="left" w:pos="4680"/>
-              </w:tabs>
-              <w:rPr>
-                <w:rFonts w:ascii="Palatino Linotype" w:hAnsi="Palatino Linotype"/>
-                <w:b/>
-                <w:bCs/>
-                <w:sz w:val="20"/>
-                <w:szCs w:val="20"/>
-              </w:rPr>
-            </w:pPr>
-            <w:r>
-              <w:rPr>
-                <w:rFonts w:ascii="Palatino Linotype" w:hAnsi="Palatino Linotype"/>
-                <w:b/>
-                <w:bCs/>
-                <w:sz w:val="20"/>
-                <w:szCs w:val="20"/>
-              </w:rPr>
-              <w:t xml:space="preserve"> </w:t>
-            </w:r>
-          </w:p>
-        </w:tc>
-        <w:tc>
-          <w:tcPr>
-            <w:tcW w:w="3289" w:type="dxa"/>
-          </w:tcPr>
-          <w:p>
-            <w:pPr>
-              <w:tabs>
-                <w:tab w:val="left" w:pos="-1080"/>
-                <w:tab w:val="left" w:pos="-720"/>
-                <w:tab w:val="left" w:pos="0"/>
-                <w:tab w:val="left" w:pos="720"/>
-                <w:tab w:val="left" w:pos="1440"/>
-                <w:tab w:val="left" w:pos="2160"/>
-                <w:tab w:val="left" w:pos="2880"/>
-                <w:tab w:val="left" w:pos="3600"/>
-                <w:tab w:val="left" w:pos="4320"/>
-                <w:tab w:val="left" w:pos="4680"/>
-              </w:tabs>
-              <w:rPr>
-                <w:rFonts w:ascii="Palatino Linotype" w:hAnsi="Palatino Linotype"/>
-                <w:b/>
-                <w:bCs/>
-                <w:sz w:val="20"/>
-                <w:szCs w:val="20"/>
-              </w:rPr>
-            </w:pPr>
-            <w:r>
-              <w:rPr>
-                <w:rFonts w:ascii="Palatino Linotype" w:hAnsi="Palatino Linotype"/>
-                <w:b/>
-                <w:bCs/>
-                <w:sz w:val="20"/>
-                <w:szCs w:val="20"/>
-              </w:rPr>
-              <w:t xml:space="preserve">None</w:t>
             </w:r>
           </w:p>
         </w:tc>
@@ -2315,7 +1966,7 @@
           <w:szCs w:val="20"/>
           <w:u w:val="single"/>
         </w:rPr>
-        <w:t xml:space="preserve">Court costs are assessed for the highest degree charge in this</w:t>
+        <w:t xml:space="preserve">Court costs in this case are waived</w:t>
       </w:r>
       <w:r>
         <w:rPr>
@@ -2323,9 +1974,8 @@
           <w:bCs/>
           <w:sz w:val="20"/>
           <w:szCs w:val="20"/>
-          <w:u w:val="single"/>
-        </w:rPr>
-        <w:t xml:space="preserve"> case</w:t>
+        </w:rPr>
+        <w:t xml:space="preserve">. </w:t>
       </w:r>
       <w:r>
         <w:rPr>
@@ -2334,23 +1984,23 @@
           <w:sz w:val="20"/>
           <w:szCs w:val="20"/>
         </w:rPr>
-        <w:t xml:space="preserve">. </w:t>
-      </w:r>
-      <w:r>
-        <w:rPr>
-          <w:rFonts w:ascii="Palatino Linotype" w:hAnsi="Palatino Linotype"/>
-          <w:sz w:val="20"/>
-          <w:szCs w:val="20"/>
-        </w:rPr>
-        <w:t>Having</w:t>
-      </w:r>
-      <w:r>
-        <w:rPr>
-          <w:rFonts w:ascii="Palatino Linotype" w:hAnsi="Palatino Linotype"/>
-          <w:sz w:val="20"/>
-          <w:szCs w:val="20"/>
-        </w:rPr>
-        <w:t xml:space="preserve"> been informed of the fines and costs owed, Defendant expressed an ability to pay </w:t>
+        <w:t xml:space="preserve"/>
+      </w:r>
+      <w:r>
+        <w:rPr>
+          <w:rFonts w:ascii="Palatino Linotype" w:hAnsi="Palatino Linotype"/>
+          <w:sz w:val="20"/>
+          <w:szCs w:val="20"/>
+        </w:rPr>
+        <w:t xml:space="preserve">Having</w:t>
+      </w:r>
+      <w:r>
+        <w:rPr>
+          <w:rFonts w:ascii="Palatino Linotype" w:hAnsi="Palatino Linotype"/>
+          <w:sz w:val="20"/>
+          <w:szCs w:val="20"/>
+        </w:rPr>
+        <w:t xml:space="preserve"> been informed of the fines </w:t>
       </w:r>
       <w:r>
         <w:rPr>
@@ -2360,6 +2010,24 @@
           <w:sz w:val="20"/>
           <w:szCs w:val="20"/>
         </w:rPr>
+        <w:t xml:space="preserve"/>
+      </w:r>
+      <w:r>
+        <w:rPr>
+          <w:rFonts w:ascii="Palatino Linotype" w:hAnsi="Palatino Linotype"/>
+          <w:sz w:val="20"/>
+          <w:szCs w:val="20"/>
+        </w:rPr>
+        <w:t xml:space="preserve">owed, Defendant expressed an ability to pay </w:t>
+      </w:r>
+      <w:r>
+        <w:rPr>
+          <w:rFonts w:ascii="Palatino Linotype" w:hAnsi="Palatino Linotype"/>
+          <w:b/>
+          <w:bCs/>
+          <w:sz w:val="20"/>
+          <w:szCs w:val="20"/>
+        </w:rPr>
         <w:t xml:space="preserve">forthwith</w:t>
       </w:r>
       <w:r>
@@ -2370,22 +2038,42 @@
         </w:rPr>
         <w:t xml:space="preserve">. </w:t>
       </w:r>
-      <w:r>
-        <w:rPr>
-          <w:rFonts w:ascii="Palatino Linotype" w:hAnsi="Palatino Linotype"/>
-          <w:sz w:val="20"/>
-          <w:szCs w:val="20"/>
-        </w:rPr>
-        <w:t>Absent further order, the Court finds Defendant is able and shall pay</w:t>
-      </w:r>
-      <w:r>
-        <w:rPr>
-          <w:rFonts w:ascii="Palatino Linotype" w:hAnsi="Palatino Linotype"/>
-          <w:sz w:val="20"/>
-          <w:szCs w:val="20"/>
-        </w:rPr>
-        <w:t xml:space="preserve"> the fines and costs in full by </w:t>
-      </w:r>
+      <w:bookmarkStart w:id="0" w:name="_Hlk94196527"/>
+      <w:r>
+        <w:rPr>
+          <w:rFonts w:ascii="Palatino Linotype" w:hAnsi="Palatino Linotype"/>
+          <w:sz w:val="20"/>
+          <w:szCs w:val="20"/>
+        </w:rPr>
+        <w:t xml:space="preserve">Absent further order, the Court finds Defendant is able and shall pay</w:t>
+      </w:r>
+      <w:r>
+        <w:rPr>
+          <w:rFonts w:ascii="Palatino Linotype" w:hAnsi="Palatino Linotype"/>
+          <w:sz w:val="20"/>
+          <w:szCs w:val="20"/>
+        </w:rPr>
+        <w:t xml:space="preserve"> the fines </w:t>
+      </w:r>
+      <w:r>
+        <w:rPr>
+          <w:rFonts w:ascii="Palatino Linotype" w:hAnsi="Palatino Linotype"/>
+          <w:b/>
+          <w:bCs/>
+          <w:sz w:val="20"/>
+          <w:szCs w:val="20"/>
+        </w:rPr>
+        <w:t xml:space="preserve"/>
+      </w:r>
+      <w:r>
+        <w:rPr>
+          <w:rFonts w:ascii="Palatino Linotype" w:hAnsi="Palatino Linotype"/>
+          <w:sz w:val="20"/>
+          <w:szCs w:val="20"/>
+        </w:rPr>
+        <w:t xml:space="preserve">in full by </w:t>
+      </w:r>
+      <w:bookmarkEnd w:id="0"/>
       <w:r>
         <w:rPr>
           <w:rFonts w:ascii="Palatino Linotype" w:hAnsi="Palatino Linotype"/>
@@ -2506,22 +2194,6 @@
           <w:szCs w:val="20"/>
         </w:rPr>
       </w:pPr>
-      <w:r>
-        <w:rPr>
-          <w:rFonts w:ascii="Palatino Linotype" w:hAnsi="Palatino Linotype"/>
-          <w:sz w:val="20"/>
-          <w:szCs w:val="20"/>
-        </w:rPr>
-        <w:t xml:space="preserve"/>
-      </w:r>
-      <w:r>
-        <w:rPr>
-          <w:rFonts w:ascii="Palatino Linotype" w:hAnsi="Palatino Linotype"/>
-          <w:sz w:val="20"/>
-          <w:szCs w:val="20"/>
-        </w:rPr>
-        <w:t xml:space="preserve"/>
-      </w:r>
       <w:r>
         <w:rPr>
           <w:rFonts w:ascii="Palatino Linotype" w:hAnsi="Palatino Linotype"/>
@@ -2578,7 +2250,6 @@
           <w:sz w:val="20"/>
           <w:szCs w:val="20"/>
         </w:rPr>
-        <w:lastRenderedPageBreak/>
         <w:tab/>
       </w:r>
       <w:r>
@@ -2771,6 +2442,7 @@
           <w:sz w:val="19"/>
           <w:szCs w:val="19"/>
         </w:rPr>
+        <w:lastRenderedPageBreak/>
         <w:t xml:space="preserve">Pursuant to Criminal Rule 19(D) and Traffic Rule 14, written objections to this magistrate’s decision must be filed within </w:t>
       </w:r>
       <w:r>
@@ -2899,6 +2571,27 @@
         </w:rPr>
         <w:t xml:space="preserve">___ Prosecutor’s Office, ___ Hala Salama</w:t>
       </w:r>
+    </w:p>
+    <w:p>
+      <w:pPr>
+        <w:tabs>
+          <w:tab w:val="left" w:pos="-1080"/>
+          <w:tab w:val="left" w:pos="-720"/>
+          <w:tab w:val="left" w:pos="0"/>
+          <w:tab w:val="left" w:pos="720"/>
+          <w:tab w:val="left" w:pos="1440"/>
+          <w:tab w:val="left" w:pos="2160"/>
+          <w:tab w:val="left" w:pos="2880"/>
+          <w:tab w:val="left" w:pos="3600"/>
+          <w:tab w:val="left" w:pos="4320"/>
+          <w:tab w:val="left" w:pos="4680"/>
+        </w:tabs>
+        <w:rPr>
+          <w:rFonts w:ascii="Palatino Linotype" w:hAnsi="Palatino Linotype"/>
+          <w:sz w:val="16"/>
+          <w:szCs w:val="16"/>
+        </w:rPr>
+      </w:pPr>
     </w:p>
     <w:sectPr>
       <w:headerReference w:type="even" r:id="rId8"/>
@@ -2950,12 +2643,7 @@
 <w:ftr xmlns:wpc="http://schemas.microsoft.com/office/word/2010/wordprocessingCanvas" xmlns:mc="http://schemas.openxmlformats.org/markup-compatibility/2006" xmlns:o="urn:schemas-microsoft-com:office:office" xmlns:r="http://schemas.openxmlformats.org/officeDocument/2006/relationships" xmlns:m="http://schemas.openxmlformats.org/officeDocument/2006/math" xmlns:v="urn:schemas-microsoft-com:vml" xmlns:wp14="http://schemas.microsoft.com/office/word/2010/wordprocessingDrawing" xmlns:wp="http://schemas.openxmlformats.org/drawingml/2006/wordprocessingDrawing" xmlns:w10="urn:schemas-microsoft-com:office:word" xmlns:w="http://schemas.openxmlformats.org/wordprocessingml/2006/main" xmlns:w14="http://schemas.microsoft.com/office/word/2010/wordml" xmlns:wpg="http://schemas.microsoft.com/office/word/2010/wordprocessingGroup" xmlns:wpi="http://schemas.microsoft.com/office/word/2010/wordprocessingInk" xmlns:wne="http://schemas.microsoft.com/office/word/2006/wordml" xmlns:wps="http://schemas.microsoft.com/office/word/2010/wordprocessingShape" mc:Ignorable="w14 wp14">
   <w:sdt>
     <w:sdtPr>
-      <w:rPr>
-        <w:rFonts w:ascii="Palatino Linotype" w:hAnsi="Palatino Linotype"/>
-        <w:sz w:val="20"/>
-        <w:szCs w:val="20"/>
-      </w:rPr>
-      <w:id w:val="-2099861789"/>
+      <w:id w:val="-1309706245"/>
       <w:docPartObj>
         <w:docPartGallery w:val="Page Numbers (Bottom of Page)"/>
         <w:docPartUnique/>
@@ -2970,13 +2658,19 @@
             <w:sz w:val="20"/>
             <w:szCs w:val="20"/>
           </w:rPr>
-          <w:id w:val="860082579"/>
+          <w:id w:val="98381352"/>
           <w:docPartObj>
             <w:docPartGallery w:val="Page Numbers (Top of Page)"/>
             <w:docPartUnique/>
           </w:docPartObj>
         </w:sdtPr>
-        <w:sdtEndPr/>
+        <w:sdtEndPr>
+          <w:rPr>
+            <w:rFonts w:ascii="Times New Roman" w:hAnsi="Times New Roman"/>
+            <w:sz w:val="24"/>
+            <w:szCs w:val="24"/>
+          </w:rPr>
+        </w:sdtEndPr>
         <w:sdtContent>
           <w:p>
             <w:pPr>
@@ -3105,7 +2799,7 @@
                 <w:sz w:val="20"/>
                 <w:szCs w:val="20"/>
               </w:rPr>
-              <w:t>5</w:t>
+              <w:t>3</w:t>
             </w:r>
             <w:r>
               <w:rPr>
@@ -3143,11 +2837,39 @@
               </w:rPr>
               <w:t xml:space="preserve"> 21TRD09437</w:t>
             </w:r>
+          </w:p>
+          <w:p>
+            <w:pPr>
+              <w:pStyle w:val="Footer"/>
+              <w:jc w:val="right"/>
+            </w:pPr>
           </w:p>
         </w:sdtContent>
       </w:sdt>
     </w:sdtContent>
   </w:sdt>
+  <w:p>
+    <w:pPr>
+      <w:tabs>
+        <w:tab w:val="left" w:pos="-1080"/>
+        <w:tab w:val="left" w:pos="-720"/>
+        <w:tab w:val="left" w:pos="0"/>
+        <w:tab w:val="left" w:pos="720"/>
+        <w:tab w:val="left" w:pos="1440"/>
+        <w:tab w:val="left" w:pos="2160"/>
+        <w:tab w:val="left" w:pos="2880"/>
+        <w:tab w:val="left" w:pos="3600"/>
+        <w:tab w:val="left" w:pos="4320"/>
+        <w:tab w:val="left" w:pos="4680"/>
+      </w:tabs>
+      <w:jc w:val="right"/>
+      <w:rPr>
+        <w:rFonts w:ascii="Palatino Linotype" w:hAnsi="Palatino Linotype"/>
+        <w:sz w:val="20"/>
+        <w:szCs w:val="20"/>
+      </w:rPr>
+    </w:pPr>
+  </w:p>
 </w:ftr>
 </file>
 
@@ -3339,240 +3061,8 @@
       </w:rPr>
     </w:lvl>
   </w:abstractNum>
-  <w:abstractNum w:abstractNumId="1">
-    <w:nsid w:val="279660C9"/>
-    <w:multiLevelType w:val="hybridMultilevel"/>
-    <w:tmpl w:val="672ECC5E"/>
-    <w:lvl w:ilvl="0" w:tplc="04090001">
-      <w:start w:val="1"/>
-      <w:numFmt w:val="bullet"/>
-      <w:lvlText w:val=""/>
-      <w:lvlJc w:val="left"/>
-      <w:pPr>
-        <w:ind w:left="720" w:hanging="360"/>
-      </w:pPr>
-      <w:rPr>
-        <w:rFonts w:ascii="Symbol" w:hAnsi="Symbol" w:hint="default"/>
-      </w:rPr>
-    </w:lvl>
-    <w:lvl w:ilvl="1" w:tplc="04090003" w:tentative="1">
-      <w:start w:val="1"/>
-      <w:numFmt w:val="bullet"/>
-      <w:lvlText w:val="o"/>
-      <w:lvlJc w:val="left"/>
-      <w:pPr>
-        <w:ind w:left="1440" w:hanging="360"/>
-      </w:pPr>
-      <w:rPr>
-        <w:rFonts w:ascii="Courier New" w:hAnsi="Courier New" w:cs="Courier New" w:hint="default"/>
-      </w:rPr>
-    </w:lvl>
-    <w:lvl w:ilvl="2" w:tplc="04090005" w:tentative="1">
-      <w:start w:val="1"/>
-      <w:numFmt w:val="bullet"/>
-      <w:lvlText w:val=""/>
-      <w:lvlJc w:val="left"/>
-      <w:pPr>
-        <w:ind w:left="2160" w:hanging="360"/>
-      </w:pPr>
-      <w:rPr>
-        <w:rFonts w:ascii="Wingdings" w:hAnsi="Wingdings" w:hint="default"/>
-      </w:rPr>
-    </w:lvl>
-    <w:lvl w:ilvl="3" w:tplc="04090001" w:tentative="1">
-      <w:start w:val="1"/>
-      <w:numFmt w:val="bullet"/>
-      <w:lvlText w:val=""/>
-      <w:lvlJc w:val="left"/>
-      <w:pPr>
-        <w:ind w:left="2880" w:hanging="360"/>
-      </w:pPr>
-      <w:rPr>
-        <w:rFonts w:ascii="Symbol" w:hAnsi="Symbol" w:hint="default"/>
-      </w:rPr>
-    </w:lvl>
-    <w:lvl w:ilvl="4" w:tplc="04090003" w:tentative="1">
-      <w:start w:val="1"/>
-      <w:numFmt w:val="bullet"/>
-      <w:lvlText w:val="o"/>
-      <w:lvlJc w:val="left"/>
-      <w:pPr>
-        <w:ind w:left="3600" w:hanging="360"/>
-      </w:pPr>
-      <w:rPr>
-        <w:rFonts w:ascii="Courier New" w:hAnsi="Courier New" w:cs="Courier New" w:hint="default"/>
-      </w:rPr>
-    </w:lvl>
-    <w:lvl w:ilvl="5" w:tplc="04090005" w:tentative="1">
-      <w:start w:val="1"/>
-      <w:numFmt w:val="bullet"/>
-      <w:lvlText w:val=""/>
-      <w:lvlJc w:val="left"/>
-      <w:pPr>
-        <w:ind w:left="4320" w:hanging="360"/>
-      </w:pPr>
-      <w:rPr>
-        <w:rFonts w:ascii="Wingdings" w:hAnsi="Wingdings" w:hint="default"/>
-      </w:rPr>
-    </w:lvl>
-    <w:lvl w:ilvl="6" w:tplc="04090001" w:tentative="1">
-      <w:start w:val="1"/>
-      <w:numFmt w:val="bullet"/>
-      <w:lvlText w:val=""/>
-      <w:lvlJc w:val="left"/>
-      <w:pPr>
-        <w:ind w:left="5040" w:hanging="360"/>
-      </w:pPr>
-      <w:rPr>
-        <w:rFonts w:ascii="Symbol" w:hAnsi="Symbol" w:hint="default"/>
-      </w:rPr>
-    </w:lvl>
-    <w:lvl w:ilvl="7" w:tplc="04090003" w:tentative="1">
-      <w:start w:val="1"/>
-      <w:numFmt w:val="bullet"/>
-      <w:lvlText w:val="o"/>
-      <w:lvlJc w:val="left"/>
-      <w:pPr>
-        <w:ind w:left="5760" w:hanging="360"/>
-      </w:pPr>
-      <w:rPr>
-        <w:rFonts w:ascii="Courier New" w:hAnsi="Courier New" w:cs="Courier New" w:hint="default"/>
-      </w:rPr>
-    </w:lvl>
-    <w:lvl w:ilvl="8" w:tplc="04090005" w:tentative="1">
-      <w:start w:val="1"/>
-      <w:numFmt w:val="bullet"/>
-      <w:lvlText w:val=""/>
-      <w:lvlJc w:val="left"/>
-      <w:pPr>
-        <w:ind w:left="6480" w:hanging="360"/>
-      </w:pPr>
-      <w:rPr>
-        <w:rFonts w:ascii="Wingdings" w:hAnsi="Wingdings" w:hint="default"/>
-      </w:rPr>
-    </w:lvl>
-  </w:abstractNum>
-  <w:abstractNum w:abstractNumId="2">
-    <w:nsid w:val="2E17566E"/>
-    <w:multiLevelType w:val="hybridMultilevel"/>
-    <w:tmpl w:val="00866CE6"/>
-    <w:lvl w:ilvl="0" w:tplc="04090001">
-      <w:start w:val="1"/>
-      <w:numFmt w:val="bullet"/>
-      <w:lvlText w:val=""/>
-      <w:lvlJc w:val="left"/>
-      <w:pPr>
-        <w:ind w:left="779" w:hanging="360"/>
-      </w:pPr>
-      <w:rPr>
-        <w:rFonts w:ascii="Symbol" w:hAnsi="Symbol" w:hint="default"/>
-      </w:rPr>
-    </w:lvl>
-    <w:lvl w:ilvl="1" w:tplc="04090003">
-      <w:start w:val="1"/>
-      <w:numFmt w:val="bullet"/>
-      <w:lvlText w:val="o"/>
-      <w:lvlJc w:val="left"/>
-      <w:pPr>
-        <w:ind w:left="1499" w:hanging="360"/>
-      </w:pPr>
-      <w:rPr>
-        <w:rFonts w:ascii="Courier New" w:hAnsi="Courier New" w:cs="Courier New" w:hint="default"/>
-      </w:rPr>
-    </w:lvl>
-    <w:lvl w:ilvl="2" w:tplc="04090005" w:tentative="1">
-      <w:start w:val="1"/>
-      <w:numFmt w:val="bullet"/>
-      <w:lvlText w:val=""/>
-      <w:lvlJc w:val="left"/>
-      <w:pPr>
-        <w:ind w:left="2219" w:hanging="360"/>
-      </w:pPr>
-      <w:rPr>
-        <w:rFonts w:ascii="Wingdings" w:hAnsi="Wingdings" w:hint="default"/>
-      </w:rPr>
-    </w:lvl>
-    <w:lvl w:ilvl="3" w:tplc="04090001" w:tentative="1">
-      <w:start w:val="1"/>
-      <w:numFmt w:val="bullet"/>
-      <w:lvlText w:val=""/>
-      <w:lvlJc w:val="left"/>
-      <w:pPr>
-        <w:ind w:left="2939" w:hanging="360"/>
-      </w:pPr>
-      <w:rPr>
-        <w:rFonts w:ascii="Symbol" w:hAnsi="Symbol" w:hint="default"/>
-      </w:rPr>
-    </w:lvl>
-    <w:lvl w:ilvl="4" w:tplc="04090003" w:tentative="1">
-      <w:start w:val="1"/>
-      <w:numFmt w:val="bullet"/>
-      <w:lvlText w:val="o"/>
-      <w:lvlJc w:val="left"/>
-      <w:pPr>
-        <w:ind w:left="3659" w:hanging="360"/>
-      </w:pPr>
-      <w:rPr>
-        <w:rFonts w:ascii="Courier New" w:hAnsi="Courier New" w:cs="Courier New" w:hint="default"/>
-      </w:rPr>
-    </w:lvl>
-    <w:lvl w:ilvl="5" w:tplc="04090005" w:tentative="1">
-      <w:start w:val="1"/>
-      <w:numFmt w:val="bullet"/>
-      <w:lvlText w:val=""/>
-      <w:lvlJc w:val="left"/>
-      <w:pPr>
-        <w:ind w:left="4379" w:hanging="360"/>
-      </w:pPr>
-      <w:rPr>
-        <w:rFonts w:ascii="Wingdings" w:hAnsi="Wingdings" w:hint="default"/>
-      </w:rPr>
-    </w:lvl>
-    <w:lvl w:ilvl="6" w:tplc="04090001" w:tentative="1">
-      <w:start w:val="1"/>
-      <w:numFmt w:val="bullet"/>
-      <w:lvlText w:val=""/>
-      <w:lvlJc w:val="left"/>
-      <w:pPr>
-        <w:ind w:left="5099" w:hanging="360"/>
-      </w:pPr>
-      <w:rPr>
-        <w:rFonts w:ascii="Symbol" w:hAnsi="Symbol" w:hint="default"/>
-      </w:rPr>
-    </w:lvl>
-    <w:lvl w:ilvl="7" w:tplc="04090003" w:tentative="1">
-      <w:start w:val="1"/>
-      <w:numFmt w:val="bullet"/>
-      <w:lvlText w:val="o"/>
-      <w:lvlJc w:val="left"/>
-      <w:pPr>
-        <w:ind w:left="5819" w:hanging="360"/>
-      </w:pPr>
-      <w:rPr>
-        <w:rFonts w:ascii="Courier New" w:hAnsi="Courier New" w:cs="Courier New" w:hint="default"/>
-      </w:rPr>
-    </w:lvl>
-    <w:lvl w:ilvl="8" w:tplc="04090005" w:tentative="1">
-      <w:start w:val="1"/>
-      <w:numFmt w:val="bullet"/>
-      <w:lvlText w:val=""/>
-      <w:lvlJc w:val="left"/>
-      <w:pPr>
-        <w:ind w:left="6539" w:hanging="360"/>
-      </w:pPr>
-      <w:rPr>
-        <w:rFonts w:ascii="Wingdings" w:hAnsi="Wingdings" w:hint="default"/>
-      </w:rPr>
-    </w:lvl>
-  </w:abstractNum>
   <w:num w:numId="1">
     <w:abstractNumId w:val="0"/>
-  </w:num>
-  <w:num w:numId="2">
-    <w:abstractNumId w:val="2"/>
-  </w:num>
-  <w:num w:numId="3">
-    <w:abstractNumId w:val="1"/>
   </w:num>
 </w:numbering>
 </file>
@@ -3891,49 +3381,6 @@
       <w:contextualSpacing/>
     </w:pPr>
   </w:style>
-  <w:style w:type="character" w:styleId="CommentReference">
-    <w:name w:val="annotation reference"/>
-    <w:basedOn w:val="DefaultParagraphFont"/>
-    <w:uiPriority w:val="99"/>
-    <w:semiHidden/>
-    <w:unhideWhenUsed/>
-    <w:rsid w:val="00A53114"/>
-    <w:rPr>
-      <w:sz w:val="16"/>
-      <w:szCs w:val="16"/>
-    </w:rPr>
-  </w:style>
-  <w:style w:type="paragraph" w:styleId="CommentText">
-    <w:name w:val="annotation text"/>
-    <w:basedOn w:val="Normal"/>
-    <w:link w:val="CommentTextChar"/>
-    <w:uiPriority w:val="99"/>
-    <w:unhideWhenUsed/>
-    <w:rsid w:val="00A53114"/>
-    <w:pPr>
-      <w:widowControl/>
-      <w:autoSpaceDE/>
-      <w:autoSpaceDN/>
-      <w:adjustRightInd/>
-    </w:pPr>
-    <w:rPr>
-      <w:rFonts w:asciiTheme="minorHAnsi" w:eastAsiaTheme="minorHAnsi" w:hAnsiTheme="minorHAnsi" w:cstheme="minorBidi"/>
-      <w:sz w:val="20"/>
-      <w:szCs w:val="20"/>
-    </w:rPr>
-  </w:style>
-  <w:style w:type="character" w:customStyle="1" w:styleId="CommentTextChar">
-    <w:name w:val="Comment Text Char"/>
-    <w:basedOn w:val="DefaultParagraphFont"/>
-    <w:link w:val="CommentText"/>
-    <w:uiPriority w:val="99"/>
-    <w:rsid w:val="00A53114"/>
-    <w:rPr>
-      <w:rFonts w:eastAsiaTheme="minorHAnsi"/>
-      <w:sz w:val="20"/>
-      <w:szCs w:val="20"/>
-    </w:rPr>
-  </w:style>
 </w:styles>
 </file>
 
@@ -4251,49 +3698,6 @@
       <w:contextualSpacing/>
     </w:pPr>
   </w:style>
-  <w:style w:type="character" w:styleId="CommentReference">
-    <w:name w:val="annotation reference"/>
-    <w:basedOn w:val="DefaultParagraphFont"/>
-    <w:uiPriority w:val="99"/>
-    <w:semiHidden/>
-    <w:unhideWhenUsed/>
-    <w:rsid w:val="00A53114"/>
-    <w:rPr>
-      <w:sz w:val="16"/>
-      <w:szCs w:val="16"/>
-    </w:rPr>
-  </w:style>
-  <w:style w:type="paragraph" w:styleId="CommentText">
-    <w:name w:val="annotation text"/>
-    <w:basedOn w:val="Normal"/>
-    <w:link w:val="CommentTextChar"/>
-    <w:uiPriority w:val="99"/>
-    <w:unhideWhenUsed/>
-    <w:rsid w:val="00A53114"/>
-    <w:pPr>
-      <w:widowControl/>
-      <w:autoSpaceDE/>
-      <w:autoSpaceDN/>
-      <w:adjustRightInd/>
-    </w:pPr>
-    <w:rPr>
-      <w:rFonts w:asciiTheme="minorHAnsi" w:eastAsiaTheme="minorHAnsi" w:hAnsiTheme="minorHAnsi" w:cstheme="minorBidi"/>
-      <w:sz w:val="20"/>
-      <w:szCs w:val="20"/>
-    </w:rPr>
-  </w:style>
-  <w:style w:type="character" w:customStyle="1" w:styleId="CommentTextChar">
-    <w:name w:val="Comment Text Char"/>
-    <w:basedOn w:val="DefaultParagraphFont"/>
-    <w:link w:val="CommentText"/>
-    <w:uiPriority w:val="99"/>
-    <w:rsid w:val="00A53114"/>
-    <w:rPr>
-      <w:rFonts w:eastAsiaTheme="minorHAnsi"/>
-      <w:sz w:val="20"/>
-      <w:szCs w:val="20"/>
-    </w:rPr>
-  </w:style>
 </w:styles>
 </file>
 

</xml_diff>

<commit_message>
Fixed hiding of buttons in JailCC on dismissed.
</commit_message>
<xml_diff>
--- a/resources/Saved/21TRD09437_Traffic Judgment Entry.docx
+++ b/resources/Saved/21TRD09437_Traffic Judgment Entry.docx
@@ -597,7 +597,7 @@
           <w:sz w:val="20"/>
           <w:szCs w:val="20"/>
         </w:rPr>
-        <w:t xml:space="preserve"> for arraignment on January 30, 2022.</w:t>
+        <w:t xml:space="preserve"> for arraignment on January 31, 2022.</w:t>
       </w:r>
       <w:r>
         <w:rPr>
@@ -770,87 +770,6 @@
           <w:szCs w:val="20"/>
         </w:rPr>
       </w:pPr>
-      <w:r>
-        <w:rPr>
-          <w:rFonts w:ascii="Palatino Linotype" w:hAnsi="Palatino Linotype"/>
-          <w:sz w:val="20"/>
-          <w:szCs w:val="20"/>
-        </w:rPr>
-        <w:t xml:space="preserve"/>
-      </w:r>
-      <w:r>
-        <w:rPr>
-          <w:rFonts w:ascii="Palatino Linotype" w:hAnsi="Palatino Linotype"/>
-          <w:sz w:val="20"/>
-          <w:szCs w:val="20"/>
-        </w:rPr>
-        <w:t xml:space="preserve"/>
-        <w:br/>
-        <w:t xml:space="preserve"/>
-      </w:r>
-      <w:proofErr w:type="gramStart"/>
-      <w:r>
-        <w:rPr>
-          <w:rFonts w:ascii="Palatino Linotype" w:hAnsi="Palatino Linotype"/>
-          <w:b/>
-          <w:sz w:val="20"/>
-          <w:szCs w:val="20"/>
-        </w:rPr>
-        <w:t>Diversion.</w:t>
-      </w:r>
-      <w:proofErr w:type="gramEnd"/>
-      <w:r>
-        <w:rPr>
-          <w:rFonts w:ascii="Palatino Linotype" w:hAnsi="Palatino Linotype"/>
-          <w:b/>
-          <w:sz w:val="20"/>
-          <w:szCs w:val="20"/>
-        </w:rPr>
-        <w:t xml:space="preserve"> </w:t>
-      </w:r>
-      <w:r>
-        <w:rPr>
-          <w:rFonts w:ascii="Palatino Linotype" w:hAnsi="Palatino Linotype"/>
-          <w:b/>
-          <w:sz w:val="20"/>
-          <w:szCs w:val="20"/>
-        </w:rPr>
-        <w:t xml:space="preserve"> </w:t>
-      </w:r>
-      <w:r>
-        <w:rPr>
-          <w:rFonts w:ascii="Palatino Linotype" w:hAnsi="Palatino Linotype"/>
-          <w:sz w:val="20"/>
-          <w:szCs w:val="20"/>
-        </w:rPr>
-        <w:t xml:space="preserve">Defendant is eligible for the Marijuana Diversion Program. The Defendant’s plea and the Court’s findings are set forth in the chart below. The sentence, including any fines, costs and jail days, is SUSPENDED pending Defendant’s completion of the diversion program. Should Defendant fail to complete the terms of the diversion program, the sentence shall apply</w:t>
-      </w:r>
-      <w:r>
-        <w:rPr>
-          <w:rFonts w:ascii="Palatino Linotype" w:hAnsi="Palatino Linotype"/>
-          <w:sz w:val="20"/>
-          <w:szCs w:val="20"/>
-        </w:rPr>
-        <w:t xml:space="preserve"> and Defendant shall pay fines by May 03, 2022</w:t>
-      </w:r>
-      <w:r>
-        <w:rPr>
-          <w:rFonts w:ascii="Palatino Linotype" w:hAnsi="Palatino Linotype"/>
-          <w:sz w:val="20"/>
-          <w:szCs w:val="20"/>
-        </w:rPr>
-        <w:t xml:space="preserve"/>
-      </w:r>
-      <w:r>
-        <w:rPr>
-          <w:rFonts w:ascii="Palatino Linotype" w:hAnsi="Palatino Linotype"/>
-          <w:sz w:val="20"/>
-          <w:szCs w:val="20"/>
-        </w:rPr>
-        <w:t xml:space="preserve">.</w:t>
-      </w:r>
-      <w:bookmarkStart w:id="0" w:name="_GoBack"/>
-      <w:bookmarkEnd w:id="0"/>
       <w:r>
         <w:rPr>
           <w:rFonts w:ascii="Palatino Linotype" w:hAnsi="Palatino Linotype"/>
@@ -1469,7 +1388,7 @@
                 <w:sz w:val="20"/>
                 <w:szCs w:val="20"/>
               </w:rPr>
-              <w:t xml:space="preserve">Guilty</w:t>
+              <w:t xml:space="preserve">Dismissed</w:t>
             </w:r>
           </w:p>
         </w:tc>
@@ -1626,7 +1545,7 @@
                 <w:sz w:val="20"/>
                 <w:szCs w:val="20"/>
               </w:rPr>
-              <w:t xml:space="preserve">Guilty</w:t>
+              <w:t xml:space="preserve"/>
             </w:r>
           </w:p>
         </w:tc>
@@ -1783,7 +1702,7 @@
                 <w:sz w:val="20"/>
                 <w:szCs w:val="20"/>
               </w:rPr>
-              <w:t xml:space="preserve">$ 0</w:t>
+              <w:t xml:space="preserve"> </w:t>
             </w:r>
           </w:p>
         </w:tc>
@@ -1960,7 +1879,7 @@
                 <w:sz w:val="20"/>
                 <w:szCs w:val="20"/>
               </w:rPr>
-              <w:t xml:space="preserve">$ 0</w:t>
+              <w:t xml:space="preserve"> </w:t>
             </w:r>
           </w:p>
         </w:tc>
@@ -2117,7 +2036,7 @@
                 <w:sz w:val="20"/>
                 <w:szCs w:val="20"/>
               </w:rPr>
-              <w:t xml:space="preserve">None</w:t>
+              <w:t xml:space="preserve"> </w:t>
             </w:r>
           </w:p>
         </w:tc>
@@ -2294,7 +2213,7 @@
                 <w:sz w:val="20"/>
                 <w:szCs w:val="20"/>
               </w:rPr>
-              <w:t xml:space="preserve">None</w:t>
+              <w:t xml:space="preserve"> </w:t>
             </w:r>
           </w:p>
         </w:tc>
@@ -2427,6 +2346,14 @@
           <w:sz w:val="20"/>
           <w:szCs w:val="20"/>
         </w:rPr>
+        <w:t xml:space="preserve"/>
+      </w:r>
+      <w:r>
+        <w:rPr>
+          <w:rFonts w:ascii="Palatino Linotype" w:hAnsi="Palatino Linotype"/>
+          <w:sz w:val="20"/>
+          <w:szCs w:val="20"/>
+        </w:rPr>
         <w:t xml:space="preserve">Having</w:t>
       </w:r>
       <w:r>
@@ -2498,7 +2425,7 @@
         </w:rPr>
         <w:t xml:space="preserve">. </w:t>
       </w:r>
-      <w:bookmarkStart w:id="1" w:name="_Hlk94196527"/>
+      <w:bookmarkStart w:id="0" w:name="_Hlk94196527"/>
       <w:r>
         <w:rPr>
           <w:rFonts w:ascii="Palatino Linotype" w:hAnsi="Palatino Linotype"/>
@@ -2558,7 +2485,7 @@
         </w:rPr>
         <w:t xml:space="preserve">in full by </w:t>
       </w:r>
-      <w:bookmarkEnd w:id="1"/>
+      <w:bookmarkEnd w:id="0"/>
       <w:r>
         <w:rPr>
           <w:rFonts w:ascii="Palatino Linotype" w:hAnsi="Palatino Linotype"/>
@@ -2567,7 +2494,7 @@
           <w:sz w:val="20"/>
           <w:szCs w:val="20"/>
         </w:rPr>
-        <w:t xml:space="preserve">January 30, 2022</w:t>
+        <w:t xml:space="preserve">January 31, 2022</w:t>
       </w:r>
       <w:r>
         <w:rPr>
@@ -2585,6 +2512,16 @@
         </w:rPr>
         <w:t xml:space="preserve"/>
       </w:r>
+      <w:r>
+        <w:rPr>
+          <w:rFonts w:ascii="Palatino Linotype" w:hAnsi="Palatino Linotype"/>
+          <w:sz w:val="20"/>
+          <w:szCs w:val="20"/>
+        </w:rPr>
+        <w:t xml:space="preserve"/>
+      </w:r>
+      <w:bookmarkStart w:id="1" w:name="_GoBack"/>
+      <w:bookmarkEnd w:id="1"/>
       <w:r>
         <w:rPr>
           <w:rFonts w:ascii="Palatino Linotype" w:hAnsi="Palatino Linotype"/>
@@ -3209,7 +3146,7 @@
                 <w:sz w:val="20"/>
                 <w:szCs w:val="20"/>
               </w:rPr>
-              <w:t>1</w:t>
+              <w:t>2</w:t>
             </w:r>
             <w:r>
               <w:rPr>

</xml_diff>

<commit_message>
New DB connection working.
</commit_message>
<xml_diff>
--- a/resources/Saved/21TRD09437_Traffic Judgment Entry.docx
+++ b/resources/Saved/21TRD09437_Traffic Judgment Entry.docx
@@ -597,7 +597,7 @@
           <w:sz w:val="20"/>
           <w:szCs w:val="20"/>
         </w:rPr>
-        <w:t xml:space="preserve"> for arraignment on January 31, 2022.</w:t>
+        <w:t xml:space="preserve"> for arraignment on February 01, 2022.</w:t>
       </w:r>
       <w:r>
         <w:rPr>
@@ -758,36 +758,17 @@
           <w:sz w:val="20"/>
           <w:szCs w:val="20"/>
         </w:rPr>
-        <w:t xml:space="preserve">The Court, finding that the Defendant entered the plea knowingly, intelligently, and voluntarily, accepted the plea and entered the following sentence:</w:t>
+        <w:t>The Court, finding that the Defendant entered the plea knowingly, intelligently, and voluntarily, accepted the plea and entered the following sentence:</w:t>
       </w:r>
     </w:p>
     <w:p>
       <w:pPr>
-        <w:jc w:val="both"/>
         <w:rPr>
           <w:rFonts w:ascii="Palatino Linotype" w:hAnsi="Palatino Linotype"/>
           <w:sz w:val="20"/>
           <w:szCs w:val="20"/>
         </w:rPr>
       </w:pPr>
-      <w:r>
-        <w:rPr>
-          <w:rFonts w:ascii="Palatino Linotype" w:hAnsi="Palatino Linotype"/>
-          <w:sz w:val="20"/>
-          <w:szCs w:val="20"/>
-        </w:rPr>
-        <w:t xml:space="preserve"/>
-      </w:r>
-      <w:r>
-        <w:rPr>
-          <w:rFonts w:ascii="Palatino Linotype" w:hAnsi="Palatino Linotype"/>
-          <w:sz w:val="20"/>
-          <w:szCs w:val="20"/>
-        </w:rPr>
-        <w:t xml:space="preserve"/>
-        <w:br/>
-        <w:t xml:space="preserve"/>
-      </w:r>
     </w:p>
     <w:tbl>
       <w:tblPr>
@@ -1311,7 +1292,6 @@
                 <w:sz w:val="20"/>
                 <w:szCs w:val="20"/>
               </w:rPr>
-              <w:lastRenderedPageBreak/>
               <w:t>Plea</w:t>
             </w:r>
           </w:p>
@@ -1350,7 +1330,7 @@
                 <w:sz w:val="20"/>
                 <w:szCs w:val="20"/>
               </w:rPr>
-              <w:t xml:space="preserve">Guilty</w:t>
+              <w:t xml:space="preserve">No Contest</w:t>
             </w:r>
           </w:p>
         </w:tc>
@@ -1388,7 +1368,7 @@
                 <w:sz w:val="20"/>
                 <w:szCs w:val="20"/>
               </w:rPr>
-              <w:t xml:space="preserve">Dismissed</w:t>
+              <w:t xml:space="preserve">No Contest</w:t>
             </w:r>
           </w:p>
         </w:tc>
@@ -1426,7 +1406,7 @@
                 <w:sz w:val="20"/>
                 <w:szCs w:val="20"/>
               </w:rPr>
-              <w:t xml:space="preserve">Guilty</w:t>
+              <w:t xml:space="preserve">No Contest</w:t>
             </w:r>
           </w:p>
         </w:tc>
@@ -1469,6 +1449,7 @@
                 <w:sz w:val="20"/>
                 <w:szCs w:val="20"/>
               </w:rPr>
+              <w:lastRenderedPageBreak/>
               <w:t>Finding</w:t>
             </w:r>
           </w:p>
@@ -1545,7 +1526,7 @@
                 <w:sz w:val="20"/>
                 <w:szCs w:val="20"/>
               </w:rPr>
-              <w:t xml:space="preserve"/>
+              <w:t xml:space="preserve">Guilty</w:t>
             </w:r>
           </w:p>
         </w:tc>
@@ -1702,7 +1683,7 @@
                 <w:sz w:val="20"/>
                 <w:szCs w:val="20"/>
               </w:rPr>
-              <w:t xml:space="preserve"> </w:t>
+              <w:t xml:space="preserve">$ 0</w:t>
             </w:r>
           </w:p>
         </w:tc>
@@ -1879,7 +1860,7 @@
                 <w:sz w:val="20"/>
                 <w:szCs w:val="20"/>
               </w:rPr>
-              <w:t xml:space="preserve"> </w:t>
+              <w:t xml:space="preserve">$ 0</w:t>
             </w:r>
           </w:p>
         </w:tc>
@@ -1922,340 +1903,6 @@
           </w:p>
         </w:tc>
       </w:tr>
-      <w:tr>
-        <w:trPr>
-          <w:jc w:val="center"/>
-        </w:trPr>
-        <w:tc>
-          <w:tcPr>
-            <w:tcW w:w="1801" w:type="dxa"/>
-          </w:tcPr>
-          <w:p>
-            <w:pPr>
-              <w:tabs>
-                <w:tab w:val="left" w:pos="-1080"/>
-                <w:tab w:val="left" w:pos="-720"/>
-                <w:tab w:val="left" w:pos="0"/>
-                <w:tab w:val="left" w:pos="720"/>
-                <w:tab w:val="left" w:pos="1440"/>
-                <w:tab w:val="left" w:pos="2160"/>
-                <w:tab w:val="left" w:pos="2880"/>
-                <w:tab w:val="left" w:pos="3600"/>
-                <w:tab w:val="left" w:pos="4320"/>
-                <w:tab w:val="left" w:pos="4680"/>
-              </w:tabs>
-              <w:rPr>
-                <w:rFonts w:ascii="Palatino Linotype" w:hAnsi="Palatino Linotype"/>
-                <w:b/>
-                <w:bCs/>
-                <w:sz w:val="20"/>
-                <w:szCs w:val="20"/>
-              </w:rPr>
-            </w:pPr>
-            <w:r>
-              <w:rPr>
-                <w:rFonts w:ascii="Palatino Linotype" w:hAnsi="Palatino Linotype"/>
-                <w:b/>
-                <w:bCs/>
-                <w:sz w:val="20"/>
-                <w:szCs w:val="20"/>
-              </w:rPr>
-              <w:t>Jail Days</w:t>
-            </w:r>
-          </w:p>
-        </w:tc>
-        <w:tc>
-          <w:tcPr>
-            <w:tcW w:w="3289" w:type="dxa"/>
-          </w:tcPr>
-          <w:p>
-            <w:pPr>
-              <w:tabs>
-                <w:tab w:val="left" w:pos="-1080"/>
-                <w:tab w:val="left" w:pos="-720"/>
-                <w:tab w:val="left" w:pos="0"/>
-                <w:tab w:val="left" w:pos="720"/>
-                <w:tab w:val="left" w:pos="1440"/>
-                <w:tab w:val="left" w:pos="2160"/>
-                <w:tab w:val="left" w:pos="2880"/>
-                <w:tab w:val="left" w:pos="3600"/>
-                <w:tab w:val="left" w:pos="4320"/>
-                <w:tab w:val="left" w:pos="4680"/>
-              </w:tabs>
-              <w:rPr>
-                <w:rFonts w:ascii="Palatino Linotype" w:hAnsi="Palatino Linotype"/>
-                <w:b/>
-                <w:bCs/>
-                <w:sz w:val="20"/>
-                <w:szCs w:val="20"/>
-              </w:rPr>
-            </w:pPr>
-            <w:r>
-              <w:rPr>
-                <w:rFonts w:ascii="Palatino Linotype" w:hAnsi="Palatino Linotype"/>
-                <w:b/>
-                <w:bCs/>
-                <w:sz w:val="20"/>
-                <w:szCs w:val="20"/>
-              </w:rPr>
-              <w:t xml:space="preserve">None</w:t>
-            </w:r>
-          </w:p>
-        </w:tc>
-        <w:tc>
-          <w:tcPr>
-            <w:tcW w:w="3289" w:type="dxa"/>
-          </w:tcPr>
-          <w:p>
-            <w:pPr>
-              <w:tabs>
-                <w:tab w:val="left" w:pos="-1080"/>
-                <w:tab w:val="left" w:pos="-720"/>
-                <w:tab w:val="left" w:pos="0"/>
-                <w:tab w:val="left" w:pos="720"/>
-                <w:tab w:val="left" w:pos="1440"/>
-                <w:tab w:val="left" w:pos="2160"/>
-                <w:tab w:val="left" w:pos="2880"/>
-                <w:tab w:val="left" w:pos="3600"/>
-                <w:tab w:val="left" w:pos="4320"/>
-                <w:tab w:val="left" w:pos="4680"/>
-              </w:tabs>
-              <w:rPr>
-                <w:rFonts w:ascii="Palatino Linotype" w:hAnsi="Palatino Linotype"/>
-                <w:b/>
-                <w:bCs/>
-                <w:sz w:val="20"/>
-                <w:szCs w:val="20"/>
-              </w:rPr>
-            </w:pPr>
-            <w:r>
-              <w:rPr>
-                <w:rFonts w:ascii="Palatino Linotype" w:hAnsi="Palatino Linotype"/>
-                <w:b/>
-                <w:bCs/>
-                <w:sz w:val="20"/>
-                <w:szCs w:val="20"/>
-              </w:rPr>
-              <w:t xml:space="preserve"> </w:t>
-            </w:r>
-          </w:p>
-        </w:tc>
-        <w:tc>
-          <w:tcPr>
-            <w:tcW w:w="3289" w:type="dxa"/>
-          </w:tcPr>
-          <w:p>
-            <w:pPr>
-              <w:tabs>
-                <w:tab w:val="left" w:pos="-1080"/>
-                <w:tab w:val="left" w:pos="-720"/>
-                <w:tab w:val="left" w:pos="0"/>
-                <w:tab w:val="left" w:pos="720"/>
-                <w:tab w:val="left" w:pos="1440"/>
-                <w:tab w:val="left" w:pos="2160"/>
-                <w:tab w:val="left" w:pos="2880"/>
-                <w:tab w:val="left" w:pos="3600"/>
-                <w:tab w:val="left" w:pos="4320"/>
-                <w:tab w:val="left" w:pos="4680"/>
-              </w:tabs>
-              <w:rPr>
-                <w:rFonts w:ascii="Palatino Linotype" w:hAnsi="Palatino Linotype"/>
-                <w:b/>
-                <w:bCs/>
-                <w:sz w:val="20"/>
-                <w:szCs w:val="20"/>
-              </w:rPr>
-            </w:pPr>
-            <w:r>
-              <w:rPr>
-                <w:rFonts w:ascii="Palatino Linotype" w:hAnsi="Palatino Linotype"/>
-                <w:b/>
-                <w:bCs/>
-                <w:sz w:val="20"/>
-                <w:szCs w:val="20"/>
-              </w:rPr>
-              <w:t xml:space="preserve">None</w:t>
-            </w:r>
-          </w:p>
-        </w:tc>
-      </w:tr>
-      <w:tr>
-        <w:trPr>
-          <w:jc w:val="center"/>
-        </w:trPr>
-        <w:tc>
-          <w:tcPr>
-            <w:tcW w:w="1801" w:type="dxa"/>
-          </w:tcPr>
-          <w:p>
-            <w:pPr>
-              <w:tabs>
-                <w:tab w:val="left" w:pos="-1080"/>
-                <w:tab w:val="left" w:pos="-720"/>
-                <w:tab w:val="left" w:pos="0"/>
-                <w:tab w:val="left" w:pos="720"/>
-                <w:tab w:val="left" w:pos="1440"/>
-                <w:tab w:val="left" w:pos="2160"/>
-                <w:tab w:val="left" w:pos="2880"/>
-                <w:tab w:val="left" w:pos="3600"/>
-                <w:tab w:val="left" w:pos="4320"/>
-                <w:tab w:val="left" w:pos="4680"/>
-              </w:tabs>
-              <w:rPr>
-                <w:rFonts w:ascii="Palatino Linotype" w:hAnsi="Palatino Linotype"/>
-                <w:b/>
-                <w:bCs/>
-                <w:sz w:val="20"/>
-                <w:szCs w:val="20"/>
-              </w:rPr>
-            </w:pPr>
-            <w:r>
-              <w:rPr>
-                <w:rFonts w:ascii="Palatino Linotype" w:hAnsi="Palatino Linotype"/>
-                <w:b/>
-                <w:bCs/>
-                <w:sz w:val="20"/>
-                <w:szCs w:val="20"/>
-              </w:rPr>
-              <w:t>Jail Days</w:t>
-            </w:r>
-            <w:r>
-              <w:rPr>
-                <w:rFonts w:ascii="Palatino Linotype" w:hAnsi="Palatino Linotype"/>
-                <w:b/>
-                <w:bCs/>
-                <w:sz w:val="20"/>
-                <w:szCs w:val="20"/>
-              </w:rPr>
-              <w:t xml:space="preserve"> </w:t>
-            </w:r>
-            <w:r>
-              <w:rPr>
-                <w:rFonts w:ascii="Palatino Linotype" w:hAnsi="Palatino Linotype"/>
-                <w:b/>
-                <w:bCs/>
-                <w:sz w:val="20"/>
-                <w:szCs w:val="20"/>
-              </w:rPr>
-              <w:t>Suspended</w:t>
-            </w:r>
-          </w:p>
-        </w:tc>
-        <w:tc>
-          <w:tcPr>
-            <w:tcW w:w="3289" w:type="dxa"/>
-          </w:tcPr>
-          <w:p>
-            <w:pPr>
-              <w:tabs>
-                <w:tab w:val="left" w:pos="-1080"/>
-                <w:tab w:val="left" w:pos="-720"/>
-                <w:tab w:val="left" w:pos="0"/>
-                <w:tab w:val="left" w:pos="720"/>
-                <w:tab w:val="left" w:pos="1440"/>
-                <w:tab w:val="left" w:pos="2160"/>
-                <w:tab w:val="left" w:pos="2880"/>
-                <w:tab w:val="left" w:pos="3600"/>
-                <w:tab w:val="left" w:pos="4320"/>
-                <w:tab w:val="left" w:pos="4680"/>
-              </w:tabs>
-              <w:rPr>
-                <w:rFonts w:ascii="Palatino Linotype" w:hAnsi="Palatino Linotype"/>
-                <w:b/>
-                <w:bCs/>
-                <w:sz w:val="20"/>
-                <w:szCs w:val="20"/>
-              </w:rPr>
-            </w:pPr>
-            <w:r>
-              <w:rPr>
-                <w:rFonts w:ascii="Palatino Linotype" w:hAnsi="Palatino Linotype"/>
-                <w:b/>
-                <w:bCs/>
-                <w:sz w:val="20"/>
-                <w:szCs w:val="20"/>
-              </w:rPr>
-              <w:t xml:space="preserve">None</w:t>
-            </w:r>
-          </w:p>
-        </w:tc>
-        <w:tc>
-          <w:tcPr>
-            <w:tcW w:w="3289" w:type="dxa"/>
-          </w:tcPr>
-          <w:p>
-            <w:pPr>
-              <w:tabs>
-                <w:tab w:val="left" w:pos="-1080"/>
-                <w:tab w:val="left" w:pos="-720"/>
-                <w:tab w:val="left" w:pos="0"/>
-                <w:tab w:val="left" w:pos="720"/>
-                <w:tab w:val="left" w:pos="1440"/>
-                <w:tab w:val="left" w:pos="2160"/>
-                <w:tab w:val="left" w:pos="2880"/>
-                <w:tab w:val="left" w:pos="3600"/>
-                <w:tab w:val="left" w:pos="4320"/>
-                <w:tab w:val="left" w:pos="4680"/>
-              </w:tabs>
-              <w:rPr>
-                <w:rFonts w:ascii="Palatino Linotype" w:hAnsi="Palatino Linotype"/>
-                <w:b/>
-                <w:bCs/>
-                <w:sz w:val="20"/>
-                <w:szCs w:val="20"/>
-              </w:rPr>
-            </w:pPr>
-            <w:r>
-              <w:rPr>
-                <w:rFonts w:ascii="Palatino Linotype" w:hAnsi="Palatino Linotype"/>
-                <w:b/>
-                <w:bCs/>
-                <w:sz w:val="20"/>
-                <w:szCs w:val="20"/>
-              </w:rPr>
-              <w:t xml:space="preserve"> </w:t>
-            </w:r>
-          </w:p>
-        </w:tc>
-        <w:tc>
-          <w:tcPr>
-            <w:tcW w:w="3289" w:type="dxa"/>
-          </w:tcPr>
-          <w:p>
-            <w:pPr>
-              <w:tabs>
-                <w:tab w:val="left" w:pos="-1080"/>
-                <w:tab w:val="left" w:pos="-720"/>
-                <w:tab w:val="left" w:pos="0"/>
-                <w:tab w:val="left" w:pos="720"/>
-                <w:tab w:val="left" w:pos="1440"/>
-                <w:tab w:val="left" w:pos="2160"/>
-                <w:tab w:val="left" w:pos="2880"/>
-                <w:tab w:val="left" w:pos="3600"/>
-                <w:tab w:val="left" w:pos="4320"/>
-                <w:tab w:val="left" w:pos="4680"/>
-              </w:tabs>
-              <w:rPr>
-                <w:rFonts w:ascii="Palatino Linotype" w:hAnsi="Palatino Linotype"/>
-                <w:b/>
-                <w:bCs/>
-                <w:sz w:val="20"/>
-                <w:szCs w:val="20"/>
-              </w:rPr>
-            </w:pPr>
-            <w:r>
-              <w:rPr>
-                <w:rFonts w:ascii="Palatino Linotype" w:hAnsi="Palatino Linotype"/>
-                <w:b/>
-                <w:bCs/>
-                <w:sz w:val="20"/>
-                <w:szCs w:val="20"/>
-              </w:rPr>
-              <w:t xml:space="preserve">None</w:t>
-            </w:r>
-          </w:p>
-        </w:tc>
-      </w:tr>
     </w:tbl>
     <w:p>
       <w:pPr>
@@ -2319,7 +1966,7 @@
           <w:szCs w:val="20"/>
           <w:u w:val="single"/>
         </w:rPr>
-        <w:t xml:space="preserve">Court costs are assessed for the highest degree charge in this</w:t>
+        <w:t>Court costs are assessed for the highest degree charge in this</w:t>
       </w:r>
       <w:r>
         <w:rPr>
@@ -2339,14 +1986,6 @@
           <w:szCs w:val="20"/>
         </w:rPr>
         <w:t xml:space="preserve">. </w:t>
-      </w:r>
-      <w:r>
-        <w:rPr>
-          <w:rFonts w:ascii="Palatino Linotype" w:hAnsi="Palatino Linotype"/>
-          <w:sz w:val="20"/>
-          <w:szCs w:val="20"/>
-        </w:rPr>
-        <w:t xml:space="preserve"/>
       </w:r>
       <w:r>
         <w:rPr>
@@ -2494,7 +2133,7 @@
           <w:sz w:val="20"/>
           <w:szCs w:val="20"/>
         </w:rPr>
-        <w:t xml:space="preserve">January 31, 2022</w:t>
+        <w:t xml:space="preserve">February 01, 2022</w:t>
       </w:r>
       <w:r>
         <w:rPr>
@@ -2512,16 +2151,6 @@
         </w:rPr>
         <w:t xml:space="preserve"/>
       </w:r>
-      <w:r>
-        <w:rPr>
-          <w:rFonts w:ascii="Palatino Linotype" w:hAnsi="Palatino Linotype"/>
-          <w:sz w:val="20"/>
-          <w:szCs w:val="20"/>
-        </w:rPr>
-        <w:t xml:space="preserve"/>
-      </w:r>
-      <w:bookmarkStart w:id="1" w:name="_GoBack"/>
-      <w:bookmarkEnd w:id="1"/>
       <w:r>
         <w:rPr>
           <w:rFonts w:ascii="Palatino Linotype" w:hAnsi="Palatino Linotype"/>
@@ -2601,22 +2230,6 @@
         <w:rPr>
           <w:rFonts w:ascii="Palatino Linotype" w:hAnsi="Palatino Linotype"/>
           <w:bCs/>
-          <w:sz w:val="20"/>
-          <w:szCs w:val="20"/>
-        </w:rPr>
-        <w:t xml:space="preserve"/>
-      </w:r>
-      <w:r>
-        <w:rPr>
-          <w:rFonts w:ascii="Palatino Linotype" w:hAnsi="Palatino Linotype"/>
-          <w:sz w:val="20"/>
-          <w:szCs w:val="20"/>
-        </w:rPr>
-        <w:t xml:space="preserve"/>
-      </w:r>
-      <w:r>
-        <w:rPr>
-          <w:rFonts w:ascii="Palatino Linotype" w:hAnsi="Palatino Linotype"/>
           <w:sz w:val="20"/>
           <w:szCs w:val="20"/>
         </w:rPr>
@@ -2678,7 +2291,6 @@
           <w:sz w:val="20"/>
           <w:szCs w:val="20"/>
         </w:rPr>
-        <w:lastRenderedPageBreak/>
         <w:tab/>
       </w:r>
       <w:r>
@@ -2871,7 +2483,19 @@
           <w:sz w:val="19"/>
           <w:szCs w:val="19"/>
         </w:rPr>
-        <w:t xml:space="preserve">Pursuant to Criminal Rule 19(D) and Traffic Rule 14, written objections to this magistrate’s decision must be filed within </w:t>
+        <w:t xml:space="preserve">Pursuant to Criminal Rule 19(D) and Traffic Rule 14, written objections to this magistrate’s decision must be filed </w:t>
+      </w:r>
+      <w:r>
+        <w:rPr>
+          <w:rFonts w:ascii="Palatino Linotype" w:hAnsi="Palatino Linotype"/>
+          <w:b/>
+          <w:bCs/>
+          <w:i/>
+          <w:sz w:val="19"/>
+          <w:szCs w:val="19"/>
+        </w:rPr>
+        <w:lastRenderedPageBreak/>
+        <w:t xml:space="preserve">within </w:t>
       </w:r>
       <w:r>
         <w:rPr>
@@ -2999,6 +2623,27 @@
         </w:rPr>
         <w:t xml:space="preserve">___ Prosecutor’s Office, ___ Hala Salama</w:t>
       </w:r>
+    </w:p>
+    <w:p>
+      <w:pPr>
+        <w:tabs>
+          <w:tab w:val="left" w:pos="-1080"/>
+          <w:tab w:val="left" w:pos="-720"/>
+          <w:tab w:val="left" w:pos="0"/>
+          <w:tab w:val="left" w:pos="720"/>
+          <w:tab w:val="left" w:pos="1440"/>
+          <w:tab w:val="left" w:pos="2160"/>
+          <w:tab w:val="left" w:pos="2880"/>
+          <w:tab w:val="left" w:pos="3600"/>
+          <w:tab w:val="left" w:pos="4320"/>
+          <w:tab w:val="left" w:pos="4680"/>
+        </w:tabs>
+        <w:rPr>
+          <w:rFonts w:ascii="Palatino Linotype" w:hAnsi="Palatino Linotype"/>
+          <w:sz w:val="16"/>
+          <w:szCs w:val="16"/>
+        </w:rPr>
+      </w:pPr>
     </w:p>
     <w:sectPr>
       <w:headerReference w:type="even" r:id="rId8"/>
@@ -3050,12 +2695,7 @@
 <w:ftr xmlns:wpc="http://schemas.microsoft.com/office/word/2010/wordprocessingCanvas" xmlns:mc="http://schemas.openxmlformats.org/markup-compatibility/2006" xmlns:o="urn:schemas-microsoft-com:office:office" xmlns:r="http://schemas.openxmlformats.org/officeDocument/2006/relationships" xmlns:m="http://schemas.openxmlformats.org/officeDocument/2006/math" xmlns:v="urn:schemas-microsoft-com:vml" xmlns:wp14="http://schemas.microsoft.com/office/word/2010/wordprocessingDrawing" xmlns:wp="http://schemas.openxmlformats.org/drawingml/2006/wordprocessingDrawing" xmlns:w10="urn:schemas-microsoft-com:office:word" xmlns:w="http://schemas.openxmlformats.org/wordprocessingml/2006/main" xmlns:w14="http://schemas.microsoft.com/office/word/2010/wordml" xmlns:wpg="http://schemas.microsoft.com/office/word/2010/wordprocessingGroup" xmlns:wpi="http://schemas.microsoft.com/office/word/2010/wordprocessingInk" xmlns:wne="http://schemas.microsoft.com/office/word/2006/wordml" xmlns:wps="http://schemas.microsoft.com/office/word/2010/wordprocessingShape" mc:Ignorable="w14 wp14">
   <w:sdt>
     <w:sdtPr>
-      <w:rPr>
-        <w:rFonts w:ascii="Palatino Linotype" w:hAnsi="Palatino Linotype"/>
-        <w:sz w:val="20"/>
-        <w:szCs w:val="20"/>
-      </w:rPr>
-      <w:id w:val="-2099861789"/>
+      <w:id w:val="-1309706245"/>
       <w:docPartObj>
         <w:docPartGallery w:val="Page Numbers (Bottom of Page)"/>
         <w:docPartUnique/>
@@ -3070,13 +2710,19 @@
             <w:sz w:val="20"/>
             <w:szCs w:val="20"/>
           </w:rPr>
-          <w:id w:val="860082579"/>
+          <w:id w:val="98381352"/>
           <w:docPartObj>
             <w:docPartGallery w:val="Page Numbers (Top of Page)"/>
             <w:docPartUnique/>
           </w:docPartObj>
         </w:sdtPr>
-        <w:sdtEndPr/>
+        <w:sdtEndPr>
+          <w:rPr>
+            <w:rFonts w:ascii="Times New Roman" w:hAnsi="Times New Roman"/>
+            <w:sz w:val="24"/>
+            <w:szCs w:val="24"/>
+          </w:rPr>
+        </w:sdtEndPr>
         <w:sdtContent>
           <w:p>
             <w:pPr>
@@ -3205,7 +2851,7 @@
                 <w:sz w:val="20"/>
                 <w:szCs w:val="20"/>
               </w:rPr>
-              <w:t>5</w:t>
+              <w:t>3</w:t>
             </w:r>
             <w:r>
               <w:rPr>
@@ -3243,11 +2889,39 @@
               </w:rPr>
               <w:t xml:space="preserve"> 21TRD09437</w:t>
             </w:r>
+          </w:p>
+          <w:p>
+            <w:pPr>
+              <w:pStyle w:val="Footer"/>
+              <w:jc w:val="right"/>
+            </w:pPr>
           </w:p>
         </w:sdtContent>
       </w:sdt>
     </w:sdtContent>
   </w:sdt>
+  <w:p>
+    <w:pPr>
+      <w:tabs>
+        <w:tab w:val="left" w:pos="-1080"/>
+        <w:tab w:val="left" w:pos="-720"/>
+        <w:tab w:val="left" w:pos="0"/>
+        <w:tab w:val="left" w:pos="720"/>
+        <w:tab w:val="left" w:pos="1440"/>
+        <w:tab w:val="left" w:pos="2160"/>
+        <w:tab w:val="left" w:pos="2880"/>
+        <w:tab w:val="left" w:pos="3600"/>
+        <w:tab w:val="left" w:pos="4320"/>
+        <w:tab w:val="left" w:pos="4680"/>
+      </w:tabs>
+      <w:jc w:val="right"/>
+      <w:rPr>
+        <w:rFonts w:ascii="Palatino Linotype" w:hAnsi="Palatino Linotype"/>
+        <w:sz w:val="20"/>
+        <w:szCs w:val="20"/>
+      </w:rPr>
+    </w:pPr>
+  </w:p>
 </w:ftr>
 </file>
 
@@ -3439,240 +3113,8 @@
       </w:rPr>
     </w:lvl>
   </w:abstractNum>
-  <w:abstractNum w:abstractNumId="1">
-    <w:nsid w:val="279660C9"/>
-    <w:multiLevelType w:val="hybridMultilevel"/>
-    <w:tmpl w:val="672ECC5E"/>
-    <w:lvl w:ilvl="0" w:tplc="04090001">
-      <w:start w:val="1"/>
-      <w:numFmt w:val="bullet"/>
-      <w:lvlText w:val=""/>
-      <w:lvlJc w:val="left"/>
-      <w:pPr>
-        <w:ind w:left="720" w:hanging="360"/>
-      </w:pPr>
-      <w:rPr>
-        <w:rFonts w:ascii="Symbol" w:hAnsi="Symbol" w:hint="default"/>
-      </w:rPr>
-    </w:lvl>
-    <w:lvl w:ilvl="1" w:tplc="04090003" w:tentative="1">
-      <w:start w:val="1"/>
-      <w:numFmt w:val="bullet"/>
-      <w:lvlText w:val="o"/>
-      <w:lvlJc w:val="left"/>
-      <w:pPr>
-        <w:ind w:left="1440" w:hanging="360"/>
-      </w:pPr>
-      <w:rPr>
-        <w:rFonts w:ascii="Courier New" w:hAnsi="Courier New" w:cs="Courier New" w:hint="default"/>
-      </w:rPr>
-    </w:lvl>
-    <w:lvl w:ilvl="2" w:tplc="04090005" w:tentative="1">
-      <w:start w:val="1"/>
-      <w:numFmt w:val="bullet"/>
-      <w:lvlText w:val=""/>
-      <w:lvlJc w:val="left"/>
-      <w:pPr>
-        <w:ind w:left="2160" w:hanging="360"/>
-      </w:pPr>
-      <w:rPr>
-        <w:rFonts w:ascii="Wingdings" w:hAnsi="Wingdings" w:hint="default"/>
-      </w:rPr>
-    </w:lvl>
-    <w:lvl w:ilvl="3" w:tplc="04090001" w:tentative="1">
-      <w:start w:val="1"/>
-      <w:numFmt w:val="bullet"/>
-      <w:lvlText w:val=""/>
-      <w:lvlJc w:val="left"/>
-      <w:pPr>
-        <w:ind w:left="2880" w:hanging="360"/>
-      </w:pPr>
-      <w:rPr>
-        <w:rFonts w:ascii="Symbol" w:hAnsi="Symbol" w:hint="default"/>
-      </w:rPr>
-    </w:lvl>
-    <w:lvl w:ilvl="4" w:tplc="04090003" w:tentative="1">
-      <w:start w:val="1"/>
-      <w:numFmt w:val="bullet"/>
-      <w:lvlText w:val="o"/>
-      <w:lvlJc w:val="left"/>
-      <w:pPr>
-        <w:ind w:left="3600" w:hanging="360"/>
-      </w:pPr>
-      <w:rPr>
-        <w:rFonts w:ascii="Courier New" w:hAnsi="Courier New" w:cs="Courier New" w:hint="default"/>
-      </w:rPr>
-    </w:lvl>
-    <w:lvl w:ilvl="5" w:tplc="04090005" w:tentative="1">
-      <w:start w:val="1"/>
-      <w:numFmt w:val="bullet"/>
-      <w:lvlText w:val=""/>
-      <w:lvlJc w:val="left"/>
-      <w:pPr>
-        <w:ind w:left="4320" w:hanging="360"/>
-      </w:pPr>
-      <w:rPr>
-        <w:rFonts w:ascii="Wingdings" w:hAnsi="Wingdings" w:hint="default"/>
-      </w:rPr>
-    </w:lvl>
-    <w:lvl w:ilvl="6" w:tplc="04090001" w:tentative="1">
-      <w:start w:val="1"/>
-      <w:numFmt w:val="bullet"/>
-      <w:lvlText w:val=""/>
-      <w:lvlJc w:val="left"/>
-      <w:pPr>
-        <w:ind w:left="5040" w:hanging="360"/>
-      </w:pPr>
-      <w:rPr>
-        <w:rFonts w:ascii="Symbol" w:hAnsi="Symbol" w:hint="default"/>
-      </w:rPr>
-    </w:lvl>
-    <w:lvl w:ilvl="7" w:tplc="04090003" w:tentative="1">
-      <w:start w:val="1"/>
-      <w:numFmt w:val="bullet"/>
-      <w:lvlText w:val="o"/>
-      <w:lvlJc w:val="left"/>
-      <w:pPr>
-        <w:ind w:left="5760" w:hanging="360"/>
-      </w:pPr>
-      <w:rPr>
-        <w:rFonts w:ascii="Courier New" w:hAnsi="Courier New" w:cs="Courier New" w:hint="default"/>
-      </w:rPr>
-    </w:lvl>
-    <w:lvl w:ilvl="8" w:tplc="04090005" w:tentative="1">
-      <w:start w:val="1"/>
-      <w:numFmt w:val="bullet"/>
-      <w:lvlText w:val=""/>
-      <w:lvlJc w:val="left"/>
-      <w:pPr>
-        <w:ind w:left="6480" w:hanging="360"/>
-      </w:pPr>
-      <w:rPr>
-        <w:rFonts w:ascii="Wingdings" w:hAnsi="Wingdings" w:hint="default"/>
-      </w:rPr>
-    </w:lvl>
-  </w:abstractNum>
-  <w:abstractNum w:abstractNumId="2">
-    <w:nsid w:val="2E17566E"/>
-    <w:multiLevelType w:val="hybridMultilevel"/>
-    <w:tmpl w:val="00866CE6"/>
-    <w:lvl w:ilvl="0" w:tplc="04090001">
-      <w:start w:val="1"/>
-      <w:numFmt w:val="bullet"/>
-      <w:lvlText w:val=""/>
-      <w:lvlJc w:val="left"/>
-      <w:pPr>
-        <w:ind w:left="779" w:hanging="360"/>
-      </w:pPr>
-      <w:rPr>
-        <w:rFonts w:ascii="Symbol" w:hAnsi="Symbol" w:hint="default"/>
-      </w:rPr>
-    </w:lvl>
-    <w:lvl w:ilvl="1" w:tplc="04090003">
-      <w:start w:val="1"/>
-      <w:numFmt w:val="bullet"/>
-      <w:lvlText w:val="o"/>
-      <w:lvlJc w:val="left"/>
-      <w:pPr>
-        <w:ind w:left="1499" w:hanging="360"/>
-      </w:pPr>
-      <w:rPr>
-        <w:rFonts w:ascii="Courier New" w:hAnsi="Courier New" w:cs="Courier New" w:hint="default"/>
-      </w:rPr>
-    </w:lvl>
-    <w:lvl w:ilvl="2" w:tplc="04090005" w:tentative="1">
-      <w:start w:val="1"/>
-      <w:numFmt w:val="bullet"/>
-      <w:lvlText w:val=""/>
-      <w:lvlJc w:val="left"/>
-      <w:pPr>
-        <w:ind w:left="2219" w:hanging="360"/>
-      </w:pPr>
-      <w:rPr>
-        <w:rFonts w:ascii="Wingdings" w:hAnsi="Wingdings" w:hint="default"/>
-      </w:rPr>
-    </w:lvl>
-    <w:lvl w:ilvl="3" w:tplc="04090001" w:tentative="1">
-      <w:start w:val="1"/>
-      <w:numFmt w:val="bullet"/>
-      <w:lvlText w:val=""/>
-      <w:lvlJc w:val="left"/>
-      <w:pPr>
-        <w:ind w:left="2939" w:hanging="360"/>
-      </w:pPr>
-      <w:rPr>
-        <w:rFonts w:ascii="Symbol" w:hAnsi="Symbol" w:hint="default"/>
-      </w:rPr>
-    </w:lvl>
-    <w:lvl w:ilvl="4" w:tplc="04090003" w:tentative="1">
-      <w:start w:val="1"/>
-      <w:numFmt w:val="bullet"/>
-      <w:lvlText w:val="o"/>
-      <w:lvlJc w:val="left"/>
-      <w:pPr>
-        <w:ind w:left="3659" w:hanging="360"/>
-      </w:pPr>
-      <w:rPr>
-        <w:rFonts w:ascii="Courier New" w:hAnsi="Courier New" w:cs="Courier New" w:hint="default"/>
-      </w:rPr>
-    </w:lvl>
-    <w:lvl w:ilvl="5" w:tplc="04090005" w:tentative="1">
-      <w:start w:val="1"/>
-      <w:numFmt w:val="bullet"/>
-      <w:lvlText w:val=""/>
-      <w:lvlJc w:val="left"/>
-      <w:pPr>
-        <w:ind w:left="4379" w:hanging="360"/>
-      </w:pPr>
-      <w:rPr>
-        <w:rFonts w:ascii="Wingdings" w:hAnsi="Wingdings" w:hint="default"/>
-      </w:rPr>
-    </w:lvl>
-    <w:lvl w:ilvl="6" w:tplc="04090001" w:tentative="1">
-      <w:start w:val="1"/>
-      <w:numFmt w:val="bullet"/>
-      <w:lvlText w:val=""/>
-      <w:lvlJc w:val="left"/>
-      <w:pPr>
-        <w:ind w:left="5099" w:hanging="360"/>
-      </w:pPr>
-      <w:rPr>
-        <w:rFonts w:ascii="Symbol" w:hAnsi="Symbol" w:hint="default"/>
-      </w:rPr>
-    </w:lvl>
-    <w:lvl w:ilvl="7" w:tplc="04090003" w:tentative="1">
-      <w:start w:val="1"/>
-      <w:numFmt w:val="bullet"/>
-      <w:lvlText w:val="o"/>
-      <w:lvlJc w:val="left"/>
-      <w:pPr>
-        <w:ind w:left="5819" w:hanging="360"/>
-      </w:pPr>
-      <w:rPr>
-        <w:rFonts w:ascii="Courier New" w:hAnsi="Courier New" w:cs="Courier New" w:hint="default"/>
-      </w:rPr>
-    </w:lvl>
-    <w:lvl w:ilvl="8" w:tplc="04090005" w:tentative="1">
-      <w:start w:val="1"/>
-      <w:numFmt w:val="bullet"/>
-      <w:lvlText w:val=""/>
-      <w:lvlJc w:val="left"/>
-      <w:pPr>
-        <w:ind w:left="6539" w:hanging="360"/>
-      </w:pPr>
-      <w:rPr>
-        <w:rFonts w:ascii="Wingdings" w:hAnsi="Wingdings" w:hint="default"/>
-      </w:rPr>
-    </w:lvl>
-  </w:abstractNum>
   <w:num w:numId="1">
     <w:abstractNumId w:val="0"/>
-  </w:num>
-  <w:num w:numId="2">
-    <w:abstractNumId w:val="2"/>
-  </w:num>
-  <w:num w:numId="3">
-    <w:abstractNumId w:val="1"/>
   </w:num>
 </w:numbering>
 </file>
@@ -3991,49 +3433,6 @@
       <w:contextualSpacing/>
     </w:pPr>
   </w:style>
-  <w:style w:type="character" w:styleId="CommentReference">
-    <w:name w:val="annotation reference"/>
-    <w:basedOn w:val="DefaultParagraphFont"/>
-    <w:uiPriority w:val="99"/>
-    <w:semiHidden/>
-    <w:unhideWhenUsed/>
-    <w:rsid w:val="00A53114"/>
-    <w:rPr>
-      <w:sz w:val="16"/>
-      <w:szCs w:val="16"/>
-    </w:rPr>
-  </w:style>
-  <w:style w:type="paragraph" w:styleId="CommentText">
-    <w:name w:val="annotation text"/>
-    <w:basedOn w:val="Normal"/>
-    <w:link w:val="CommentTextChar"/>
-    <w:uiPriority w:val="99"/>
-    <w:unhideWhenUsed/>
-    <w:rsid w:val="00A53114"/>
-    <w:pPr>
-      <w:widowControl/>
-      <w:autoSpaceDE/>
-      <w:autoSpaceDN/>
-      <w:adjustRightInd/>
-    </w:pPr>
-    <w:rPr>
-      <w:rFonts w:asciiTheme="minorHAnsi" w:eastAsiaTheme="minorHAnsi" w:hAnsiTheme="minorHAnsi" w:cstheme="minorBidi"/>
-      <w:sz w:val="20"/>
-      <w:szCs w:val="20"/>
-    </w:rPr>
-  </w:style>
-  <w:style w:type="character" w:customStyle="1" w:styleId="CommentTextChar">
-    <w:name w:val="Comment Text Char"/>
-    <w:basedOn w:val="DefaultParagraphFont"/>
-    <w:link w:val="CommentText"/>
-    <w:uiPriority w:val="99"/>
-    <w:rsid w:val="00A53114"/>
-    <w:rPr>
-      <w:rFonts w:eastAsiaTheme="minorHAnsi"/>
-      <w:sz w:val="20"/>
-      <w:szCs w:val="20"/>
-    </w:rPr>
-  </w:style>
 </w:styles>
 </file>
 
@@ -4351,49 +3750,6 @@
       <w:contextualSpacing/>
     </w:pPr>
   </w:style>
-  <w:style w:type="character" w:styleId="CommentReference">
-    <w:name w:val="annotation reference"/>
-    <w:basedOn w:val="DefaultParagraphFont"/>
-    <w:uiPriority w:val="99"/>
-    <w:semiHidden/>
-    <w:unhideWhenUsed/>
-    <w:rsid w:val="00A53114"/>
-    <w:rPr>
-      <w:sz w:val="16"/>
-      <w:szCs w:val="16"/>
-    </w:rPr>
-  </w:style>
-  <w:style w:type="paragraph" w:styleId="CommentText">
-    <w:name w:val="annotation text"/>
-    <w:basedOn w:val="Normal"/>
-    <w:link w:val="CommentTextChar"/>
-    <w:uiPriority w:val="99"/>
-    <w:unhideWhenUsed/>
-    <w:rsid w:val="00A53114"/>
-    <w:pPr>
-      <w:widowControl/>
-      <w:autoSpaceDE/>
-      <w:autoSpaceDN/>
-      <w:adjustRightInd/>
-    </w:pPr>
-    <w:rPr>
-      <w:rFonts w:asciiTheme="minorHAnsi" w:eastAsiaTheme="minorHAnsi" w:hAnsiTheme="minorHAnsi" w:cstheme="minorBidi"/>
-      <w:sz w:val="20"/>
-      <w:szCs w:val="20"/>
-    </w:rPr>
-  </w:style>
-  <w:style w:type="character" w:customStyle="1" w:styleId="CommentTextChar">
-    <w:name w:val="Comment Text Char"/>
-    <w:basedOn w:val="DefaultParagraphFont"/>
-    <w:link w:val="CommentText"/>
-    <w:uiPriority w:val="99"/>
-    <w:rsid w:val="00A53114"/>
-    <w:rPr>
-      <w:rFonts w:eastAsiaTheme="minorHAnsi"/>
-      <w:sz w:val="20"/>
-      <w:szCs w:val="20"/>
-    </w:rPr>
-  </w:style>
 </w:styles>
 </file>
 

</xml_diff>

<commit_message>
Started jail day check.
</commit_message>
<xml_diff>
--- a/resources/Saved/21TRD09437_Traffic Judgment Entry.docx
+++ b/resources/Saved/21TRD09437_Traffic Judgment Entry.docx
@@ -464,7 +464,6 @@
         <w:jc w:val="center"/>
         <w:rPr>
           <w:rFonts w:ascii="Palatino Linotype" w:hAnsi="Palatino Linotype"/>
-          <w:bCs/>
           <w:sz w:val="20"/>
           <w:szCs w:val="20"/>
         </w:rPr>
@@ -478,40 +477,7 @@
           <w:szCs w:val="20"/>
           <w:u w:val="single"/>
         </w:rPr>
-        <w:t>MAGISTRATE</w:t>
-      </w:r>
-      <w:r>
-        <w:rPr>
-          <w:rFonts w:ascii="Palatino Linotype" w:hAnsi="Palatino Linotype"/>
-          <w:b/>
-          <w:bCs/>
-          <w:sz w:val="20"/>
-          <w:szCs w:val="20"/>
-          <w:u w:val="single"/>
-        </w:rPr>
-        <w:t>’S</w:t>
-      </w:r>
-      <w:r>
-        <w:rPr>
-          <w:rFonts w:ascii="Palatino Linotype" w:hAnsi="Palatino Linotype"/>
-          <w:b/>
-          <w:bCs/>
-          <w:sz w:val="20"/>
-          <w:szCs w:val="20"/>
-          <w:u w:val="single"/>
-        </w:rPr>
-        <w:t xml:space="preserve"> </w:t>
-      </w:r>
-      <w:r>
-        <w:rPr>
-          <w:rFonts w:ascii="Palatino Linotype" w:hAnsi="Palatino Linotype"/>
-          <w:b/>
-          <w:bCs/>
-          <w:sz w:val="20"/>
-          <w:szCs w:val="20"/>
-          <w:u w:val="single"/>
-        </w:rPr>
-        <w:t xml:space="preserve">DECISION</w:t>
+        <w:t xml:space="preserve">FINAL JUDGMENT ENTRY</w:t>
       </w:r>
     </w:p>
     <w:p>
@@ -549,6 +515,7 @@
         </w:tabs>
         <w:rPr>
           <w:rFonts w:ascii="Palatino Linotype" w:hAnsi="Palatino Linotype"/>
+          <w:bCs/>
           <w:sz w:val="20"/>
           <w:szCs w:val="20"/>
         </w:rPr>
@@ -619,7 +586,7 @@
           <w:sz w:val="20"/>
           <w:szCs w:val="20"/>
         </w:rPr>
-        <w:t xml:space="preserve"> on February 13, 2022.</w:t>
+        <w:t xml:space="preserve"> on February 20, 2022.</w:t>
       </w:r>
       <w:r>
         <w:rPr>
@@ -792,6 +759,8 @@
           <w:szCs w:val="20"/>
         </w:rPr>
       </w:pPr>
+      <w:bookmarkStart w:id="0" w:name="_GoBack"/>
+      <w:bookmarkEnd w:id="0"/>
       <w:r>
         <w:rPr>
           <w:rFonts w:ascii="Palatino Linotype" w:hAnsi="Palatino Linotype"/>
@@ -806,10 +775,11 @@
         <w:tblStyle w:val="TableGrid"/>
         <w:tblW w:w="0" w:type="auto"/>
         <w:jc w:val="center"/>
+        <w:tblInd w:w="-381" w:type="dxa"/>
         <w:tblLook w:val="04A0" w:firstRow="1" w:lastRow="0" w:firstColumn="1" w:lastColumn="0" w:noHBand="0" w:noVBand="1"/>
       </w:tblPr>
       <w:tblGrid>
-        <w:gridCol w:w="1801"/>
+        <w:gridCol w:w="2182"/>
         <w:gridCol w:w="1559"/>
         <w:gridCol w:w="3289"/>
         <w:gridCol w:w="1632"/>
@@ -820,7 +790,7 @@
         </w:trPr>
         <w:tc>
           <w:tcPr>
-            <w:tcW w:w="1801" w:type="dxa"/>
+            <w:tcW w:w="2182" w:type="dxa"/>
           </w:tcPr>
           <w:p>
             <w:pPr>
@@ -852,6 +822,7 @@
                 <w:sz w:val="20"/>
                 <w:szCs w:val="20"/>
               </w:rPr>
+              <w:lastRenderedPageBreak/>
               <w:t>Offense</w:t>
             </w:r>
           </w:p>
@@ -977,7 +948,7 @@
         </w:trPr>
         <w:tc>
           <w:tcPr>
-            <w:tcW w:w="1801" w:type="dxa"/>
+            <w:tcW w:w="2182" w:type="dxa"/>
           </w:tcPr>
           <w:p>
             <w:pPr>
@@ -1134,7 +1105,7 @@
         </w:trPr>
         <w:tc>
           <w:tcPr>
-            <w:tcW w:w="1801" w:type="dxa"/>
+            <w:tcW w:w="2182" w:type="dxa"/>
           </w:tcPr>
           <w:p>
             <w:pPr>
@@ -1166,7 +1137,6 @@
                 <w:sz w:val="20"/>
                 <w:szCs w:val="20"/>
               </w:rPr>
-              <w:lastRenderedPageBreak/>
               <w:t>Degree</w:t>
             </w:r>
           </w:p>
@@ -1292,7 +1262,7 @@
         </w:trPr>
         <w:tc>
           <w:tcPr>
-            <w:tcW w:w="1801" w:type="dxa"/>
+            <w:tcW w:w="2182" w:type="dxa"/>
           </w:tcPr>
           <w:p>
             <w:pPr>
@@ -1362,7 +1332,7 @@
                 <w:sz w:val="20"/>
                 <w:szCs w:val="20"/>
               </w:rPr>
-              <w:t xml:space="preserve">Guilty</w:t>
+              <w:t xml:space="preserve">No Contest</w:t>
             </w:r>
           </w:p>
         </w:tc>
@@ -1400,7 +1370,7 @@
                 <w:sz w:val="20"/>
                 <w:szCs w:val="20"/>
               </w:rPr>
-              <w:t xml:space="preserve">Guilty</w:t>
+              <w:t xml:space="preserve">No Contest</w:t>
             </w:r>
           </w:p>
         </w:tc>
@@ -1438,7 +1408,7 @@
                 <w:sz w:val="20"/>
                 <w:szCs w:val="20"/>
               </w:rPr>
-              <w:t xml:space="preserve">Guilty</w:t>
+              <w:t xml:space="preserve">No Contest</w:t>
             </w:r>
           </w:p>
         </w:tc>
@@ -1449,7 +1419,7 @@
         </w:trPr>
         <w:tc>
           <w:tcPr>
-            <w:tcW w:w="1801" w:type="dxa"/>
+            <w:tcW w:w="2182" w:type="dxa"/>
           </w:tcPr>
           <w:p>
             <w:pPr>
@@ -1557,7 +1527,7 @@
                 <w:sz w:val="20"/>
                 <w:szCs w:val="20"/>
               </w:rPr>
-              <w:t xml:space="preserve">Guilty - Allied Offense</w:t>
+              <w:t xml:space="preserve">Guilty</w:t>
             </w:r>
           </w:p>
         </w:tc>
@@ -1606,7 +1576,7 @@
         </w:trPr>
         <w:tc>
           <w:tcPr>
-            <w:tcW w:w="1801" w:type="dxa"/>
+            <w:tcW w:w="2182" w:type="dxa"/>
           </w:tcPr>
           <w:p>
             <w:pPr>
@@ -1676,7 +1646,7 @@
                 <w:sz w:val="20"/>
                 <w:szCs w:val="20"/>
               </w:rPr>
-              <w:t xml:space="preserve">$ 0</w:t>
+              <w:t xml:space="preserve">$ 50</w:t>
             </w:r>
           </w:p>
         </w:tc>
@@ -1763,7 +1733,7 @@
         </w:trPr>
         <w:tc>
           <w:tcPr>
-            <w:tcW w:w="1801" w:type="dxa"/>
+            <w:tcW w:w="2182" w:type="dxa"/>
           </w:tcPr>
           <w:p>
             <w:pPr>
@@ -1853,7 +1823,7 @@
                 <w:sz w:val="20"/>
                 <w:szCs w:val="20"/>
               </w:rPr>
-              <w:t xml:space="preserve">$ 0</w:t>
+              <w:t xml:space="preserve">$ 25</w:t>
             </w:r>
           </w:p>
         </w:tc>
@@ -1940,7 +1910,7 @@
         </w:trPr>
         <w:tc>
           <w:tcPr>
-            <w:tcW w:w="1801" w:type="dxa"/>
+            <w:tcW w:w="2182" w:type="dxa"/>
           </w:tcPr>
           <w:p>
             <w:pPr>
@@ -2010,7 +1980,7 @@
                 <w:sz w:val="20"/>
                 <w:szCs w:val="20"/>
               </w:rPr>
-              <w:t xml:space="preserve">None</w:t>
+              <w:t xml:space="preserve">5</w:t>
             </w:r>
           </w:p>
         </w:tc>
@@ -2097,7 +2067,7 @@
         </w:trPr>
         <w:tc>
           <w:tcPr>
-            <w:tcW w:w="1801" w:type="dxa"/>
+            <w:tcW w:w="2182" w:type="dxa"/>
           </w:tcPr>
           <w:p>
             <w:pPr>
@@ -2525,7 +2495,7 @@
           <w:sz w:val="20"/>
           <w:szCs w:val="20"/>
         </w:rPr>
-        <w:t xml:space="preserve">February 13, 2022</w:t>
+        <w:t xml:space="preserve">February 20, 2022</w:t>
       </w:r>
       <w:r>
         <w:rPr>
@@ -2550,14 +2520,6 @@
           <w:szCs w:val="20"/>
         </w:rPr>
         <w:t xml:space="preserve"/>
-      </w:r>
-      <w:r>
-        <w:rPr>
-          <w:rFonts w:ascii="Palatino Linotype" w:hAnsi="Palatino Linotype"/>
-          <w:sz w:val="20"/>
-          <w:szCs w:val="20"/>
-        </w:rPr>
-        <w:t xml:space="preserve"> </w:t>
       </w:r>
       <w:r>
         <w:rPr>
@@ -2675,6 +2637,295 @@
         </w:rPr>
         <w:t xml:space="preserve"/>
       </w:r>
+      <w:r>
+        <w:rPr>
+          <w:rFonts w:ascii="Palatino Linotype" w:hAnsi="Palatino Linotype"/>
+          <w:sz w:val="20"/>
+          <w:szCs w:val="20"/>
+        </w:rPr>
+        <w:t xml:space="preserve"/>
+      </w:r>
+      <w:r>
+        <w:rPr>
+          <w:rFonts w:ascii="Palatino Linotype" w:hAnsi="Palatino Linotype"/>
+          <w:sz w:val="20"/>
+          <w:szCs w:val="20"/>
+        </w:rPr>
+        <w:t xml:space="preserve"/>
+      </w:r>
+      <w:r>
+        <w:rPr>
+          <w:rFonts w:ascii="Palatino Linotype" w:hAnsi="Palatino Linotype"/>
+          <w:sz w:val="20"/>
+          <w:szCs w:val="20"/>
+        </w:rPr>
+        <w:t xml:space="preserve"/>
+      </w:r>
+      <w:r>
+        <w:rPr>
+          <w:rFonts w:ascii="Palatino Linotype" w:hAnsi="Palatino Linotype"/>
+          <w:sz w:val="20"/>
+          <w:szCs w:val="20"/>
+        </w:rPr>
+        <w:t xml:space="preserve"/>
+        <w:br/>
+        <w:t xml:space="preserve"/>
+      </w:r>
+    </w:p>
+    <w:p>
+      <w:pPr>
+        <w:jc w:val="both"/>
+        <w:rPr>
+          <w:rFonts w:ascii="Palatino Linotype" w:hAnsi="Palatino Linotype"/>
+          <w:sz w:val="20"/>
+          <w:szCs w:val="20"/>
+        </w:rPr>
+      </w:pPr>
+      <w:proofErr w:type="gramStart"/>
+      <w:r>
+        <w:rPr>
+          <w:rFonts w:ascii="Palatino Linotype" w:hAnsi="Palatino Linotype"/>
+          <w:b/>
+          <w:sz w:val="20"/>
+          <w:szCs w:val="20"/>
+        </w:rPr>
+        <w:t xml:space="preserve">Jail Commitment Terms.</w:t>
+      </w:r>
+      <w:proofErr w:type="gramEnd"/>
+      <w:r>
+        <w:rPr>
+          <w:rFonts w:ascii="Palatino Linotype" w:hAnsi="Palatino Linotype"/>
+          <w:b/>
+          <w:sz w:val="20"/>
+          <w:szCs w:val="20"/>
+        </w:rPr>
+        <w:t xml:space="preserve">  </w:t>
+      </w:r>
+      <w:r>
+        <w:rPr>
+          <w:rFonts w:ascii="Palatino Linotype" w:hAnsi="Palatino Linotype"/>
+          <w:sz w:val="20"/>
+          <w:szCs w:val="20"/>
+        </w:rPr>
+        <w:t xml:space="preserve"/>
+      </w:r>
+      <w:r>
+        <w:rPr>
+          <w:rFonts w:ascii="Palatino Linotype" w:hAnsi="Palatino Linotype"/>
+          <w:sz w:val="20"/>
+          <w:szCs w:val="20"/>
+        </w:rPr>
+        <w:t xml:space="preserve">Defendant’s report date is </w:t>
+      </w:r>
+      <w:r>
+        <w:rPr>
+          <w:rFonts w:ascii="Palatino Linotype" w:hAnsi="Palatino Linotype"/>
+          <w:b/>
+          <w:sz w:val="20"/>
+          <w:szCs w:val="20"/>
+        </w:rPr>
+        <w:t xml:space="preserve">February 22, 2022</w:t>
+      </w:r>
+      <w:r>
+        <w:rPr>
+          <w:rFonts w:ascii="Palatino Linotype" w:hAnsi="Palatino Linotype"/>
+          <w:b/>
+          <w:sz w:val="20"/>
+          <w:szCs w:val="20"/>
+        </w:rPr>
+        <w:t xml:space="preserve"> at 08:30 AM</w:t>
+      </w:r>
+      <w:r>
+        <w:rPr>
+          <w:rFonts w:ascii="Palatino Linotype" w:hAnsi="Palatino Linotype"/>
+          <w:sz w:val="20"/>
+          <w:szCs w:val="20"/>
+        </w:rPr>
+        <w:t xml:space="preserve">.</w:t>
+      </w:r>
+      <w:r>
+        <w:rPr>
+          <w:rFonts w:ascii="Palatino Linotype" w:hAnsi="Palatino Linotype"/>
+          <w:sz w:val="20"/>
+          <w:szCs w:val="20"/>
+        </w:rPr>
+        <w:t xml:space="preserve"/>
+      </w:r>
+    </w:p>
+    <w:p>
+      <w:pPr>
+        <w:pStyle w:val="ListParagraph"/>
+        <w:numPr>
+          <w:ilvl w:val="0"/>
+          <w:numId w:val="3"/>
+        </w:numPr>
+        <w:jc w:val="both"/>
+        <w:rPr>
+          <w:rFonts w:ascii="Palatino Linotype" w:hAnsi="Palatino Linotype"/>
+          <w:sz w:val="20"/>
+          <w:szCs w:val="20"/>
+        </w:rPr>
+      </w:pPr>
+      <w:r>
+        <w:rPr>
+          <w:rFonts w:ascii="Palatino Linotype" w:hAnsi="Palatino Linotype"/>
+          <w:sz w:val="20"/>
+          <w:szCs w:val="20"/>
+        </w:rPr>
+        <w:t>Defendant shall report to jail time</w:t>
+      </w:r>
+      <w:r>
+        <w:rPr>
+          <w:rFonts w:ascii="Palatino Linotype" w:hAnsi="Palatino Linotype"/>
+          <w:sz w:val="20"/>
+          <w:szCs w:val="20"/>
+        </w:rPr>
+        <w:t>l</w:t>
+      </w:r>
+      <w:r>
+        <w:rPr>
+          <w:rFonts w:ascii="Palatino Linotype" w:hAnsi="Palatino Linotype"/>
+          <w:sz w:val="20"/>
+          <w:szCs w:val="20"/>
+        </w:rPr>
+        <w:t>y and sober.</w:t>
+      </w:r>
+    </w:p>
+    <w:p>
+      <w:pPr>
+        <w:pStyle w:val="ListParagraph"/>
+        <w:numPr>
+          <w:ilvl w:val="0"/>
+          <w:numId w:val="3"/>
+        </w:numPr>
+        <w:jc w:val="both"/>
+        <w:rPr>
+          <w:rFonts w:ascii="Palatino Linotype" w:hAnsi="Palatino Linotype"/>
+          <w:sz w:val="20"/>
+          <w:szCs w:val="20"/>
+        </w:rPr>
+      </w:pPr>
+      <w:r>
+        <w:rPr>
+          <w:rFonts w:ascii="Palatino Linotype" w:hAnsi="Palatino Linotype"/>
+          <w:sz w:val="20"/>
+          <w:szCs w:val="20"/>
+        </w:rPr>
+        <w:t xml:space="preserve">The jail days imposed shall be served</w:t>
+      </w:r>
+      <w:r>
+        <w:rPr>
+          <w:rFonts w:ascii="Palatino Linotype" w:hAnsi="Palatino Linotype"/>
+          <w:sz w:val="20"/>
+          <w:szCs w:val="20"/>
+        </w:rPr>
+        <w:t xml:space="preserve"> as</w:t>
+      </w:r>
+      <w:r>
+        <w:rPr>
+          <w:rFonts w:ascii="Palatino Linotype" w:hAnsi="Palatino Linotype"/>
+          <w:sz w:val="20"/>
+          <w:szCs w:val="20"/>
+        </w:rPr>
+        <w:t xml:space="preserve"> consecutive days. </w:t>
+      </w:r>
+      <w:r>
+        <w:rPr>
+          <w:rFonts w:ascii="Palatino Linotype" w:hAnsi="Palatino Linotype"/>
+          <w:sz w:val="20"/>
+          <w:szCs w:val="20"/>
+        </w:rPr>
+        <w:t xml:space="preserve"/>
+      </w:r>
+      <w:r>
+        <w:rPr>
+          <w:rFonts w:ascii="Palatino Linotype" w:hAnsi="Palatino Linotype"/>
+          <w:sz w:val="20"/>
+          <w:szCs w:val="20"/>
+        </w:rPr>
+        <w:t xml:space="preserve"/>
+      </w:r>
+      <w:r>
+        <w:rPr>
+          <w:rFonts w:ascii="Palatino Linotype" w:hAnsi="Palatino Linotype"/>
+          <w:sz w:val="20"/>
+          <w:szCs w:val="20"/>
+        </w:rPr>
+        <w:t xml:space="preserve"/>
+      </w:r>
+      <w:r>
+        <w:rPr>
+          <w:rFonts w:ascii="Palatino Linotype" w:hAnsi="Palatino Linotype"/>
+          <w:sz w:val="20"/>
+          <w:szCs w:val="20"/>
+        </w:rPr>
+        <w:t xml:space="preserve"/>
+      </w:r>
+    </w:p>
+    <w:p>
+      <w:pPr>
+        <w:pStyle w:val="ListParagraph"/>
+        <w:numPr>
+          <w:ilvl w:val="0"/>
+          <w:numId w:val="3"/>
+        </w:numPr>
+        <w:jc w:val="both"/>
+        <w:rPr>
+          <w:rFonts w:ascii="Palatino Linotype" w:hAnsi="Palatino Linotype"/>
+          <w:sz w:val="20"/>
+          <w:szCs w:val="20"/>
+        </w:rPr>
+      </w:pPr>
+      <w:r>
+        <w:rPr>
+          <w:rFonts w:ascii="Palatino Linotype" w:hAnsi="Palatino Linotype"/>
+          <w:sz w:val="20"/>
+          <w:szCs w:val="20"/>
+        </w:rPr>
+        <w:t>Defendant shall timely pay</w:t>
+      </w:r>
+      <w:r>
+        <w:rPr>
+          <w:rFonts w:ascii="Palatino Linotype" w:hAnsi="Palatino Linotype"/>
+          <w:sz w:val="20"/>
+          <w:szCs w:val="20"/>
+        </w:rPr>
+        <w:t>,</w:t>
+      </w:r>
+      <w:r>
+        <w:rPr>
+          <w:rFonts w:ascii="Palatino Linotype" w:hAnsi="Palatino Linotype"/>
+          <w:sz w:val="20"/>
+          <w:szCs w:val="20"/>
+        </w:rPr>
+        <w:t xml:space="preserve"> or dispute</w:t>
+      </w:r>
+      <w:r>
+        <w:rPr>
+          <w:rFonts w:ascii="Palatino Linotype" w:hAnsi="Palatino Linotype"/>
+          <w:sz w:val="20"/>
+          <w:szCs w:val="20"/>
+        </w:rPr>
+        <w:t xml:space="preserve">,</w:t>
+      </w:r>
+      <w:r>
+        <w:rPr>
+          <w:rFonts w:ascii="Palatino Linotype" w:hAnsi="Palatino Linotype"/>
+          <w:sz w:val="20"/>
+          <w:szCs w:val="20"/>
+        </w:rPr>
+        <w:t xml:space="preserve"> confinement costs billed pursuant to R.C. 2929.37 or be subject to certificate of judgment by the Clerk.</w:t>
+      </w:r>
+    </w:p>
+    <w:p>
+      <w:pPr>
+        <w:jc w:val="both"/>
+        <w:rPr>
+          <w:rFonts w:ascii="Palatino Linotype" w:hAnsi="Palatino Linotype"/>
+          <w:sz w:val="20"/>
+          <w:szCs w:val="20"/>
+        </w:rPr>
+      </w:pPr>
       <w:r>
         <w:rPr>
           <w:rFonts w:ascii="Palatino Linotype" w:hAnsi="Palatino Linotype"/>
@@ -2858,7 +3109,7 @@
           <w:sz w:val="20"/>
           <w:szCs w:val="20"/>
         </w:rPr>
-        <w:t xml:space="preserve">Magistrate</w:t>
+        <w:t xml:space="preserve">Judge</w:t>
       </w:r>
       <w:r>
         <w:rPr>
@@ -2874,7 +3125,7 @@
           <w:sz w:val="20"/>
           <w:szCs w:val="20"/>
         </w:rPr>
-        <w:t xml:space="preserve">Amanda</w:t>
+        <w:t xml:space="preserve">Marianne</w:t>
       </w:r>
       <w:r>
         <w:rPr>
@@ -2890,7 +3141,7 @@
           <w:sz w:val="20"/>
           <w:szCs w:val="20"/>
         </w:rPr>
-        <w:t xml:space="preserve">Bunner</w:t>
+        <w:t xml:space="preserve">Hemmeter</w:t>
       </w:r>
     </w:p>
     <w:p>
@@ -2926,72 +3177,30 @@
     <w:p>
       <w:pPr>
         <w:tabs>
-          <w:tab w:val="center" w:pos="4680"/>
+          <w:tab w:val="left" w:pos="-1080"/>
+          <w:tab w:val="left" w:pos="-720"/>
+          <w:tab w:val="left" w:pos="0"/>
+          <w:tab w:val="left" w:pos="720"/>
+          <w:tab w:val="left" w:pos="1440"/>
+          <w:tab w:val="left" w:pos="2160"/>
+          <w:tab w:val="left" w:pos="2880"/>
+          <w:tab w:val="left" w:pos="3600"/>
+          <w:tab w:val="left" w:pos="4320"/>
+          <w:tab w:val="left" w:pos="4680"/>
         </w:tabs>
-        <w:jc w:val="both"/>
-        <w:rPr>
-          <w:rFonts w:ascii="Palatino Linotype" w:hAnsi="Palatino Linotype"/>
-          <w:b/>
-          <w:bCs/>
-          <w:i/>
-          <w:sz w:val="19"/>
-          <w:szCs w:val="19"/>
-        </w:rPr>
-      </w:pPr>
-      <w:r>
-        <w:rPr>
-          <w:rFonts w:ascii="Palatino Linotype" w:hAnsi="Palatino Linotype"/>
-          <w:b/>
-          <w:bCs/>
-          <w:i/>
-          <w:sz w:val="19"/>
-          <w:szCs w:val="19"/>
-        </w:rPr>
-        <w:t xml:space="preserve">Pursuant to Criminal Rule 19(D) and Traffic Rule 14, written objections to this magistrate’s decision must be filed within </w:t>
-      </w:r>
-      <w:r>
-        <w:rPr>
-          <w:rFonts w:ascii="Palatino Linotype" w:hAnsi="Palatino Linotype"/>
-          <w:b/>
-          <w:bCs/>
-          <w:i/>
-          <w:sz w:val="19"/>
-          <w:szCs w:val="19"/>
-        </w:rPr>
-        <w:t>14</w:t>
-      </w:r>
-      <w:r>
-        <w:rPr>
-          <w:rFonts w:ascii="Palatino Linotype" w:hAnsi="Palatino Linotype"/>
-          <w:b/>
-          <w:bCs/>
-          <w:i/>
-          <w:sz w:val="19"/>
-          <w:szCs w:val="19"/>
-        </w:rPr>
-        <w:t xml:space="preserve"> days of the filing of this decision. Any objections must state with specificity the grounds of the objections. </w:t>
-      </w:r>
-      <w:r>
-        <w:rPr>
-          <w:rFonts w:ascii="Palatino Linotype" w:hAnsi="Palatino Linotype"/>
-          <w:b/>
-          <w:bCs/>
-          <w:i/>
-          <w:sz w:val="19"/>
-          <w:szCs w:val="19"/>
-        </w:rPr>
-        <w:t xml:space="preserve">A party shall not assign as error on appeal the court’s adoption of this decision unless the party timely </w:t>
-      </w:r>
-      <w:r>
-        <w:rPr>
-          <w:rFonts w:ascii="Palatino Linotype" w:hAnsi="Palatino Linotype"/>
-          <w:b/>
-          <w:bCs/>
-          <w:i/>
-          <w:sz w:val="19"/>
-          <w:szCs w:val="19"/>
-        </w:rPr>
-        <w:t>files objections.</w:t>
+        <w:rPr>
+          <w:rFonts w:ascii="Palatino Linotype" w:hAnsi="Palatino Linotype"/>
+          <w:sz w:val="16"/>
+          <w:szCs w:val="16"/>
+        </w:rPr>
+      </w:pPr>
+      <w:r>
+        <w:rPr>
+          <w:rFonts w:ascii="Palatino Linotype" w:hAnsi="Palatino Linotype"/>
+          <w:sz w:val="16"/>
+          <w:szCs w:val="16"/>
+        </w:rPr>
+        <w:t>Copies served by Dep. Clerk ___________ on the following date ___________ to:</w:t>
       </w:r>
     </w:p>
     <w:p>
@@ -3010,17 +3219,34 @@
         </w:tabs>
         <w:rPr>
           <w:rFonts w:ascii="Palatino Linotype" w:hAnsi="Palatino Linotype"/>
-          <w:sz w:val="20"/>
-          <w:szCs w:val="20"/>
-        </w:rPr>
-      </w:pPr>
-      <w:r>
-        <w:rPr>
-          <w:rFonts w:ascii="Palatino Linotype" w:hAnsi="Palatino Linotype"/>
-          <w:sz w:val="20"/>
-          <w:szCs w:val="20"/>
-        </w:rPr>
-        <w:t xml:space="preserve"/>
+          <w:sz w:val="16"/>
+          <w:szCs w:val="16"/>
+        </w:rPr>
+      </w:pPr>
+      <w:r>
+        <w:rPr>
+          <w:rFonts w:ascii="Palatino Linotype" w:hAnsi="Palatino Linotype"/>
+          <w:sz w:val="16"/>
+          <w:szCs w:val="16"/>
+        </w:rPr>
+        <w:t xml:space="preserve">Prosecutor’s Office: PS     OM     EM; </w:t>
+      </w:r>
+      <w:r>
+        <w:rPr>
+          <w:rFonts w:ascii="Palatino Linotype" w:hAnsi="Palatino Linotype"/>
+          <w:sz w:val="16"/>
+          <w:szCs w:val="16"/>
+        </w:rPr>
+        <w:tab/>
+        <w:t>Defendant’s Attorney: PS     OM     EM;</w:t>
+      </w:r>
+      <w:r>
+        <w:rPr>
+          <w:rFonts w:ascii="Palatino Linotype" w:hAnsi="Palatino Linotype"/>
+          <w:sz w:val="16"/>
+          <w:szCs w:val="16"/>
+        </w:rPr>
+        <w:tab/>
       </w:r>
     </w:p>
     <w:p>
@@ -3041,6 +3267,7 @@
           <w:rFonts w:ascii="Palatino Linotype" w:hAnsi="Palatino Linotype"/>
           <w:sz w:val="16"/>
           <w:szCs w:val="16"/>
+          <w:u w:val="single"/>
         </w:rPr>
       </w:pPr>
       <w:r>
@@ -3049,32 +3276,29 @@
           <w:sz w:val="16"/>
           <w:szCs w:val="16"/>
         </w:rPr>
-        <w:t>Copies served by Dep. Clerk ______</w:t>
-      </w:r>
-      <w:r>
+        <w:t xml:space="preserve">Hala Salama: PS     OM     EM</w:t>
+      </w:r>
+    </w:p>
+    <w:p>
+      <w:pPr>
+        <w:tabs>
+          <w:tab w:val="left" w:pos="-1080"/>
+          <w:tab w:val="left" w:pos="-720"/>
+          <w:tab w:val="left" w:pos="0"/>
+          <w:tab w:val="left" w:pos="720"/>
+          <w:tab w:val="left" w:pos="1440"/>
+          <w:tab w:val="left" w:pos="2160"/>
+          <w:tab w:val="left" w:pos="2880"/>
+          <w:tab w:val="left" w:pos="3600"/>
+          <w:tab w:val="left" w:pos="4320"/>
+          <w:tab w:val="left" w:pos="4680"/>
+        </w:tabs>
         <w:rPr>
           <w:rFonts w:ascii="Palatino Linotype" w:hAnsi="Palatino Linotype"/>
           <w:sz w:val="16"/>
           <w:szCs w:val="16"/>
         </w:rPr>
-        <w:t>___</w:t>
-      </w:r>
-      <w:r>
-        <w:rPr>
-          <w:rFonts w:ascii="Palatino Linotype" w:hAnsi="Palatino Linotype"/>
-          <w:sz w:val="16"/>
-          <w:szCs w:val="16"/>
-        </w:rPr>
-        <w:t xml:space="preserve"> on: </w:t>
-      </w:r>
-      <w:r>
-        <w:rPr>
-          <w:rFonts w:ascii="Palatino Linotype" w:hAnsi="Palatino Linotype"/>
-          <w:sz w:val="16"/>
-          <w:szCs w:val="16"/>
-        </w:rPr>
-        <w:t xml:space="preserve">___ Prosecutor’s Office, ___ Hala Salama</w:t>
-      </w:r>
+      </w:pPr>
     </w:p>
     <w:sectPr>
       <w:headerReference w:type="even" r:id="rId8"/>
@@ -3309,15 +3533,7 @@
                 <w:sz w:val="20"/>
                 <w:szCs w:val="20"/>
               </w:rPr>
-              <w:t xml:space="preserve">Magistrate Decision</w:t>
-            </w:r>
-            <w:r>
-              <w:rPr>
-                <w:rFonts w:ascii="Palatino Linotype" w:hAnsi="Palatino Linotype"/>
-                <w:sz w:val="20"/>
-                <w:szCs w:val="20"/>
-              </w:rPr>
-              <w:t xml:space="preserve"> 21TRD09437</w:t>
+              <w:t xml:space="preserve">Final Judgment Entry 21TRD09437</w:t>
             </w:r>
           </w:p>
         </w:sdtContent>

</xml_diff>

<commit_message>
Refactored jail days greater than suspended check
</commit_message>
<xml_diff>
--- a/resources/Saved/21TRD09437_Traffic Judgment Entry.docx
+++ b/resources/Saved/21TRD09437_Traffic Judgment Entry.docx
@@ -1357,7 +1357,7 @@
                 <w:sz w:val="20"/>
                 <w:szCs w:val="20"/>
               </w:rPr>
-              <w:t xml:space="preserve">Guilty</w:t>
+              <w:t xml:space="preserve">No Contest</w:t>
             </w:r>
           </w:p>
         </w:tc>
@@ -1395,7 +1395,7 @@
                 <w:sz w:val="20"/>
                 <w:szCs w:val="20"/>
               </w:rPr>
-              <w:t xml:space="preserve">Guilty</w:t>
+              <w:t xml:space="preserve">Dismissed</w:t>
             </w:r>
           </w:p>
         </w:tc>
@@ -1433,7 +1433,7 @@
                 <w:sz w:val="20"/>
                 <w:szCs w:val="20"/>
               </w:rPr>
-              <w:t xml:space="preserve">Dismissed</w:t>
+              <w:t xml:space="preserve">No Contest</w:t>
             </w:r>
           </w:p>
         </w:tc>
@@ -1552,7 +1552,7 @@
                 <w:sz w:val="20"/>
                 <w:szCs w:val="20"/>
               </w:rPr>
-              <w:t xml:space="preserve">Guilty</w:t>
+              <w:t xml:space="preserve"/>
             </w:r>
           </w:p>
         </w:tc>
@@ -1590,7 +1590,7 @@
                 <w:sz w:val="20"/>
                 <w:szCs w:val="20"/>
               </w:rPr>
-              <w:t xml:space="preserve"/>
+              <w:t xml:space="preserve">Guilty</w:t>
             </w:r>
           </w:p>
         </w:tc>
@@ -1671,7 +1671,7 @@
                 <w:sz w:val="20"/>
                 <w:szCs w:val="20"/>
               </w:rPr>
-              <w:t xml:space="preserve">$ 50</w:t>
+              <w:t xml:space="preserve">$ 0</w:t>
             </w:r>
           </w:p>
         </w:tc>
@@ -1709,7 +1709,7 @@
                 <w:sz w:val="20"/>
                 <w:szCs w:val="20"/>
               </w:rPr>
-              <w:t xml:space="preserve">$ 0</w:t>
+              <w:t xml:space="preserve"> </w:t>
             </w:r>
           </w:p>
         </w:tc>
@@ -1747,7 +1747,7 @@
                 <w:sz w:val="20"/>
                 <w:szCs w:val="20"/>
               </w:rPr>
-              <w:t xml:space="preserve"> </w:t>
+              <w:t xml:space="preserve">$ 0</w:t>
             </w:r>
           </w:p>
         </w:tc>
@@ -1848,7 +1848,7 @@
                 <w:sz w:val="20"/>
                 <w:szCs w:val="20"/>
               </w:rPr>
-              <w:t xml:space="preserve">$ 25</w:t>
+              <w:t xml:space="preserve">$ 0</w:t>
             </w:r>
           </w:p>
         </w:tc>
@@ -1886,7 +1886,7 @@
                 <w:sz w:val="20"/>
                 <w:szCs w:val="20"/>
               </w:rPr>
-              <w:t xml:space="preserve">$ 0</w:t>
+              <w:t xml:space="preserve"> </w:t>
             </w:r>
           </w:p>
         </w:tc>
@@ -1924,7 +1924,7 @@
                 <w:sz w:val="20"/>
                 <w:szCs w:val="20"/>
               </w:rPr>
-              <w:t xml:space="preserve"> </w:t>
+              <w:t xml:space="preserve">$ 0</w:t>
             </w:r>
           </w:p>
         </w:tc>
@@ -2043,7 +2043,7 @@
                 <w:sz w:val="20"/>
                 <w:szCs w:val="20"/>
               </w:rPr>
-              <w:t xml:space="preserve">10</w:t>
+              <w:t xml:space="preserve"> </w:t>
             </w:r>
           </w:p>
         </w:tc>
@@ -2081,7 +2081,7 @@
                 <w:sz w:val="20"/>
                 <w:szCs w:val="20"/>
               </w:rPr>
-              <w:t xml:space="preserve"> </w:t>
+              <w:t xml:space="preserve">None</w:t>
             </w:r>
           </w:p>
         </w:tc>
@@ -2182,7 +2182,7 @@
                 <w:sz w:val="20"/>
                 <w:szCs w:val="20"/>
               </w:rPr>
-              <w:t xml:space="preserve">30</w:t>
+              <w:t xml:space="preserve">10</w:t>
             </w:r>
           </w:p>
         </w:tc>
@@ -2220,7 +2220,7 @@
                 <w:sz w:val="20"/>
                 <w:szCs w:val="20"/>
               </w:rPr>
-              <w:t xml:space="preserve">None</w:t>
+              <w:t xml:space="preserve"> </w:t>
             </w:r>
           </w:p>
         </w:tc>
@@ -2258,7 +2258,7 @@
                 <w:sz w:val="20"/>
                 <w:szCs w:val="20"/>
               </w:rPr>
-              <w:t xml:space="preserve"> </w:t>
+              <w:t xml:space="preserve">None</w:t>
             </w:r>
           </w:p>
         </w:tc>
@@ -2858,46 +2858,6 @@
           <w:szCs w:val="20"/>
         </w:rPr>
         <w:t xml:space="preserve"/>
-      </w:r>
-    </w:p>
-    <w:p>
-      <w:pPr>
-        <w:pStyle w:val="ListParagraph"/>
-        <w:numPr>
-          <w:ilvl w:val="0"/>
-          <w:numId w:val="3"/>
-        </w:numPr>
-        <w:jc w:val="both"/>
-        <w:rPr>
-          <w:rFonts w:ascii="Palatino Linotype" w:hAnsi="Palatino Linotype"/>
-          <w:sz w:val="20"/>
-          <w:szCs w:val="20"/>
-        </w:rPr>
-      </w:pPr>
-      <w:r>
-        <w:rPr>
-          <w:rFonts w:ascii="Palatino Linotype" w:hAnsi="Palatino Linotype"/>
-          <w:sz w:val="20"/>
-          <w:szCs w:val="20"/>
-        </w:rPr>
-        <w:t xml:space="preserve">Defendant is granted </w:t>
-      </w:r>
-      <w:r>
-        <w:rPr>
-          <w:rFonts w:ascii="Palatino Linotype" w:hAnsi="Palatino Linotype"/>
-          <w:b/>
-          <w:sz w:val="20"/>
-          <w:szCs w:val="20"/>
-        </w:rPr>
-        <w:t xml:space="preserve">credit for 5 days</w:t>
-      </w:r>
-      <w:r>
-        <w:rPr>
-          <w:rFonts w:ascii="Palatino Linotype" w:hAnsi="Palatino Linotype"/>
-          <w:sz w:val="20"/>
-          <w:szCs w:val="20"/>
-        </w:rPr>
-        <w:t xml:space="preserve"> already served in jail.</w:t>
       </w:r>
       <w:r>
         <w:rPr>

</xml_diff>

<commit_message>
Refactored check_if_jails_days_imposed greater than suspended.
</commit_message>
<xml_diff>
--- a/resources/Saved/21TRD09437_Traffic Judgment Entry.docx
+++ b/resources/Saved/21TRD09437_Traffic Judgment Entry.docx
@@ -1395,7 +1395,7 @@
                 <w:sz w:val="20"/>
                 <w:szCs w:val="20"/>
               </w:rPr>
-              <w:t xml:space="preserve">Dismissed</w:t>
+              <w:t xml:space="preserve">No Contest</w:t>
             </w:r>
           </w:p>
         </w:tc>
@@ -1433,7 +1433,7 @@
                 <w:sz w:val="20"/>
                 <w:szCs w:val="20"/>
               </w:rPr>
-              <w:t xml:space="preserve">No Contest</w:t>
+              <w:t xml:space="preserve">Dismissed</w:t>
             </w:r>
           </w:p>
         </w:tc>
@@ -1552,7 +1552,7 @@
                 <w:sz w:val="20"/>
                 <w:szCs w:val="20"/>
               </w:rPr>
-              <w:t xml:space="preserve"/>
+              <w:t xml:space="preserve">Guilty</w:t>
             </w:r>
           </w:p>
         </w:tc>
@@ -1590,7 +1590,7 @@
                 <w:sz w:val="20"/>
                 <w:szCs w:val="20"/>
               </w:rPr>
-              <w:t xml:space="preserve">Guilty</w:t>
+              <w:t xml:space="preserve"/>
             </w:r>
           </w:p>
         </w:tc>
@@ -1709,7 +1709,7 @@
                 <w:sz w:val="20"/>
                 <w:szCs w:val="20"/>
               </w:rPr>
-              <w:t xml:space="preserve"> </w:t>
+              <w:t xml:space="preserve">$ 0</w:t>
             </w:r>
           </w:p>
         </w:tc>
@@ -1747,7 +1747,7 @@
                 <w:sz w:val="20"/>
                 <w:szCs w:val="20"/>
               </w:rPr>
-              <w:t xml:space="preserve">$ 0</w:t>
+              <w:t xml:space="preserve"> </w:t>
             </w:r>
           </w:p>
         </w:tc>
@@ -1886,7 +1886,7 @@
                 <w:sz w:val="20"/>
                 <w:szCs w:val="20"/>
               </w:rPr>
-              <w:t xml:space="preserve"> </w:t>
+              <w:t xml:space="preserve">$ 0</w:t>
             </w:r>
           </w:p>
         </w:tc>
@@ -1924,7 +1924,7 @@
                 <w:sz w:val="20"/>
                 <w:szCs w:val="20"/>
               </w:rPr>
-              <w:t xml:space="preserve">$ 0</w:t>
+              <w:t xml:space="preserve"> </w:t>
             </w:r>
           </w:p>
         </w:tc>
@@ -2005,7 +2005,7 @@
                 <w:sz w:val="20"/>
                 <w:szCs w:val="20"/>
               </w:rPr>
-              <w:t xml:space="preserve">30</w:t>
+              <w:t xml:space="preserve">50</w:t>
             </w:r>
           </w:p>
         </w:tc>
@@ -2043,7 +2043,7 @@
                 <w:sz w:val="20"/>
                 <w:szCs w:val="20"/>
               </w:rPr>
-              <w:t xml:space="preserve"> </w:t>
+              <w:t xml:space="preserve">10</w:t>
             </w:r>
           </w:p>
         </w:tc>
@@ -2081,7 +2081,7 @@
                 <w:sz w:val="20"/>
                 <w:szCs w:val="20"/>
               </w:rPr>
-              <w:t xml:space="preserve">None</w:t>
+              <w:t xml:space="preserve"> </w:t>
             </w:r>
           </w:p>
         </w:tc>
@@ -2182,7 +2182,7 @@
                 <w:sz w:val="20"/>
                 <w:szCs w:val="20"/>
               </w:rPr>
-              <w:t xml:space="preserve">10</w:t>
+              <w:t xml:space="preserve">5</w:t>
             </w:r>
           </w:p>
         </w:tc>
@@ -2220,7 +2220,7 @@
                 <w:sz w:val="20"/>
                 <w:szCs w:val="20"/>
               </w:rPr>
-              <w:t xml:space="preserve"> </w:t>
+              <w:t xml:space="preserve">20</w:t>
             </w:r>
           </w:p>
         </w:tc>
@@ -2258,7 +2258,7 @@
                 <w:sz w:val="20"/>
                 <w:szCs w:val="20"/>
               </w:rPr>
-              <w:t xml:space="preserve">None</w:t>
+              <w:t xml:space="preserve"> </w:t>
             </w:r>
           </w:p>
         </w:tc>
@@ -2617,6 +2617,138 @@
           <w:szCs w:val="20"/>
         </w:rPr>
         <w:t xml:space="preserve"/>
+      </w:r>
+      <w:r>
+        <w:rPr>
+          <w:rFonts w:ascii="Palatino Linotype" w:hAnsi="Palatino Linotype"/>
+          <w:sz w:val="20"/>
+          <w:szCs w:val="20"/>
+        </w:rPr>
+        <w:t xml:space="preserve"/>
+        <w:br/>
+        <w:t xml:space="preserve"/>
+      </w:r>
+    </w:p>
+    <w:p>
+      <w:pPr>
+        <w:jc w:val="both"/>
+        <w:rPr>
+          <w:rFonts w:ascii="Palatino Linotype" w:hAnsi="Palatino Linotype"/>
+          <w:sz w:val="20"/>
+          <w:szCs w:val="20"/>
+        </w:rPr>
+      </w:pPr>
+      <w:r>
+        <w:rPr>
+          <w:rFonts w:ascii="Palatino Linotype" w:hAnsi="Palatino Linotype"/>
+          <w:b/>
+          <w:sz w:val="20"/>
+          <w:szCs w:val="20"/>
+        </w:rPr>
+        <w:t xml:space="preserve">Jail </w:t>
+      </w:r>
+      <w:r>
+        <w:rPr>
+          <w:rFonts w:ascii="Palatino Linotype" w:hAnsi="Palatino Linotype"/>
+          <w:b/>
+          <w:sz w:val="20"/>
+          <w:szCs w:val="20"/>
+        </w:rPr>
+        <w:t xml:space="preserve">Continued </w:t>
+      </w:r>
+      <w:r>
+        <w:rPr>
+          <w:rFonts w:ascii="Palatino Linotype" w:hAnsi="Palatino Linotype"/>
+          <w:b/>
+          <w:sz w:val="20"/>
+          <w:szCs w:val="20"/>
+        </w:rPr>
+        <w:t>Commitment Terms.</w:t>
+      </w:r>
+      <w:r>
+        <w:rPr>
+          <w:rFonts w:ascii="Palatino Linotype" w:hAnsi="Palatino Linotype"/>
+          <w:sz w:val="20"/>
+          <w:szCs w:val="20"/>
+        </w:rPr>
+        <w:t xml:space="preserve"> The Defendant is currently in jail </w:t>
+      </w:r>
+      <w:r>
+        <w:rPr>
+          <w:rFonts w:ascii="Palatino Linotype" w:hAnsi="Palatino Linotype"/>
+          <w:sz w:val="20"/>
+          <w:szCs w:val="20"/>
+        </w:rPr>
+        <w:t>and shall serve the remainder of the jail days imposed by this order.</w:t>
+      </w:r>
+      <w:r>
+        <w:rPr>
+          <w:rFonts w:ascii="Palatino Linotype" w:hAnsi="Palatino Linotype"/>
+          <w:sz w:val="20"/>
+          <w:szCs w:val="20"/>
+        </w:rPr>
+        <w:t xml:space="preserve"> </w:t>
+      </w:r>
+      <w:r>
+        <w:rPr>
+          <w:rFonts w:ascii="Palatino Linotype" w:hAnsi="Palatino Linotype"/>
+          <w:sz w:val="20"/>
+          <w:szCs w:val="20"/>
+        </w:rPr>
+        <w:t xml:space="preserve"/>
+      </w:r>
+      <w:r>
+        <w:rPr>
+          <w:rFonts w:ascii="Palatino Linotype" w:hAnsi="Palatino Linotype"/>
+          <w:sz w:val="20"/>
+          <w:szCs w:val="20"/>
+        </w:rPr>
+        <w:t xml:space="preserve">Defendant shall receive credit </w:t>
+      </w:r>
+      <w:r>
+        <w:rPr>
+          <w:rFonts w:ascii="Palatino Linotype" w:hAnsi="Palatino Linotype"/>
+          <w:sz w:val="20"/>
+          <w:szCs w:val="20"/>
+        </w:rPr>
+        <w:t xml:space="preserve">for </w:t>
+      </w:r>
+      <w:r>
+        <w:rPr>
+          <w:rFonts w:ascii="Palatino Linotype" w:hAnsi="Palatino Linotype"/>
+          <w:b/>
+          <w:bCs/>
+          <w:sz w:val="20"/>
+          <w:szCs w:val="20"/>
+        </w:rPr>
+        <w:t xml:space="preserve">5 </w:t>
+      </w:r>
+      <w:r>
+        <w:rPr>
+          <w:rFonts w:ascii="Palatino Linotype" w:hAnsi="Palatino Linotype"/>
+          <w:b/>
+          <w:bCs/>
+          <w:sz w:val="20"/>
+          <w:szCs w:val="20"/>
+        </w:rPr>
+        <w:t>days</w:t>
+      </w:r>
+      <w:r>
+        <w:rPr>
+          <w:rFonts w:ascii="Palatino Linotype" w:hAnsi="Palatino Linotype"/>
+          <w:bCs/>
+          <w:sz w:val="20"/>
+          <w:szCs w:val="20"/>
+        </w:rPr>
+        <w:t xml:space="preserve"> already served in jail</w:t>
+      </w:r>
+      <w:r>
+        <w:rPr>
+          <w:rFonts w:ascii="Palatino Linotype" w:hAnsi="Palatino Linotype"/>
+          <w:sz w:val="20"/>
+          <w:szCs w:val="20"/>
+        </w:rPr>
+        <w:t xml:space="preserve">. </w:t>
       </w:r>
       <w:r>
         <w:rPr>
@@ -2858,6 +2990,46 @@
           <w:szCs w:val="20"/>
         </w:rPr>
         <w:t xml:space="preserve"/>
+      </w:r>
+    </w:p>
+    <w:p>
+      <w:pPr>
+        <w:pStyle w:val="ListParagraph"/>
+        <w:numPr>
+          <w:ilvl w:val="0"/>
+          <w:numId w:val="3"/>
+        </w:numPr>
+        <w:jc w:val="both"/>
+        <w:rPr>
+          <w:rFonts w:ascii="Palatino Linotype" w:hAnsi="Palatino Linotype"/>
+          <w:sz w:val="20"/>
+          <w:szCs w:val="20"/>
+        </w:rPr>
+      </w:pPr>
+      <w:r>
+        <w:rPr>
+          <w:rFonts w:ascii="Palatino Linotype" w:hAnsi="Palatino Linotype"/>
+          <w:sz w:val="20"/>
+          <w:szCs w:val="20"/>
+        </w:rPr>
+        <w:t xml:space="preserve">Defendant is granted </w:t>
+      </w:r>
+      <w:r>
+        <w:rPr>
+          <w:rFonts w:ascii="Palatino Linotype" w:hAnsi="Palatino Linotype"/>
+          <w:b/>
+          <w:sz w:val="20"/>
+          <w:szCs w:val="20"/>
+        </w:rPr>
+        <w:t xml:space="preserve">credit for 5 days</w:t>
+      </w:r>
+      <w:r>
+        <w:rPr>
+          <w:rFonts w:ascii="Palatino Linotype" w:hAnsi="Palatino Linotype"/>
+          <w:sz w:val="20"/>
+          <w:szCs w:val="20"/>
+        </w:rPr>
+        <w:t xml:space="preserve"> already served in jail.</w:t>
       </w:r>
       <w:r>
         <w:rPr>

</xml_diff>

<commit_message>
Switched order of stop jail check.
</commit_message>
<xml_diff>
--- a/resources/Saved/21TRD09437_Traffic Judgment Entry.docx
+++ b/resources/Saved/21TRD09437_Traffic Judgment Entry.docx
@@ -1357,7 +1357,7 @@
                 <w:sz w:val="20"/>
                 <w:szCs w:val="20"/>
               </w:rPr>
-              <w:t xml:space="preserve">Guilty</w:t>
+              <w:t xml:space="preserve">No Contest</w:t>
             </w:r>
           </w:p>
         </w:tc>
@@ -1395,7 +1395,7 @@
                 <w:sz w:val="20"/>
                 <w:szCs w:val="20"/>
               </w:rPr>
-              <w:t xml:space="preserve">Dismissed</w:t>
+              <w:t xml:space="preserve">No Contest</w:t>
             </w:r>
           </w:p>
         </w:tc>
@@ -1433,7 +1433,7 @@
                 <w:sz w:val="20"/>
                 <w:szCs w:val="20"/>
               </w:rPr>
-              <w:t xml:space="preserve">Guilty</w:t>
+              <w:t xml:space="preserve">No Contest</w:t>
             </w:r>
           </w:p>
         </w:tc>
@@ -1552,7 +1552,7 @@
                 <w:sz w:val="20"/>
                 <w:szCs w:val="20"/>
               </w:rPr>
-              <w:t xml:space="preserve"/>
+              <w:t xml:space="preserve">Guilty</w:t>
             </w:r>
           </w:p>
         </w:tc>
@@ -1709,7 +1709,7 @@
                 <w:sz w:val="20"/>
                 <w:szCs w:val="20"/>
               </w:rPr>
-              <w:t xml:space="preserve"> </w:t>
+              <w:t xml:space="preserve">$ 0</w:t>
             </w:r>
           </w:p>
         </w:tc>
@@ -1886,7 +1886,7 @@
                 <w:sz w:val="20"/>
                 <w:szCs w:val="20"/>
               </w:rPr>
-              <w:t xml:space="preserve"> </w:t>
+              <w:t xml:space="preserve">$ 0</w:t>
             </w:r>
           </w:p>
         </w:tc>
@@ -2043,7 +2043,7 @@
                 <w:sz w:val="20"/>
                 <w:szCs w:val="20"/>
               </w:rPr>
-              <w:t xml:space="preserve"> </w:t>
+              <w:t xml:space="preserve">None</w:t>
             </w:r>
           </w:p>
         </w:tc>
@@ -2081,7 +2081,7 @@
                 <w:sz w:val="20"/>
                 <w:szCs w:val="20"/>
               </w:rPr>
-              <w:t xml:space="preserve">3</w:t>
+              <w:t xml:space="preserve">None</w:t>
             </w:r>
           </w:p>
         </w:tc>
@@ -2182,7 +2182,7 @@
                 <w:sz w:val="20"/>
                 <w:szCs w:val="20"/>
               </w:rPr>
-              <w:t xml:space="preserve">5</w:t>
+              <w:t xml:space="preserve">25</w:t>
             </w:r>
           </w:p>
         </w:tc>
@@ -2220,7 +2220,7 @@
                 <w:sz w:val="20"/>
                 <w:szCs w:val="20"/>
               </w:rPr>
-              <w:t xml:space="preserve"> </w:t>
+              <w:t xml:space="preserve">None</w:t>
             </w:r>
           </w:p>
         </w:tc>
@@ -2657,6 +2657,38 @@
           <w:szCs w:val="20"/>
         </w:rPr>
         <w:t xml:space="preserve"/>
+      </w:r>
+      <w:r>
+        <w:rPr>
+          <w:rFonts w:ascii="Palatino Linotype" w:hAnsi="Palatino Linotype"/>
+          <w:sz w:val="20"/>
+          <w:szCs w:val="20"/>
+        </w:rPr>
+        <w:t xml:space="preserve"/>
+      </w:r>
+      <w:r>
+        <w:rPr>
+          <w:rFonts w:ascii="Palatino Linotype" w:hAnsi="Palatino Linotype"/>
+          <w:sz w:val="20"/>
+          <w:szCs w:val="20"/>
+        </w:rPr>
+        <w:t xml:space="preserve"/>
+      </w:r>
+      <w:r>
+        <w:rPr>
+          <w:rFonts w:ascii="Palatino Linotype" w:hAnsi="Palatino Linotype"/>
+          <w:sz w:val="20"/>
+          <w:szCs w:val="20"/>
+        </w:rPr>
+        <w:t xml:space="preserve"/>
+      </w:r>
+      <w:r>
+        <w:rPr>
+          <w:rFonts w:ascii="Palatino Linotype" w:hAnsi="Palatino Linotype"/>
+          <w:sz w:val="20"/>
+          <w:szCs w:val="20"/>
+        </w:rPr>
+        <w:t xml:space="preserve"/>
         <w:br/>
         <w:t xml:space="preserve"/>
       </w:r>
@@ -2666,19 +2698,11 @@
         <w:jc w:val="both"/>
         <w:rPr>
           <w:rFonts w:ascii="Palatino Linotype" w:hAnsi="Palatino Linotype"/>
-          <w:sz w:val="20"/>
-          <w:szCs w:val="20"/>
-        </w:rPr>
-      </w:pPr>
-      <w:r>
-        <w:rPr>
-          <w:rFonts w:ascii="Palatino Linotype" w:hAnsi="Palatino Linotype"/>
           <w:b/>
           <w:sz w:val="20"/>
           <w:szCs w:val="20"/>
         </w:rPr>
-        <w:t xml:space="preserve">Jail </w:t>
-      </w:r>
+      </w:pPr>
       <w:r>
         <w:rPr>
           <w:rFonts w:ascii="Palatino Linotype" w:hAnsi="Palatino Linotype"/>
@@ -2686,7 +2710,7 @@
           <w:sz w:val="20"/>
           <w:szCs w:val="20"/>
         </w:rPr>
-        <w:t>Reporting</w:t>
+        <w:t>Community Control</w:t>
       </w:r>
       <w:r>
         <w:rPr>
@@ -2695,7 +2719,7 @@
           <w:sz w:val="20"/>
           <w:szCs w:val="20"/>
         </w:rPr>
-        <w:t xml:space="preserve"> Terms.</w:t>
+        <w:t>.</w:t>
       </w:r>
       <w:r>
         <w:rPr>
@@ -2712,15 +2736,7 @@
           <w:sz w:val="20"/>
           <w:szCs w:val="20"/>
         </w:rPr>
-        <w:t xml:space="preserve"/>
-      </w:r>
-      <w:r>
-        <w:rPr>
-          <w:rFonts w:ascii="Palatino Linotype" w:hAnsi="Palatino Linotype"/>
-          <w:sz w:val="20"/>
-          <w:szCs w:val="20"/>
-        </w:rPr>
-        <w:t xml:space="preserve">Defendant’s report date is </w:t>
+        <w:t xml:space="preserve">For a period of </w:t>
       </w:r>
       <w:r>
         <w:rPr>
@@ -2728,8 +2744,17 @@
           <w:b/>
           <w:sz w:val="20"/>
           <w:szCs w:val="20"/>
-        </w:rPr>
-        <w:t xml:space="preserve">March 03, 2022</w:t>
+          <w:u w:val="single"/>
+        </w:rPr>
+        <w:t xml:space="preserve">1 year</w:t>
+      </w:r>
+      <w:r>
+        <w:rPr>
+          <w:rFonts w:ascii="Palatino Linotype" w:hAnsi="Palatino Linotype"/>
+          <w:sz w:val="20"/>
+          <w:szCs w:val="20"/>
+        </w:rPr>
+        <w:t xml:space="preserve">, Defendant shall be under </w:t>
       </w:r>
       <w:r>
         <w:rPr>
@@ -2737,8 +2762,9 @@
           <w:b/>
           <w:sz w:val="20"/>
           <w:szCs w:val="20"/>
-        </w:rPr>
-        <w:t xml:space="preserve">,</w:t>
+          <w:u w:val="single"/>
+        </w:rPr>
+        <w:t xml:space="preserve">basic</w:t>
       </w:r>
       <w:r>
         <w:rPr>
@@ -2746,33 +2772,117 @@
           <w:b/>
           <w:sz w:val="20"/>
           <w:szCs w:val="20"/>
-        </w:rPr>
-        <w:t xml:space="preserve"> at 08:30 AM</w:t>
-      </w:r>
-      <w:r>
-        <w:rPr>
-          <w:rFonts w:ascii="Palatino Linotype" w:hAnsi="Palatino Linotype"/>
-          <w:sz w:val="20"/>
-          <w:szCs w:val="20"/>
-        </w:rPr>
-        <w:t xml:space="preserve">.</w:t>
-      </w:r>
-      <w:r>
-        <w:rPr>
-          <w:rFonts w:ascii="Palatino Linotype" w:hAnsi="Palatino Linotype"/>
-          <w:sz w:val="20"/>
-          <w:szCs w:val="20"/>
-        </w:rPr>
-        <w:t xml:space="preserve"/>
+          <w:u w:val="single"/>
+        </w:rPr>
+        <w:t xml:space="preserve"> </w:t>
+      </w:r>
+      <w:r>
+        <w:rPr>
+          <w:rFonts w:ascii="Palatino Linotype" w:hAnsi="Palatino Linotype"/>
+          <w:b/>
+          <w:sz w:val="20"/>
+          <w:szCs w:val="20"/>
+          <w:u w:val="single"/>
+        </w:rPr>
+        <w:t>supervision</w:t>
+      </w:r>
+      <w:r>
+        <w:rPr>
+          <w:rFonts w:ascii="Palatino Linotype" w:hAnsi="Palatino Linotype"/>
+          <w:sz w:val="20"/>
+          <w:szCs w:val="20"/>
+        </w:rPr>
+        <w:t xml:space="preserve"> </w:t>
+      </w:r>
+      <w:r>
+        <w:rPr>
+          <w:rFonts w:ascii="Palatino Linotype" w:hAnsi="Palatino Linotype"/>
+          <w:sz w:val="20"/>
+          <w:szCs w:val="20"/>
+        </w:rPr>
+        <w:t>with the Office of Community Control.  The Court advised Defendant that as a result of any failure to comply with the terms of community control, the Court may impose a longer term of community control up to a total of 5 years; impose a definite jail term to include any days stayed or otherwise authorized by law; and/or otherwise modify the terms of community control set forth below.</w:t>
       </w:r>
     </w:p>
     <w:p>
       <w:pPr>
+        <w:spacing w:line="276" w:lineRule="auto"/>
+        <w:jc w:val="both"/>
+        <w:rPr>
+          <w:rFonts w:ascii="Palatino Linotype" w:hAnsi="Palatino Linotype"/>
+          <w:b/>
+          <w:sz w:val="20"/>
+          <w:szCs w:val="20"/>
+        </w:rPr>
+      </w:pPr>
+    </w:p>
+    <w:p>
+      <w:pPr>
+        <w:jc w:val="both"/>
+        <w:rPr>
+          <w:rFonts w:ascii="Palatino Linotype" w:hAnsi="Palatino Linotype"/>
+          <w:sz w:val="20"/>
+          <w:szCs w:val="20"/>
+        </w:rPr>
+      </w:pPr>
+      <w:r>
+        <w:rPr>
+          <w:rFonts w:ascii="Palatino Linotype" w:hAnsi="Palatino Linotype"/>
+          <w:sz w:val="20"/>
+          <w:szCs w:val="20"/>
+        </w:rPr>
+        <w:t xml:space="preserve">While subject to </w:t>
+      </w:r>
+      <w:r>
+        <w:rPr>
+          <w:rFonts w:ascii="Palatino Linotype" w:hAnsi="Palatino Linotype"/>
+          <w:sz w:val="20"/>
+          <w:szCs w:val="20"/>
+        </w:rPr>
+        <w:t xml:space="preserve">community control, Defendant shall: </w:t>
+      </w:r>
+    </w:p>
+    <w:p>
+      <w:pPr>
+        <w:jc w:val="both"/>
+        <w:rPr>
+          <w:rFonts w:ascii="Palatino Linotype" w:hAnsi="Palatino Linotype"/>
+          <w:sz w:val="20"/>
+          <w:szCs w:val="20"/>
+        </w:rPr>
+      </w:pPr>
+    </w:p>
+    <w:p>
+      <w:pPr>
+        <w:ind w:firstLine="419"/>
+        <w:jc w:val="both"/>
+        <w:rPr>
+          <w:rFonts w:ascii="Palatino Linotype" w:hAnsi="Palatino Linotype"/>
+          <w:sz w:val="20"/>
+          <w:szCs w:val="20"/>
+          <w:u w:val="single"/>
+        </w:rPr>
+      </w:pPr>
+      <w:r>
+        <w:rPr>
+          <w:rFonts w:ascii="Palatino Linotype" w:hAnsi="Palatino Linotype"/>
+          <w:sz w:val="20"/>
+          <w:szCs w:val="20"/>
+          <w:u w:val="single"/>
+        </w:rPr>
+        <w:t>General Terms</w:t>
+      </w:r>
+    </w:p>
+    <w:p>
+      <w:pPr>
         <w:pStyle w:val="ListParagraph"/>
+        <w:widowControl/>
         <w:numPr>
           <w:ilvl w:val="0"/>
-          <w:numId w:val="3"/>
+          <w:numId w:val="2"/>
         </w:numPr>
+        <w:autoSpaceDE/>
+        <w:autoSpaceDN/>
+        <w:adjustRightInd/>
         <w:jc w:val="both"/>
         <w:rPr>
           <w:rFonts w:ascii="Palatino Linotype" w:hAnsi="Palatino Linotype"/>
@@ -2786,32 +2896,20 @@
           <w:sz w:val="20"/>
           <w:szCs w:val="20"/>
         </w:rPr>
-        <w:t>Defendant shall report to jail time</w:t>
-      </w:r>
-      <w:r>
-        <w:rPr>
-          <w:rFonts w:ascii="Palatino Linotype" w:hAnsi="Palatino Linotype"/>
-          <w:sz w:val="20"/>
-          <w:szCs w:val="20"/>
-        </w:rPr>
-        <w:t>l</w:t>
-      </w:r>
-      <w:r>
-        <w:rPr>
-          <w:rFonts w:ascii="Palatino Linotype" w:hAnsi="Palatino Linotype"/>
-          <w:sz w:val="20"/>
-          <w:szCs w:val="20"/>
-        </w:rPr>
-        <w:t>y and sober.</w:t>
+        <w:t>Report forthwith to the Office of Community Control.</w:t>
       </w:r>
     </w:p>
     <w:p>
       <w:pPr>
         <w:pStyle w:val="ListParagraph"/>
+        <w:widowControl/>
         <w:numPr>
           <w:ilvl w:val="0"/>
-          <w:numId w:val="3"/>
+          <w:numId w:val="2"/>
         </w:numPr>
+        <w:autoSpaceDE/>
+        <w:autoSpaceDN/>
+        <w:adjustRightInd/>
         <w:jc w:val="both"/>
         <w:rPr>
           <w:rFonts w:ascii="Palatino Linotype" w:hAnsi="Palatino Linotype"/>
@@ -2825,48 +2923,52 @@
           <w:sz w:val="20"/>
           <w:szCs w:val="20"/>
         </w:rPr>
-        <w:t xml:space="preserve">The jail days imposed shall be served</w:t>
-      </w:r>
-      <w:r>
-        <w:rPr>
-          <w:rFonts w:ascii="Palatino Linotype" w:hAnsi="Palatino Linotype"/>
-          <w:sz w:val="20"/>
-          <w:szCs w:val="20"/>
-        </w:rPr>
-        <w:t xml:space="preserve"> as</w:t>
-      </w:r>
-      <w:r>
-        <w:rPr>
-          <w:rFonts w:ascii="Palatino Linotype" w:hAnsi="Palatino Linotype"/>
-          <w:sz w:val="20"/>
-          <w:szCs w:val="20"/>
-        </w:rPr>
-        <w:t xml:space="preserve"> consecutive days. </w:t>
-      </w:r>
-      <w:r>
-        <w:rPr>
-          <w:rFonts w:ascii="Palatino Linotype" w:hAnsi="Palatino Linotype"/>
-          <w:sz w:val="20"/>
-          <w:szCs w:val="20"/>
-        </w:rPr>
-        <w:t xml:space="preserve"/>
-      </w:r>
-      <w:r>
-        <w:rPr>
-          <w:rFonts w:ascii="Palatino Linotype" w:hAnsi="Palatino Linotype"/>
-          <w:sz w:val="20"/>
-          <w:szCs w:val="20"/>
-        </w:rPr>
-        <w:t xml:space="preserve"/>
+        <w:t>Abide by the law, comply with the community control</w:t>
+      </w:r>
+      <w:r>
+        <w:rPr>
+          <w:rFonts w:ascii="Palatino Linotype" w:hAnsi="Palatino Linotype"/>
+          <w:sz w:val="20"/>
+          <w:szCs w:val="20"/>
+        </w:rPr>
+        <w:t xml:space="preserve"> terms set by the Office of Community Control</w:t>
+      </w:r>
+      <w:r>
+        <w:rPr>
+          <w:rFonts w:ascii="Palatino Linotype" w:hAnsi="Palatino Linotype"/>
+          <w:sz w:val="20"/>
+          <w:szCs w:val="20"/>
+        </w:rPr>
+        <w:t xml:space="preserve">, and not leave the state without the permission of the Court and/or </w:t>
+      </w:r>
+      <w:r>
+        <w:rPr>
+          <w:rFonts w:ascii="Palatino Linotype" w:hAnsi="Palatino Linotype"/>
+          <w:sz w:val="20"/>
+          <w:szCs w:val="20"/>
+        </w:rPr>
+        <w:t>the Office of Community Control</w:t>
+      </w:r>
+      <w:r>
+        <w:rPr>
+          <w:rFonts w:ascii="Palatino Linotype" w:hAnsi="Palatino Linotype"/>
+          <w:sz w:val="20"/>
+          <w:szCs w:val="20"/>
+        </w:rPr>
+        <w:t>.</w:t>
       </w:r>
     </w:p>
     <w:p>
       <w:pPr>
         <w:pStyle w:val="ListParagraph"/>
+        <w:widowControl/>
         <w:numPr>
           <w:ilvl w:val="0"/>
-          <w:numId w:val="3"/>
+          <w:numId w:val="2"/>
         </w:numPr>
+        <w:autoSpaceDE/>
+        <w:autoSpaceDN/>
+        <w:adjustRightInd/>
         <w:jc w:val="both"/>
         <w:rPr>
           <w:rFonts w:ascii="Palatino Linotype" w:hAnsi="Palatino Linotype"/>
@@ -2880,106 +2982,147 @@
           <w:sz w:val="20"/>
           <w:szCs w:val="20"/>
         </w:rPr>
-        <w:t xml:space="preserve">Defendant is granted </w:t>
-      </w:r>
-      <w:r>
-        <w:rPr>
-          <w:rFonts w:ascii="Palatino Linotype" w:hAnsi="Palatino Linotype"/>
-          <w:b/>
-          <w:sz w:val="20"/>
-          <w:szCs w:val="20"/>
-        </w:rPr>
-        <w:t xml:space="preserve">credit for 5 days</w:t>
-      </w:r>
-      <w:r>
-        <w:rPr>
-          <w:rFonts w:ascii="Palatino Linotype" w:hAnsi="Palatino Linotype"/>
-          <w:sz w:val="20"/>
-          <w:szCs w:val="20"/>
-        </w:rPr>
-        <w:t xml:space="preserve"> already served in jail.</w:t>
-      </w:r>
-      <w:r>
-        <w:rPr>
-          <w:rFonts w:ascii="Palatino Linotype" w:hAnsi="Palatino Linotype"/>
-          <w:sz w:val="20"/>
-          <w:szCs w:val="20"/>
-        </w:rPr>
-        <w:t xml:space="preserve"/>
-      </w:r>
-      <w:r>
-        <w:rPr>
-          <w:rFonts w:ascii="Palatino Linotype" w:hAnsi="Palatino Linotype"/>
-          <w:sz w:val="20"/>
-          <w:szCs w:val="20"/>
-        </w:rPr>
-        <w:t xml:space="preserve"/>
+        <w:t xml:space="preserve">Pay probation fees monthly.  </w:t>
       </w:r>
     </w:p>
     <w:p>
       <w:pPr>
         <w:pStyle w:val="ListParagraph"/>
+        <w:widowControl/>
         <w:numPr>
           <w:ilvl w:val="0"/>
-          <w:numId w:val="3"/>
+          <w:numId w:val="2"/>
         </w:numPr>
+        <w:autoSpaceDE/>
+        <w:autoSpaceDN/>
+        <w:adjustRightInd/>
         <w:jc w:val="both"/>
         <w:rPr>
           <w:rFonts w:ascii="Palatino Linotype" w:hAnsi="Palatino Linotype"/>
-          <w:sz w:val="20"/>
-          <w:szCs w:val="20"/>
-        </w:rPr>
-      </w:pPr>
-      <w:r>
-        <w:rPr>
-          <w:rFonts w:ascii="Palatino Linotype" w:hAnsi="Palatino Linotype"/>
-          <w:sz w:val="20"/>
-          <w:szCs w:val="20"/>
-        </w:rPr>
-        <w:t>Defendant shall timely pay</w:t>
-      </w:r>
-      <w:r>
-        <w:rPr>
-          <w:rFonts w:ascii="Palatino Linotype" w:hAnsi="Palatino Linotype"/>
-          <w:sz w:val="20"/>
-          <w:szCs w:val="20"/>
-        </w:rPr>
-        <w:t>,</w:t>
-      </w:r>
-      <w:r>
-        <w:rPr>
-          <w:rFonts w:ascii="Palatino Linotype" w:hAnsi="Palatino Linotype"/>
-          <w:sz w:val="20"/>
-          <w:szCs w:val="20"/>
-        </w:rPr>
-        <w:t xml:space="preserve"> or dispute</w:t>
-      </w:r>
-      <w:r>
-        <w:rPr>
-          <w:rFonts w:ascii="Palatino Linotype" w:hAnsi="Palatino Linotype"/>
-          <w:sz w:val="20"/>
-          <w:szCs w:val="20"/>
-        </w:rPr>
-        <w:t>,</w:t>
-      </w:r>
-      <w:r>
-        <w:rPr>
-          <w:rFonts w:ascii="Palatino Linotype" w:hAnsi="Palatino Linotype"/>
-          <w:sz w:val="20"/>
-          <w:szCs w:val="20"/>
-        </w:rPr>
-        <w:t xml:space="preserve"> confinement costs billed pursuant to R.C. 2929.37 or be subject to certificate of judgment by the Clerk.</w:t>
+          <w:b/>
+          <w:bCs/>
+          <w:sz w:val="20"/>
+          <w:szCs w:val="20"/>
+        </w:rPr>
+      </w:pPr>
+      <w:r>
+        <w:rPr>
+          <w:rFonts w:ascii="Palatino Linotype" w:hAnsi="Palatino Linotype"/>
+          <w:sz w:val="20"/>
+          <w:szCs w:val="20"/>
+        </w:rPr>
+        <w:t>Make all reasonable effort to obtain and maintain employment.  Defendant shall report any change in employment status immediately.</w:t>
+      </w:r>
+      <w:r>
+        <w:rPr>
+          <w:rFonts w:ascii="Palatino Linotype" w:hAnsi="Palatino Linotype"/>
+          <w:sz w:val="20"/>
+          <w:szCs w:val="20"/>
+        </w:rPr>
+        <w:t xml:space="preserve"> </w:t>
       </w:r>
     </w:p>
     <w:p>
       <w:pPr>
+        <w:pStyle w:val="ListParagraph"/>
+        <w:widowControl/>
+        <w:numPr>
+          <w:ilvl w:val="0"/>
+          <w:numId w:val="2"/>
+        </w:numPr>
+        <w:autoSpaceDE/>
+        <w:autoSpaceDN/>
+        <w:adjustRightInd/>
         <w:jc w:val="both"/>
         <w:rPr>
           <w:rFonts w:ascii="Palatino Linotype" w:hAnsi="Palatino Linotype"/>
-          <w:sz w:val="20"/>
-          <w:szCs w:val="20"/>
-        </w:rPr>
-      </w:pPr>
+          <w:b/>
+          <w:bCs/>
+          <w:sz w:val="20"/>
+          <w:szCs w:val="20"/>
+        </w:rPr>
+      </w:pPr>
+      <w:r>
+        <w:rPr>
+          <w:rFonts w:ascii="Palatino Linotype" w:hAnsi="Palatino Linotype"/>
+          <w:sz w:val="20"/>
+          <w:szCs w:val="20"/>
+        </w:rPr>
+        <w:t>Submit to alcohol/drug testing at the request of community control or any other law enforcement officer.</w:t>
+      </w:r>
+    </w:p>
+    <w:p>
+      <w:pPr>
+        <w:pStyle w:val="ListParagraph"/>
+        <w:widowControl/>
+        <w:numPr>
+          <w:ilvl w:val="0"/>
+          <w:numId w:val="2"/>
+        </w:numPr>
+        <w:autoSpaceDE/>
+        <w:autoSpaceDN/>
+        <w:adjustRightInd/>
+        <w:jc w:val="both"/>
+        <w:rPr>
+          <w:rFonts w:ascii="Palatino Linotype" w:hAnsi="Palatino Linotype"/>
+          <w:b/>
+          <w:bCs/>
+          <w:sz w:val="20"/>
+          <w:szCs w:val="20"/>
+        </w:rPr>
+      </w:pPr>
+      <w:r>
+        <w:rPr>
+          <w:rFonts w:ascii="Palatino Linotype" w:hAnsi="Palatino Linotype"/>
+          <w:sz w:val="20"/>
+          <w:szCs w:val="20"/>
+        </w:rPr>
+        <w:t>Not possess/consume/purchase any alcoholic beverages or drugs of abuse.</w:t>
+      </w:r>
+    </w:p>
+    <w:p>
+      <w:pPr>
+        <w:widowControl/>
+        <w:autoSpaceDE/>
+        <w:autoSpaceDN/>
+        <w:adjustRightInd/>
+        <w:ind w:left="419"/>
+        <w:jc w:val="both"/>
+        <w:rPr>
+          <w:rFonts w:ascii="Palatino Linotype" w:hAnsi="Palatino Linotype"/>
+          <w:b/>
+          <w:bCs/>
+          <w:sz w:val="20"/>
+          <w:szCs w:val="20"/>
+        </w:rPr>
+      </w:pPr>
+    </w:p>
+    <w:p>
+      <w:pPr>
+        <w:widowControl/>
+        <w:autoSpaceDE/>
+        <w:autoSpaceDN/>
+        <w:adjustRightInd/>
+        <w:ind w:left="419"/>
+        <w:jc w:val="both"/>
+        <w:rPr>
+          <w:rFonts w:ascii="Palatino Linotype" w:hAnsi="Palatino Linotype"/>
+          <w:bCs/>
+          <w:sz w:val="20"/>
+          <w:szCs w:val="20"/>
+          <w:u w:val="single"/>
+        </w:rPr>
+      </w:pPr>
+      <w:r>
+        <w:rPr>
+          <w:rFonts w:ascii="Palatino Linotype" w:hAnsi="Palatino Linotype"/>
+          <w:bCs/>
+          <w:sz w:val="20"/>
+          <w:szCs w:val="20"/>
+          <w:u w:val="single"/>
+        </w:rPr>
+        <w:t>Additional Terms</w:t>
+      </w:r>
       <w:r>
         <w:rPr>
           <w:rFonts w:ascii="Palatino Linotype" w:hAnsi="Palatino Linotype"/>
@@ -3002,6 +3145,86 @@
           <w:sz w:val="20"/>
           <w:szCs w:val="20"/>
         </w:rPr>
+        <w:t xml:space="preserve">  </w:t>
+      </w:r>
+    </w:p>
+    <w:p>
+      <w:pPr>
+        <w:pStyle w:val="ListParagraph"/>
+        <w:widowControl/>
+        <w:numPr>
+          <w:ilvl w:val="0"/>
+          <w:numId w:val="2"/>
+        </w:numPr>
+        <w:autoSpaceDE/>
+        <w:autoSpaceDN/>
+        <w:adjustRightInd/>
+        <w:jc w:val="both"/>
+        <w:rPr>
+          <w:rFonts w:ascii="Palatino Linotype" w:hAnsi="Palatino Linotype"/>
+          <w:sz w:val="20"/>
+          <w:szCs w:val="20"/>
+        </w:rPr>
+      </w:pPr>
+      <w:r>
+        <w:rPr>
+          <w:rFonts w:ascii="Palatino Linotype" w:hAnsi="Palatino Linotype"/>
+          <w:bCs/>
+          <w:sz w:val="20"/>
+          <w:szCs w:val="20"/>
+        </w:rPr>
+        <w:t>Within 90 days provide proof of completion of</w:t>
+      </w:r>
+      <w:r>
+        <w:rPr>
+          <w:rFonts w:ascii="Palatino Linotype" w:hAnsi="Palatino Linotype"/>
+          <w:sz w:val="20"/>
+          <w:szCs w:val="20"/>
+        </w:rPr>
+        <w:t xml:space="preserve"> </w:t>
+      </w:r>
+      <w:r>
+        <w:rPr>
+          <w:rFonts w:ascii="Palatino Linotype" w:hAnsi="Palatino Linotype"/>
+          <w:bCs/>
+          <w:sz w:val="20"/>
+          <w:szCs w:val="20"/>
+        </w:rPr>
+        <w:t>a</w:t>
+      </w:r>
+      <w:r>
+        <w:rPr>
+          <w:rFonts w:ascii="Palatino Linotype" w:hAnsi="Palatino Linotype"/>
+          <w:bCs/>
+          <w:sz w:val="20"/>
+          <w:szCs w:val="20"/>
+        </w:rPr>
+        <w:t xml:space="preserve">n approved</w:t>
+      </w:r>
+      <w:r>
+        <w:rPr>
+          <w:rFonts w:ascii="Palatino Linotype" w:hAnsi="Palatino Linotype"/>
+          <w:bCs/>
+          <w:sz w:val="20"/>
+          <w:szCs w:val="20"/>
+        </w:rPr>
+        <w:t xml:space="preserve"> driver intervention program.</w:t>
+      </w:r>
+      <w:r>
+        <w:rPr>
+          <w:rFonts w:ascii="Palatino Linotype" w:hAnsi="Palatino Linotype"/>
+          <w:bCs/>
+          <w:sz w:val="20"/>
+          <w:szCs w:val="20"/>
+        </w:rPr>
+        <w:t xml:space="preserve"> </w:t>
+      </w:r>
+      <w:r>
+        <w:rPr>
+          <w:rFonts w:ascii="Palatino Linotype" w:hAnsi="Palatino Linotype"/>
+          <w:sz w:val="20"/>
+          <w:szCs w:val="20"/>
+        </w:rPr>
         <w:t xml:space="preserve"/>
       </w:r>
       <w:r>
@@ -3012,6 +3235,104 @@
         </w:rPr>
         <w:t xml:space="preserve"/>
       </w:r>
+      <w:r>
+        <w:rPr>
+          <w:rFonts w:ascii="Palatino Linotype" w:hAnsi="Palatino Linotype"/>
+          <w:sz w:val="20"/>
+          <w:szCs w:val="20"/>
+        </w:rPr>
+        <w:t xml:space="preserve"/>
+      </w:r>
+      <w:r>
+        <w:rPr>
+          <w:rFonts w:ascii="Palatino Linotype" w:hAnsi="Palatino Linotype"/>
+          <w:sz w:val="20"/>
+          <w:szCs w:val="20"/>
+        </w:rPr>
+        <w:t xml:space="preserve"/>
+      </w:r>
+      <w:r>
+        <w:rPr>
+          <w:rFonts w:ascii="Palatino Linotype" w:hAnsi="Palatino Linotype"/>
+          <w:sz w:val="20"/>
+          <w:szCs w:val="20"/>
+        </w:rPr>
+        <w:t xml:space="preserve"/>
+      </w:r>
+      <w:r>
+        <w:rPr>
+          <w:rFonts w:ascii="Palatino Linotype" w:hAnsi="Palatino Linotype"/>
+          <w:sz w:val="20"/>
+          <w:szCs w:val="20"/>
+        </w:rPr>
+        <w:t xml:space="preserve"/>
+      </w:r>
+      <w:r>
+        <w:rPr>
+          <w:rFonts w:ascii="Palatino Linotype" w:hAnsi="Palatino Linotype"/>
+          <w:sz w:val="20"/>
+          <w:szCs w:val="20"/>
+        </w:rPr>
+        <w:t xml:space="preserve"/>
+      </w:r>
+      <w:r>
+        <w:rPr>
+          <w:rFonts w:ascii="Palatino Linotype" w:hAnsi="Palatino Linotype"/>
+          <w:sz w:val="20"/>
+          <w:szCs w:val="20"/>
+        </w:rPr>
+        <w:t xml:space="preserve"/>
+      </w:r>
+      <w:r>
+        <w:rPr>
+          <w:rFonts w:ascii="Palatino Linotype" w:hAnsi="Palatino Linotype"/>
+          <w:sz w:val="20"/>
+          <w:szCs w:val="20"/>
+        </w:rPr>
+        <w:t xml:space="preserve"/>
+      </w:r>
+      <w:r>
+        <w:rPr>
+          <w:rFonts w:ascii="Palatino Linotype" w:hAnsi="Palatino Linotype"/>
+          <w:sz w:val="20"/>
+          <w:szCs w:val="20"/>
+        </w:rPr>
+        <w:t xml:space="preserve"/>
+      </w:r>
+      <w:r>
+        <w:rPr>
+          <w:rFonts w:ascii="Palatino Linotype" w:hAnsi="Palatino Linotype"/>
+          <w:sz w:val="20"/>
+          <w:szCs w:val="20"/>
+        </w:rPr>
+        <w:t xml:space="preserve"/>
+      </w:r>
+      <w:r>
+        <w:rPr>
+          <w:rFonts w:ascii="Palatino Linotype" w:hAnsi="Palatino Linotype"/>
+          <w:sz w:val="20"/>
+          <w:szCs w:val="20"/>
+        </w:rPr>
+        <w:t xml:space="preserve"/>
+      </w:r>
+      <w:r>
+        <w:rPr>
+          <w:rFonts w:ascii="Palatino Linotype" w:hAnsi="Palatino Linotype"/>
+          <w:sz w:val="20"/>
+          <w:szCs w:val="20"/>
+        </w:rPr>
+        <w:t xml:space="preserve"/>
+      </w:r>
+    </w:p>
+    <w:p>
+      <w:pPr>
+        <w:jc w:val="both"/>
+        <w:rPr>
+          <w:rFonts w:ascii="Palatino Linotype" w:hAnsi="Palatino Linotype"/>
+          <w:sz w:val="20"/>
+          <w:szCs w:val="20"/>
+        </w:rPr>
+      </w:pPr>
       <w:r>
         <w:rPr>
           <w:rFonts w:ascii="Palatino Linotype" w:hAnsi="Palatino Linotype"/>
@@ -3352,7 +3673,7 @@
           <w:sz w:val="16"/>
           <w:szCs w:val="16"/>
         </w:rPr>
-        <w:t xml:space="preserve"/>
+        <w:t xml:space="preserve">Community Control: PS    </w:t>
       </w:r>
       <w:r>
         <w:rPr>
@@ -3360,7 +3681,15 @@
           <w:sz w:val="16"/>
           <w:szCs w:val="16"/>
         </w:rPr>
-        <w:t xml:space="preserve">County Jail: PS   EM;</w:t>
+        <w:t xml:space="preserve">EM;</w:t>
+      </w:r>
+      <w:r>
+        <w:rPr>
+          <w:rFonts w:ascii="Palatino Linotype" w:hAnsi="Palatino Linotype"/>
+          <w:sz w:val="16"/>
+          <w:szCs w:val="16"/>
+        </w:rPr>
+        <w:t xml:space="preserve"/>
       </w:r>
     </w:p>
     <w:p>

</xml_diff>